<commit_message>
set content logic for dbtrs and requests
</commit_message>
<xml_diff>
--- a/assets/template.docx
+++ b/assets/template.docx
@@ -1,6 +1,6 @@
 
 <file path=word/document.xml><?xml version="1.0" encoding="utf-8"?>
-<w:document xmlns:wpc="http://schemas.microsoft.com/office/word/2010/wordprocessingCanvas" xmlns:cx="http://schemas.microsoft.com/office/drawing/2014/chartex" xmlns:cx1="http://schemas.microsoft.com/office/drawing/2015/9/8/chartex" xmlns:mc="http://schemas.openxmlformats.org/markup-compatibility/2006" xmlns:o="urn:schemas-microsoft-com:office:office" xmlns:r="http://schemas.openxmlformats.org/officeDocument/2006/relationships" xmlns:m="http://schemas.openxmlformats.org/officeDocument/2006/math" xmlns:v="urn:schemas-microsoft-com:vml" xmlns:wp14="http://schemas.microsoft.com/office/word/2010/wordprocessingDrawing" xmlns:wp="http://schemas.openxmlformats.org/drawingml/2006/wordprocessingDrawing" xmlns:w10="urn:schemas-microsoft-com:office:word" xmlns:w="http://schemas.openxmlformats.org/wordprocessingml/2006/main" xmlns:w14="http://schemas.microsoft.com/office/word/2010/wordml" xmlns:w15="http://schemas.microsoft.com/office/word/2012/wordml" xmlns:w16se="http://schemas.microsoft.com/office/word/2015/wordml/symex" xmlns:wpg="http://schemas.microsoft.com/office/word/2010/wordprocessingGroup" xmlns:wpi="http://schemas.microsoft.com/office/word/2010/wordprocessingInk" xmlns:wne="http://schemas.microsoft.com/office/word/2006/wordml" xmlns:wps="http://schemas.microsoft.com/office/word/2010/wordprocessingShape" mc:Ignorable="w14 w15 w16se wp14">
+<w:document xmlns:wpc="http://schemas.microsoft.com/office/word/2010/wordprocessingCanvas" xmlns:cx="http://schemas.microsoft.com/office/drawing/2014/chartex" xmlns:cx1="http://schemas.microsoft.com/office/drawing/2015/9/8/chartex" xmlns:cx2="http://schemas.microsoft.com/office/drawing/2015/10/21/chartex" xmlns:cx3="http://schemas.microsoft.com/office/drawing/2016/5/9/chartex" xmlns:cx4="http://schemas.microsoft.com/office/drawing/2016/5/10/chartex" xmlns:cx5="http://schemas.microsoft.com/office/drawing/2016/5/11/chartex" xmlns:cx6="http://schemas.microsoft.com/office/drawing/2016/5/12/chartex" xmlns:cx7="http://schemas.microsoft.com/office/drawing/2016/5/13/chartex" xmlns:cx8="http://schemas.microsoft.com/office/drawing/2016/5/14/chartex" xmlns:mc="http://schemas.openxmlformats.org/markup-compatibility/2006" xmlns:aink="http://schemas.microsoft.com/office/drawing/2016/ink" xmlns:am3d="http://schemas.microsoft.com/office/drawing/2017/model3d" xmlns:o="urn:schemas-microsoft-com:office:office" xmlns:oel="http://schemas.microsoft.com/office/2019/extlst" xmlns:r="http://schemas.openxmlformats.org/officeDocument/2006/relationships" xmlns:m="http://schemas.openxmlformats.org/officeDocument/2006/math" xmlns:v="urn:schemas-microsoft-com:vml" xmlns:wp14="http://schemas.microsoft.com/office/word/2010/wordprocessingDrawing" xmlns:wp="http://schemas.openxmlformats.org/drawingml/2006/wordprocessingDrawing" xmlns:w10="urn:schemas-microsoft-com:office:word" xmlns:w="http://schemas.openxmlformats.org/wordprocessingml/2006/main" xmlns:w14="http://schemas.microsoft.com/office/word/2010/wordml" xmlns:w15="http://schemas.microsoft.com/office/word/2012/wordml" xmlns:w16cex="http://schemas.microsoft.com/office/word/2018/wordml/cex" xmlns:w16cid="http://schemas.microsoft.com/office/word/2016/wordml/cid" xmlns:w16="http://schemas.microsoft.com/office/word/2018/wordml" xmlns:w16sdtdh="http://schemas.microsoft.com/office/word/2020/wordml/sdtdatahash" xmlns:w16se="http://schemas.microsoft.com/office/word/2015/wordml/symex" xmlns:wpg="http://schemas.microsoft.com/office/word/2010/wordprocessingGroup" xmlns:wpi="http://schemas.microsoft.com/office/word/2010/wordprocessingInk" xmlns:wne="http://schemas.microsoft.com/office/word/2006/wordml" xmlns:wps="http://schemas.microsoft.com/office/word/2010/wordprocessingShape" mc:Ignorable="w14 w15 w16se w16cid w16 w16cex w16sdtdh wp14">
   <w:body>
     <w:p>
       <w:pPr>
@@ -241,7 +241,6 @@
                 <w:docPart w:val="DefaultPlaceholder_-1854013440"/>
               </w:placeholder>
             </w:sdtPr>
-            <w:sdtEndPr/>
             <w:sdtContent>
               <w:p>
                 <w:pPr>
@@ -315,14 +314,13 @@
                     <w:rFonts w:ascii="Sylfaen" w:hAnsi="Sylfaen"/>
                     <w:lang w:val="ka-GE"/>
                   </w:rPr>
-                  <w:alias w:val="applicantId1"/>
+                  <w:alias w:val="applicantId0"/>
                   <w:tag w:val="text"/>
                   <w:id w:val="1346751929"/>
                   <w:placeholder>
                     <w:docPart w:val="DefaultPlaceholder_-1854013440"/>
                   </w:placeholder>
                 </w:sdtPr>
-                <w:sdtEndPr/>
                 <w:sdtContent>
                   <w:tc>
                     <w:tcPr>
@@ -360,14 +358,13 @@
                   <w:rPr>
                     <w:rFonts w:ascii="Sylfaen" w:hAnsi="Sylfaen"/>
                   </w:rPr>
-                  <w:alias w:val="applicantId2"/>
+                  <w:alias w:val="applicantId1"/>
                   <w:tag w:val="text"/>
                   <w:id w:val="860783107"/>
                   <w:placeholder>
                     <w:docPart w:val="DefaultPlaceholder_-1854013440"/>
                   </w:placeholder>
                 </w:sdtPr>
-                <w:sdtEndPr/>
                 <w:sdtContent>
                   <w:tc>
                     <w:tcPr>
@@ -402,14 +399,13 @@
                     <w:rFonts w:ascii="Sylfaen" w:hAnsi="Sylfaen"/>
                     <w:lang w:val="ka-GE"/>
                   </w:rPr>
-                  <w:alias w:val="applicantId3"/>
+                  <w:alias w:val="applicantId2"/>
                   <w:tag w:val="text"/>
                   <w:id w:val="-949007148"/>
                   <w:placeholder>
                     <w:docPart w:val="DefaultPlaceholder_-1854013440"/>
                   </w:placeholder>
                 </w:sdtPr>
-                <w:sdtEndPr/>
                 <w:sdtContent>
                   <w:tc>
                     <w:tcPr>
@@ -442,14 +438,13 @@
                     <w:rFonts w:ascii="Sylfaen" w:hAnsi="Sylfaen"/>
                     <w:lang w:val="ka-GE"/>
                   </w:rPr>
-                  <w:alias w:val="applicantId4"/>
+                  <w:alias w:val="applicantId3"/>
                   <w:tag w:val="text"/>
                   <w:id w:val="2077557233"/>
                   <w:placeholder>
                     <w:docPart w:val="DefaultPlaceholder_-1854013440"/>
                   </w:placeholder>
                 </w:sdtPr>
-                <w:sdtEndPr/>
                 <w:sdtContent>
                   <w:tc>
                     <w:tcPr>
@@ -482,14 +477,13 @@
                     <w:rFonts w:ascii="Sylfaen" w:hAnsi="Sylfaen"/>
                     <w:lang w:val="ka-GE"/>
                   </w:rPr>
-                  <w:alias w:val="applicantId5"/>
+                  <w:alias w:val="applicantId4"/>
                   <w:tag w:val="text"/>
                   <w:id w:val="-1493864137"/>
                   <w:placeholder>
                     <w:docPart w:val="DefaultPlaceholder_-1854013440"/>
                   </w:placeholder>
                 </w:sdtPr>
-                <w:sdtEndPr/>
                 <w:sdtContent>
                   <w:tc>
                     <w:tcPr>
@@ -522,14 +516,13 @@
                     <w:rFonts w:ascii="Sylfaen" w:hAnsi="Sylfaen"/>
                     <w:lang w:val="ka-GE"/>
                   </w:rPr>
-                  <w:alias w:val="applicantId6"/>
+                  <w:alias w:val="applicantId5"/>
                   <w:tag w:val="text"/>
                   <w:id w:val="-237787318"/>
                   <w:placeholder>
                     <w:docPart w:val="DefaultPlaceholder_-1854013440"/>
                   </w:placeholder>
                 </w:sdtPr>
-                <w:sdtEndPr/>
                 <w:sdtContent>
                   <w:tc>
                     <w:tcPr>
@@ -562,14 +555,13 @@
                     <w:rFonts w:ascii="Sylfaen" w:hAnsi="Sylfaen"/>
                     <w:lang w:val="ka-GE"/>
                   </w:rPr>
-                  <w:alias w:val="applicantId7"/>
+                  <w:alias w:val="applicantId6"/>
                   <w:tag w:val="text"/>
                   <w:id w:val="-1192837221"/>
                   <w:placeholder>
                     <w:docPart w:val="DefaultPlaceholder_-1854013440"/>
                   </w:placeholder>
                 </w:sdtPr>
-                <w:sdtEndPr/>
                 <w:sdtContent>
                   <w:tc>
                     <w:tcPr>
@@ -602,14 +594,13 @@
                     <w:rFonts w:ascii="Sylfaen" w:hAnsi="Sylfaen"/>
                     <w:lang w:val="ka-GE"/>
                   </w:rPr>
-                  <w:alias w:val="applicantId8"/>
+                  <w:alias w:val="applicantId7"/>
                   <w:tag w:val="text"/>
                   <w:id w:val="-1968728964"/>
                   <w:placeholder>
                     <w:docPart w:val="DefaultPlaceholder_-1854013440"/>
                   </w:placeholder>
                 </w:sdtPr>
-                <w:sdtEndPr/>
                 <w:sdtContent>
                   <w:tc>
                     <w:tcPr>
@@ -642,14 +633,13 @@
                     <w:rFonts w:ascii="Sylfaen" w:hAnsi="Sylfaen"/>
                     <w:lang w:val="ka-GE"/>
                   </w:rPr>
-                  <w:alias w:val="applicantId9"/>
+                  <w:alias w:val="applicantId8"/>
                   <w:tag w:val="text"/>
                   <w:id w:val="1635918405"/>
                   <w:placeholder>
                     <w:docPart w:val="DefaultPlaceholder_-1854013440"/>
                   </w:placeholder>
                 </w:sdtPr>
-                <w:sdtEndPr/>
                 <w:sdtContent>
                   <w:tc>
                     <w:tcPr>
@@ -682,7 +672,7 @@
                     <w:rFonts w:ascii="Sylfaen" w:hAnsi="Sylfaen"/>
                     <w:lang w:val="ka-GE"/>
                   </w:rPr>
-                  <w:alias w:val="applicantId10"/>
+                  <w:alias w:val="applicantId9"/>
                   <w:tag w:val="text"/>
                   <w:id w:val="-1236628838"/>
                   <w:placeholder>
@@ -721,7 +711,7 @@
                     <w:rFonts w:ascii="Sylfaen" w:hAnsi="Sylfaen"/>
                     <w:lang w:val="ka-GE"/>
                   </w:rPr>
-                  <w:alias w:val="applicantId11"/>
+                  <w:alias w:val="applicantId10"/>
                   <w:tag w:val="text"/>
                   <w:id w:val="-1623832039"/>
                   <w:placeholder>
@@ -836,7 +826,6 @@
               <w:docPart w:val="DefaultPlaceholder_-1854013440"/>
             </w:placeholder>
           </w:sdtPr>
-          <w:sdtEndPr/>
           <w:sdtContent>
             <w:tc>
               <w:tcPr>
@@ -944,7 +933,6 @@
               <w:docPart w:val="DefaultPlaceholder_-1854013440"/>
             </w:placeholder>
           </w:sdtPr>
-          <w:sdtEndPr/>
           <w:sdtContent>
             <w:tc>
               <w:tcPr>
@@ -980,8 +968,6 @@
                 </w:r>
               </w:p>
             </w:tc>
-            <w:bookmarkStart w:id="0" w:name="_GoBack" w:displacedByCustomXml="next"/>
-            <w:bookmarkEnd w:id="0" w:displacedByCustomXml="next"/>
           </w:sdtContent>
         </w:sdt>
       </w:tr>
@@ -1141,7 +1127,6 @@
                   <w:docPart w:val="DefaultPlaceholder_-1854013440"/>
                 </w:placeholder>
               </w:sdtPr>
-              <w:sdtEndPr/>
               <w:sdtContent>
                 <w:r>
                   <w:rPr>
@@ -1189,7 +1174,6 @@
                   <w:docPart w:val="DefaultPlaceholder_-1854013440"/>
                 </w:placeholder>
               </w:sdtPr>
-              <w:sdtEndPr/>
               <w:sdtContent>
                 <w:r>
                   <w:rPr>
@@ -1280,7 +1264,6 @@
                         <w:docPart w:val="DefaultPlaceholder_-1854013440"/>
                       </w:placeholder>
                     </w:sdtPr>
-                    <w:sdtEndPr/>
                     <w:sdtContent>
                       <w:r>
                         <w:rPr>
@@ -1306,7 +1289,6 @@
                     <w:docPart w:val="DefaultPlaceholder_-1854013440"/>
                   </w:placeholder>
                 </w:sdtPr>
-                <w:sdtEndPr/>
                 <w:sdtContent>
                   <w:tc>
                     <w:tcPr>
@@ -1346,7 +1328,6 @@
                     <w:docPart w:val="DefaultPlaceholder_-1854013440"/>
                   </w:placeholder>
                 </w:sdtPr>
-                <w:sdtEndPr/>
                 <w:sdtContent>
                   <w:tc>
                     <w:tcPr>
@@ -1387,7 +1368,6 @@
                     <w:docPart w:val="DefaultPlaceholder_-1854013440"/>
                   </w:placeholder>
                 </w:sdtPr>
-                <w:sdtEndPr/>
                 <w:sdtContent>
                   <w:tc>
                     <w:tcPr>
@@ -1427,7 +1407,6 @@
                     <w:docPart w:val="DefaultPlaceholder_-1854013440"/>
                   </w:placeholder>
                 </w:sdtPr>
-                <w:sdtEndPr/>
                 <w:sdtContent>
                   <w:tc>
                     <w:tcPr>
@@ -1468,7 +1447,6 @@
                     <w:docPart w:val="DefaultPlaceholder_-1854013440"/>
                   </w:placeholder>
                 </w:sdtPr>
-                <w:sdtEndPr/>
                 <w:sdtContent>
                   <w:tc>
                     <w:tcPr>
@@ -1508,7 +1486,6 @@
                     <w:docPart w:val="DefaultPlaceholder_-1854013440"/>
                   </w:placeholder>
                 </w:sdtPr>
-                <w:sdtEndPr/>
                 <w:sdtContent>
                   <w:tc>
                     <w:tcPr>
@@ -1548,7 +1525,6 @@
                     <w:docPart w:val="DefaultPlaceholder_-1854013440"/>
                   </w:placeholder>
                 </w:sdtPr>
-                <w:sdtEndPr/>
                 <w:sdtContent>
                   <w:tc>
                     <w:tcPr>
@@ -1588,7 +1564,6 @@
                     <w:docPart w:val="DefaultPlaceholder_-1854013440"/>
                   </w:placeholder>
                 </w:sdtPr>
-                <w:sdtEndPr/>
                 <w:sdtContent>
                   <w:tc>
                     <w:tcPr>
@@ -1628,7 +1603,6 @@
                     <w:docPart w:val="DefaultPlaceholder_-1854013440"/>
                   </w:placeholder>
                 </w:sdtPr>
-                <w:sdtEndPr/>
                 <w:sdtContent>
                   <w:tc>
                     <w:tcPr>
@@ -1668,7 +1642,6 @@
                     <w:docPart w:val="DefaultPlaceholder_-1854013440"/>
                   </w:placeholder>
                 </w:sdtPr>
-                <w:sdtEndPr/>
                 <w:sdtContent>
                   <w:tc>
                     <w:tcPr>
@@ -1708,7 +1681,6 @@
                     <w:docPart w:val="DefaultPlaceholder_-1854013440"/>
                   </w:placeholder>
                 </w:sdtPr>
-                <w:sdtEndPr/>
                 <w:sdtContent>
                   <w:tc>
                     <w:tcPr>
@@ -1748,7 +1720,6 @@
                     <w:docPart w:val="DefaultPlaceholder_-1854013440"/>
                   </w:placeholder>
                 </w:sdtPr>
-                <w:sdtEndPr/>
                 <w:sdtContent>
                   <w:tc>
                     <w:tcPr>
@@ -1788,7 +1759,6 @@
                     <w:docPart w:val="DefaultPlaceholder_-1854013440"/>
                   </w:placeholder>
                 </w:sdtPr>
-                <w:sdtEndPr/>
                 <w:sdtContent>
                   <w:tc>
                     <w:tcPr>
@@ -1828,7 +1798,6 @@
                     <w:docPart w:val="DefaultPlaceholder_-1854013440"/>
                   </w:placeholder>
                 </w:sdtPr>
-                <w:sdtEndPr/>
                 <w:sdtContent>
                   <w:tc>
                     <w:tcPr>
@@ -1868,7 +1837,6 @@
                     <w:docPart w:val="DefaultPlaceholder_-1854013440"/>
                   </w:placeholder>
                 </w:sdtPr>
-                <w:sdtEndPr/>
                 <w:sdtContent>
                   <w:tc>
                     <w:tcPr>
@@ -1908,7 +1876,6 @@
                     <w:docPart w:val="DefaultPlaceholder_-1854013440"/>
                   </w:placeholder>
                 </w:sdtPr>
-                <w:sdtEndPr/>
                 <w:sdtContent>
                   <w:tc>
                     <w:tcPr>
@@ -1948,7 +1915,6 @@
                     <w:docPart w:val="DefaultPlaceholder_-1854013440"/>
                   </w:placeholder>
                 </w:sdtPr>
-                <w:sdtEndPr/>
                 <w:sdtContent>
                   <w:tc>
                     <w:tcPr>
@@ -1988,7 +1954,6 @@
                     <w:docPart w:val="DefaultPlaceholder_-1854013440"/>
                   </w:placeholder>
                 </w:sdtPr>
-                <w:sdtEndPr/>
                 <w:sdtContent>
                   <w:tc>
                     <w:tcPr>
@@ -2028,7 +1993,6 @@
                     <w:docPart w:val="DefaultPlaceholder_-1854013440"/>
                   </w:placeholder>
                 </w:sdtPr>
-                <w:sdtEndPr/>
                 <w:sdtContent>
                   <w:tc>
                     <w:tcPr>
@@ -2068,7 +2032,6 @@
                     <w:docPart w:val="DefaultPlaceholder_-1854013440"/>
                   </w:placeholder>
                 </w:sdtPr>
-                <w:sdtEndPr/>
                 <w:sdtContent>
                   <w:tc>
                     <w:tcPr>
@@ -2107,7 +2070,6 @@
                     <w:docPart w:val="DefaultPlaceholder_-1854013440"/>
                   </w:placeholder>
                 </w:sdtPr>
-                <w:sdtEndPr/>
                 <w:sdtContent>
                   <w:tc>
                     <w:tcPr>
@@ -2299,7 +2261,6 @@
                 <w:docPart w:val="DefaultPlaceholder_-1854013440"/>
               </w:placeholder>
             </w:sdtPr>
-            <w:sdtEndPr/>
             <w:sdtContent>
               <w:p>
                 <w:pPr>
@@ -2381,7 +2342,6 @@
                     <w:docPart w:val="DefaultPlaceholder_-1854013440"/>
                   </w:placeholder>
                 </w:sdtPr>
-                <w:sdtEndPr/>
                 <w:sdtContent>
                   <w:tc>
                     <w:tcPr>
@@ -2422,7 +2382,6 @@
                     <w:docPart w:val="DefaultPlaceholder_-1854013440"/>
                   </w:placeholder>
                 </w:sdtPr>
-                <w:sdtEndPr/>
                 <w:sdtContent>
                   <w:tc>
                     <w:tcPr>
@@ -2463,7 +2422,6 @@
                     <w:docPart w:val="DefaultPlaceholder_-1854013440"/>
                   </w:placeholder>
                 </w:sdtPr>
-                <w:sdtEndPr/>
                 <w:sdtContent>
                   <w:tc>
                     <w:tcPr>
@@ -2503,7 +2461,6 @@
                     <w:docPart w:val="DefaultPlaceholder_-1854013440"/>
                   </w:placeholder>
                 </w:sdtPr>
-                <w:sdtEndPr/>
                 <w:sdtContent>
                   <w:tc>
                     <w:tcPr>
@@ -2537,13 +2494,12 @@
                     <w:lang w:val="ka-GE"/>
                   </w:rPr>
                   <w:alias w:val="representativeidnumber4"/>
-                  <w:tag w:val="0"/>
+                  <w:tag w:val="text"/>
                   <w:id w:val="-780957869"/>
                   <w:placeholder>
                     <w:docPart w:val="DefaultPlaceholder_-1854013440"/>
                   </w:placeholder>
                 </w:sdtPr>
-                <w:sdtEndPr/>
                 <w:sdtContent>
                   <w:tc>
                     <w:tcPr>
@@ -2584,7 +2540,6 @@
                     <w:docPart w:val="DefaultPlaceholder_-1854013440"/>
                   </w:placeholder>
                 </w:sdtPr>
-                <w:sdtEndPr/>
                 <w:sdtContent>
                   <w:tc>
                     <w:tcPr>
@@ -2624,7 +2579,6 @@
                     <w:docPart w:val="DefaultPlaceholder_-1854013440"/>
                   </w:placeholder>
                 </w:sdtPr>
-                <w:sdtEndPr/>
                 <w:sdtContent>
                   <w:tc>
                     <w:tcPr>
@@ -2665,7 +2619,6 @@
                     <w:docPart w:val="DefaultPlaceholder_-1854013440"/>
                   </w:placeholder>
                 </w:sdtPr>
-                <w:sdtEndPr/>
                 <w:sdtContent>
                   <w:tc>
                     <w:tcPr>
@@ -2706,7 +2659,6 @@
                     <w:docPart w:val="DefaultPlaceholder_-1854013440"/>
                   </w:placeholder>
                 </w:sdtPr>
-                <w:sdtEndPr/>
                 <w:sdtContent>
                   <w:tc>
                     <w:tcPr>
@@ -2746,7 +2698,6 @@
                     <w:docPart w:val="DefaultPlaceholder_-1854013440"/>
                   </w:placeholder>
                 </w:sdtPr>
-                <w:sdtEndPr/>
                 <w:sdtContent>
                   <w:tc>
                     <w:tcPr>
@@ -2786,7 +2737,6 @@
                     <w:docPart w:val="DefaultPlaceholder_-1854013440"/>
                   </w:placeholder>
                 </w:sdtPr>
-                <w:sdtEndPr/>
                 <w:sdtContent>
                   <w:tc>
                     <w:tcPr>
@@ -2949,7 +2899,6 @@
                 <w:docPart w:val="DefaultPlaceholder_-1854013440"/>
               </w:placeholder>
             </w:sdtPr>
-            <w:sdtEndPr/>
             <w:sdtContent>
               <w:p>
                 <w:pPr>
@@ -3050,7 +2999,6 @@
               <w:docPart w:val="DefaultPlaceholder_-1854013440"/>
             </w:placeholder>
           </w:sdtPr>
-          <w:sdtEndPr/>
           <w:sdtContent>
             <w:tc>
               <w:tcPr>
@@ -3241,59 +3189,79 @@
           </w:p>
           <w:sdt>
             <w:sdtPr>
-              <w:alias w:val="debtorinfo"/>
-              <w:tag w:val="text"/>
-              <w:id w:val="-414552733"/>
-              <w15:repeatingSection>
-                <w15:sectionTitle w:val="debtors"/>
-              </w15:repeatingSection>
+              <w:rPr>
+                <w:rFonts w:ascii="Times New Roman" w:hAnsi="Times New Roman"/>
+                <w:sz w:val="24"/>
+                <w:szCs w:val="24"/>
+              </w:rPr>
+              <w:alias w:val="debtorList"/>
+              <w:tag w:val="list"/>
+              <w:id w:val="-1873611226"/>
+              <w:placeholder>
+                <w:docPart w:val="2A294EB8BBCE4182867495B09BBBC6FF"/>
+              </w:placeholder>
             </w:sdtPr>
-            <w:sdtEndPr/>
             <w:sdtContent>
-              <w:sdt>
-                <w:sdtPr>
-                  <w:id w:val="-32495455"/>
-                  <w:placeholder>
-                    <w:docPart w:val="DefaultPlaceholder_-1854013436"/>
-                  </w:placeholder>
-                  <w15:repeatingSectionItem/>
-                </w:sdtPr>
-                <w:sdtEndPr/>
-                <w:sdtContent>
-                  <w:p>
-                    <w:pPr>
-                      <w:spacing w:after="0" w:line="240" w:lineRule="auto"/>
-                    </w:pPr>
+              <w:p>
+                <w:pPr>
+                  <w:numPr>
+                    <w:ilvl w:val="0"/>
+                    <w:numId w:val="5"/>
+                  </w:numPr>
+                  <w:spacing w:after="0"/>
+                  <w:rPr>
+                    <w:rFonts w:ascii="Times New Roman" w:hAnsi="Times New Roman"/>
+                    <w:sz w:val="24"/>
+                    <w:szCs w:val="24"/>
+                  </w:rPr>
+                </w:pPr>
+                <w:sdt>
+                  <w:sdtPr>
+                    <w:rPr>
+                      <w:rFonts w:ascii="Times New Roman" w:hAnsi="Times New Roman"/>
+                      <w:sz w:val="24"/>
+                      <w:szCs w:val="24"/>
+                    </w:rPr>
+                    <w:alias w:val="debtor"/>
+                    <w:tag w:val="text"/>
+                    <w:id w:val="-1375380948"/>
+                    <w:placeholder>
+                      <w:docPart w:val="2A294EB8BBCE4182867495B09BBBC6FF"/>
+                    </w:placeholder>
+                  </w:sdtPr>
+                  <w:sdtContent>
                     <w:r>
                       <w:rPr>
-                        <w:lang w:val="ka-GE"/>
+                        <w:rFonts w:ascii="Times New Roman" w:hAnsi="Times New Roman"/>
+                        <w:sz w:val="24"/>
+                        <w:szCs w:val="24"/>
                       </w:rPr>
-                      <w:t>მოვალე, მისამართი, ტელეფონის ნომერი</w:t>
+                      <w:t>list</w:t>
                     </w:r>
-                  </w:p>
-                </w:sdtContent>
-              </w:sdt>
-              <w:p>
-                <w:pPr>
-                  <w:spacing w:after="0" w:line="240" w:lineRule="auto"/>
-                </w:pPr>
+                  </w:sdtContent>
+                </w:sdt>
+                <w:r>
+                  <w:rPr>
+                    <w:rFonts w:ascii="Times New Roman" w:hAnsi="Times New Roman"/>
+                    <w:sz w:val="24"/>
+                    <w:szCs w:val="24"/>
+                  </w:rPr>
+                  <w:t xml:space="preserve">  </w:t>
+                </w:r>
               </w:p>
               <w:p>
                 <w:pPr>
-                  <w:spacing w:after="0" w:line="240" w:lineRule="auto"/>
+                  <w:spacing w:after="0"/>
+                  <w:ind w:left="720"/>
+                  <w:rPr>
+                    <w:rFonts w:ascii="Times New Roman" w:hAnsi="Times New Roman"/>
+                    <w:sz w:val="24"/>
+                    <w:szCs w:val="24"/>
+                  </w:rPr>
                 </w:pPr>
               </w:p>
             </w:sdtContent>
           </w:sdt>
-          <w:p>
-            <w:pPr>
-              <w:spacing w:after="0" w:line="240" w:lineRule="auto"/>
-              <w:rPr>
-                <w:rFonts w:ascii="Sylfaen" w:hAnsi="Sylfaen"/>
-                <w:lang w:val="ka-GE"/>
-              </w:rPr>
-            </w:pPr>
-          </w:p>
           <w:p>
             <w:pPr>
               <w:tabs>
@@ -3570,7 +3538,6 @@
                   <w:docPart w:val="DefaultPlaceholder_-1854013440"/>
                 </w:placeholder>
               </w:sdtPr>
-              <w:sdtEndPr/>
               <w:sdtContent>
                 <w:r>
                   <w:rPr>
@@ -4947,6 +4914,7 @@
                 </w:placeholder>
               </w:sdtPr>
               <w:sdtContent>
+                <w:proofErr w:type="spellStart"/>
                 <w:r>
                   <w:rPr>
                     <w:rFonts w:ascii="Sylfaen" w:hAnsi="Sylfaen"/>
@@ -4955,7 +4923,18 @@
                     <w:szCs w:val="16"/>
                     <w:lang w:val="ka-GE"/>
                   </w:rPr>
-                  <w:t>სააპლიკაციო საფასური</w:t>
+                  <w:t>სააპლიკაციო</w:t>
+                </w:r>
+                <w:proofErr w:type="spellEnd"/>
+                <w:r>
+                  <w:rPr>
+                    <w:rFonts w:ascii="Sylfaen" w:hAnsi="Sylfaen"/>
+                    <w:i/>
+                    <w:sz w:val="16"/>
+                    <w:szCs w:val="16"/>
+                    <w:lang w:val="ka-GE"/>
+                  </w:rPr>
+                  <w:t xml:space="preserve"> საფასური</w:t>
                 </w:r>
               </w:sdtContent>
             </w:sdt>
@@ -6052,7 +6031,7 @@
               <w:lang w:val="ka-GE"/>
             </w:rPr>
             <w:alias w:val="propertyList"/>
-            <w:tag w:val="text"/>
+            <w:tag w:val="plain"/>
             <w:id w:val="1534228787"/>
             <w:placeholder>
               <w:docPart w:val="DefaultPlaceholder_-1854013440"/>
@@ -6085,6 +6064,99 @@
                   <w:t>ქონების ჩამონათვალი</w:t>
                 </w:r>
               </w:p>
+              <w:p>
+                <w:pPr>
+                  <w:spacing w:after="0" w:line="240" w:lineRule="auto"/>
+                  <w:jc w:val="both"/>
+                  <w:rPr>
+                    <w:rFonts w:ascii="Sylfaen" w:hAnsi="Sylfaen"/>
+                    <w:lang w:val="ka-GE"/>
+                  </w:rPr>
+                </w:pPr>
+              </w:p>
+              <w:sdt>
+                <w:sdtPr>
+                  <w:rPr>
+                    <w:rFonts w:ascii="Sylfaen" w:hAnsi="Sylfaen"/>
+                    <w:lang w:val="ka-GE"/>
+                  </w:rPr>
+                  <w:alias w:val="property"/>
+                  <w:tag w:val="text"/>
+                  <w:id w:val="-1707488243"/>
+                  <w:placeholder>
+                    <w:docPart w:val="DefaultPlaceholder_-1854013440"/>
+                  </w:placeholder>
+                  <w:showingPlcHdr/>
+                </w:sdtPr>
+                <w:sdtContent>
+                  <w:p>
+                    <w:pPr>
+                      <w:spacing w:after="0" w:line="240" w:lineRule="auto"/>
+                      <w:jc w:val="both"/>
+                      <w:rPr>
+                        <w:rFonts w:ascii="Sylfaen" w:hAnsi="Sylfaen"/>
+                        <w:lang w:val="ka-GE"/>
+                      </w:rPr>
+                    </w:pPr>
+                    <w:r>
+                      <w:rPr>
+                        <w:rStyle w:val="PlaceholderText"/>
+                      </w:rPr>
+                      <w:t>Click or tap here to enter text.</w:t>
+                    </w:r>
+                  </w:p>
+                </w:sdtContent>
+              </w:sdt>
+              <w:p>
+                <w:pPr>
+                  <w:spacing w:after="0" w:line="240" w:lineRule="auto"/>
+                  <w:jc w:val="both"/>
+                  <w:rPr>
+                    <w:rFonts w:ascii="Sylfaen" w:hAnsi="Sylfaen"/>
+                    <w:lang w:val="ka-GE"/>
+                  </w:rPr>
+                </w:pPr>
+              </w:p>
+              <w:p>
+                <w:pPr>
+                  <w:spacing w:after="0" w:line="240" w:lineRule="auto"/>
+                  <w:jc w:val="both"/>
+                  <w:rPr>
+                    <w:rFonts w:ascii="Sylfaen" w:hAnsi="Sylfaen"/>
+                    <w:lang w:val="ka-GE"/>
+                  </w:rPr>
+                </w:pPr>
+              </w:p>
+              <w:p>
+                <w:pPr>
+                  <w:spacing w:after="0" w:line="240" w:lineRule="auto"/>
+                  <w:jc w:val="both"/>
+                  <w:rPr>
+                    <w:rFonts w:ascii="Sylfaen" w:hAnsi="Sylfaen"/>
+                    <w:lang w:val="ka-GE"/>
+                  </w:rPr>
+                </w:pPr>
+              </w:p>
+              <w:p>
+                <w:pPr>
+                  <w:spacing w:after="0" w:line="240" w:lineRule="auto"/>
+                  <w:jc w:val="both"/>
+                  <w:rPr>
+                    <w:rFonts w:ascii="Sylfaen" w:hAnsi="Sylfaen"/>
+                    <w:lang w:val="ka-GE"/>
+                  </w:rPr>
+                </w:pPr>
+              </w:p>
+              <w:p>
+                <w:pPr>
+                  <w:spacing w:after="0" w:line="240" w:lineRule="auto"/>
+                  <w:jc w:val="both"/>
+                  <w:rPr>
+                    <w:rFonts w:ascii="Sylfaen" w:hAnsi="Sylfaen"/>
+                    <w:lang w:val="ka-GE"/>
+                  </w:rPr>
+                </w:pPr>
+              </w:p>
             </w:tc>
           </w:sdtContent>
         </w:sdt>
@@ -6199,7 +6271,7 @@
                 <w:lang w:val="ka-GE"/>
               </w:rPr>
               <w:alias w:val="writeDate"/>
-              <w:tag w:val="writeDate"/>
+              <w:tag w:val="text"/>
               <w:id w:val="1505786928"/>
               <w:placeholder>
                 <w:docPart w:val="DefaultPlaceholder_-1854013440"/>
@@ -6672,6 +6744,7 @@
           <w:i/>
           <w:lang w:val="ka-GE"/>
         </w:rPr>
+        <w:lastRenderedPageBreak/>
         <w:t xml:space="preserve">ითხოვთ ქონებაზე ყადაღის დადებას; </w:t>
       </w:r>
     </w:p>
@@ -6698,7 +6771,6 @@
           <w:i/>
           <w:lang w:val="ka-GE"/>
         </w:rPr>
-        <w:lastRenderedPageBreak/>
         <w:t xml:space="preserve">ითხოვთ </w:t>
       </w:r>
       <w:r>
@@ -6768,6 +6840,7 @@
         </w:rPr>
         <w:t xml:space="preserve"> </w:t>
       </w:r>
+      <w:proofErr w:type="spellStart"/>
       <w:r>
         <w:rPr>
           <w:rFonts w:ascii="Sylfaen" w:hAnsi="Sylfaen"/>
@@ -6775,7 +6848,17 @@
           <w:i/>
           <w:lang w:val="ka-GE"/>
         </w:rPr>
-        <w:t>საგარანტიო თანხის სახით შეტანილი გაქვთ</w:t>
+        <w:t>საგარანტიო</w:t>
+      </w:r>
+      <w:proofErr w:type="spellEnd"/>
+      <w:r>
+        <w:rPr>
+          <w:rFonts w:ascii="Sylfaen" w:hAnsi="Sylfaen"/>
+          <w:b/>
+          <w:i/>
+          <w:lang w:val="ka-GE"/>
+        </w:rPr>
+        <w:t xml:space="preserve"> თანხის სახით შეტანილი გაქვთ</w:t>
       </w:r>
       <w:r>
         <w:rPr>
@@ -7021,7 +7104,27 @@
           <w:color w:val="FF0000"/>
           <w:lang w:val="ka-GE"/>
         </w:rPr>
-        <w:t xml:space="preserve">ფულადი სახის ვადამოსულ მოთხოვნებთან დაკავშირებით. </w:t>
+        <w:t xml:space="preserve">ფულადი სახის </w:t>
+      </w:r>
+      <w:proofErr w:type="spellStart"/>
+      <w:r>
+        <w:rPr>
+          <w:rFonts w:ascii="Sylfaen" w:hAnsi="Sylfaen"/>
+          <w:b/>
+          <w:color w:val="FF0000"/>
+          <w:lang w:val="ka-GE"/>
+        </w:rPr>
+        <w:t>ვადამოსულ</w:t>
+      </w:r>
+      <w:proofErr w:type="spellEnd"/>
+      <w:r>
+        <w:rPr>
+          <w:rFonts w:ascii="Sylfaen" w:hAnsi="Sylfaen"/>
+          <w:b/>
+          <w:color w:val="FF0000"/>
+          <w:lang w:val="ka-GE"/>
+        </w:rPr>
+        <w:t xml:space="preserve"> მოთხოვნებთან დაკავშირებით. </w:t>
       </w:r>
     </w:p>
     <w:p>
@@ -7338,7 +7441,7 @@
 </file>
 
 <file path=word/endnotes.xml><?xml version="1.0" encoding="utf-8"?>
-<w:endnotes xmlns:wpc="http://schemas.microsoft.com/office/word/2010/wordprocessingCanvas" xmlns:cx="http://schemas.microsoft.com/office/drawing/2014/chartex" xmlns:cx1="http://schemas.microsoft.com/office/drawing/2015/9/8/chartex" xmlns:mc="http://schemas.openxmlformats.org/markup-compatibility/2006" xmlns:o="urn:schemas-microsoft-com:office:office" xmlns:r="http://schemas.openxmlformats.org/officeDocument/2006/relationships" xmlns:m="http://schemas.openxmlformats.org/officeDocument/2006/math" xmlns:v="urn:schemas-microsoft-com:vml" xmlns:wp14="http://schemas.microsoft.com/office/word/2010/wordprocessingDrawing" xmlns:wp="http://schemas.openxmlformats.org/drawingml/2006/wordprocessingDrawing" xmlns:w10="urn:schemas-microsoft-com:office:word" xmlns:w="http://schemas.openxmlformats.org/wordprocessingml/2006/main" xmlns:w14="http://schemas.microsoft.com/office/word/2010/wordml" xmlns:w15="http://schemas.microsoft.com/office/word/2012/wordml" xmlns:w16se="http://schemas.microsoft.com/office/word/2015/wordml/symex" xmlns:wpg="http://schemas.microsoft.com/office/word/2010/wordprocessingGroup" xmlns:wpi="http://schemas.microsoft.com/office/word/2010/wordprocessingInk" xmlns:wne="http://schemas.microsoft.com/office/word/2006/wordml" xmlns:wps="http://schemas.microsoft.com/office/word/2010/wordprocessingShape" mc:Ignorable="w14 w15 w16se wp14">
+<w:endnotes xmlns:wpc="http://schemas.microsoft.com/office/word/2010/wordprocessingCanvas" xmlns:cx="http://schemas.microsoft.com/office/drawing/2014/chartex" xmlns:cx1="http://schemas.microsoft.com/office/drawing/2015/9/8/chartex" xmlns:cx2="http://schemas.microsoft.com/office/drawing/2015/10/21/chartex" xmlns:cx3="http://schemas.microsoft.com/office/drawing/2016/5/9/chartex" xmlns:cx4="http://schemas.microsoft.com/office/drawing/2016/5/10/chartex" xmlns:cx5="http://schemas.microsoft.com/office/drawing/2016/5/11/chartex" xmlns:cx6="http://schemas.microsoft.com/office/drawing/2016/5/12/chartex" xmlns:cx7="http://schemas.microsoft.com/office/drawing/2016/5/13/chartex" xmlns:cx8="http://schemas.microsoft.com/office/drawing/2016/5/14/chartex" xmlns:mc="http://schemas.openxmlformats.org/markup-compatibility/2006" xmlns:aink="http://schemas.microsoft.com/office/drawing/2016/ink" xmlns:am3d="http://schemas.microsoft.com/office/drawing/2017/model3d" xmlns:o="urn:schemas-microsoft-com:office:office" xmlns:oel="http://schemas.microsoft.com/office/2019/extlst" xmlns:r="http://schemas.openxmlformats.org/officeDocument/2006/relationships" xmlns:m="http://schemas.openxmlformats.org/officeDocument/2006/math" xmlns:v="urn:schemas-microsoft-com:vml" xmlns:wp14="http://schemas.microsoft.com/office/word/2010/wordprocessingDrawing" xmlns:wp="http://schemas.openxmlformats.org/drawingml/2006/wordprocessingDrawing" xmlns:w10="urn:schemas-microsoft-com:office:word" xmlns:w="http://schemas.openxmlformats.org/wordprocessingml/2006/main" xmlns:w14="http://schemas.microsoft.com/office/word/2010/wordml" xmlns:w15="http://schemas.microsoft.com/office/word/2012/wordml" xmlns:w16cex="http://schemas.microsoft.com/office/word/2018/wordml/cex" xmlns:w16cid="http://schemas.microsoft.com/office/word/2016/wordml/cid" xmlns:w16="http://schemas.microsoft.com/office/word/2018/wordml" xmlns:w16sdtdh="http://schemas.microsoft.com/office/word/2020/wordml/sdtdatahash" xmlns:w16se="http://schemas.microsoft.com/office/word/2015/wordml/symex" xmlns:wpg="http://schemas.microsoft.com/office/word/2010/wordprocessingGroup" xmlns:wpi="http://schemas.microsoft.com/office/word/2010/wordprocessingInk" xmlns:wne="http://schemas.microsoft.com/office/word/2006/wordml" xmlns:wps="http://schemas.microsoft.com/office/word/2010/wordprocessingShape" mc:Ignorable="w14 w15 w16se w16cid w16 w16cex w16sdtdh wp14">
   <w:endnote w:type="separator" w:id="-1">
     <w:p>
       <w:pPr>
@@ -7363,7 +7466,7 @@
 </file>
 
 <file path=word/footer1.xml><?xml version="1.0" encoding="utf-8"?>
-<w:ftr xmlns:wpc="http://schemas.microsoft.com/office/word/2010/wordprocessingCanvas" xmlns:cx="http://schemas.microsoft.com/office/drawing/2014/chartex" xmlns:cx1="http://schemas.microsoft.com/office/drawing/2015/9/8/chartex" xmlns:mc="http://schemas.openxmlformats.org/markup-compatibility/2006" xmlns:o="urn:schemas-microsoft-com:office:office" xmlns:r="http://schemas.openxmlformats.org/officeDocument/2006/relationships" xmlns:m="http://schemas.openxmlformats.org/officeDocument/2006/math" xmlns:v="urn:schemas-microsoft-com:vml" xmlns:wp14="http://schemas.microsoft.com/office/word/2010/wordprocessingDrawing" xmlns:wp="http://schemas.openxmlformats.org/drawingml/2006/wordprocessingDrawing" xmlns:w10="urn:schemas-microsoft-com:office:word" xmlns:w="http://schemas.openxmlformats.org/wordprocessingml/2006/main" xmlns:w14="http://schemas.microsoft.com/office/word/2010/wordml" xmlns:w15="http://schemas.microsoft.com/office/word/2012/wordml" xmlns:w16se="http://schemas.microsoft.com/office/word/2015/wordml/symex" xmlns:wpg="http://schemas.microsoft.com/office/word/2010/wordprocessingGroup" xmlns:wpi="http://schemas.microsoft.com/office/word/2010/wordprocessingInk" xmlns:wne="http://schemas.microsoft.com/office/word/2006/wordml" xmlns:wps="http://schemas.microsoft.com/office/word/2010/wordprocessingShape" mc:Ignorable="w14 w15 w16se wp14">
+<w:ftr xmlns:wpc="http://schemas.microsoft.com/office/word/2010/wordprocessingCanvas" xmlns:cx="http://schemas.microsoft.com/office/drawing/2014/chartex" xmlns:cx1="http://schemas.microsoft.com/office/drawing/2015/9/8/chartex" xmlns:cx2="http://schemas.microsoft.com/office/drawing/2015/10/21/chartex" xmlns:cx3="http://schemas.microsoft.com/office/drawing/2016/5/9/chartex" xmlns:cx4="http://schemas.microsoft.com/office/drawing/2016/5/10/chartex" xmlns:cx5="http://schemas.microsoft.com/office/drawing/2016/5/11/chartex" xmlns:cx6="http://schemas.microsoft.com/office/drawing/2016/5/12/chartex" xmlns:cx7="http://schemas.microsoft.com/office/drawing/2016/5/13/chartex" xmlns:cx8="http://schemas.microsoft.com/office/drawing/2016/5/14/chartex" xmlns:mc="http://schemas.openxmlformats.org/markup-compatibility/2006" xmlns:aink="http://schemas.microsoft.com/office/drawing/2016/ink" xmlns:am3d="http://schemas.microsoft.com/office/drawing/2017/model3d" xmlns:o="urn:schemas-microsoft-com:office:office" xmlns:oel="http://schemas.microsoft.com/office/2019/extlst" xmlns:r="http://schemas.openxmlformats.org/officeDocument/2006/relationships" xmlns:m="http://schemas.openxmlformats.org/officeDocument/2006/math" xmlns:v="urn:schemas-microsoft-com:vml" xmlns:wp14="http://schemas.microsoft.com/office/word/2010/wordprocessingDrawing" xmlns:wp="http://schemas.openxmlformats.org/drawingml/2006/wordprocessingDrawing" xmlns:w10="urn:schemas-microsoft-com:office:word" xmlns:w="http://schemas.openxmlformats.org/wordprocessingml/2006/main" xmlns:w14="http://schemas.microsoft.com/office/word/2010/wordml" xmlns:w15="http://schemas.microsoft.com/office/word/2012/wordml" xmlns:w16cex="http://schemas.microsoft.com/office/word/2018/wordml/cex" xmlns:w16cid="http://schemas.microsoft.com/office/word/2016/wordml/cid" xmlns:w16="http://schemas.microsoft.com/office/word/2018/wordml" xmlns:w16sdtdh="http://schemas.microsoft.com/office/word/2020/wordml/sdtdatahash" xmlns:w16se="http://schemas.microsoft.com/office/word/2015/wordml/symex" xmlns:wpg="http://schemas.microsoft.com/office/word/2010/wordprocessingGroup" xmlns:wpi="http://schemas.microsoft.com/office/word/2010/wordprocessingInk" xmlns:wne="http://schemas.microsoft.com/office/word/2006/wordml" xmlns:wps="http://schemas.microsoft.com/office/word/2010/wordprocessingShape" mc:Ignorable="w14 w15 w16se w16cid w16 w16cex w16sdtdh wp14">
   <w:p>
     <w:pPr>
       <w:pStyle w:val="Footer"/>
@@ -7373,7 +7476,7 @@
         <w:noProof/>
       </w:rPr>
       <w:drawing>
-        <wp:anchor distT="0" distB="0" distL="114300" distR="114300" simplePos="0" relativeHeight="251656192" behindDoc="1" locked="0" layoutInCell="1" allowOverlap="1">
+        <wp:anchor distT="0" distB="0" distL="114300" distR="114300" simplePos="0" relativeHeight="251656192" behindDoc="1" locked="0" layoutInCell="1" allowOverlap="1" wp14:anchorId="5039F214" wp14:editId="5A08D4A3">
           <wp:simplePos x="0" y="0"/>
           <wp:positionH relativeFrom="column">
             <wp:posOffset>-544830</wp:posOffset>
@@ -7450,7 +7553,7 @@
 </file>
 
 <file path=word/footnotes.xml><?xml version="1.0" encoding="utf-8"?>
-<w:footnotes xmlns:wpc="http://schemas.microsoft.com/office/word/2010/wordprocessingCanvas" xmlns:cx="http://schemas.microsoft.com/office/drawing/2014/chartex" xmlns:cx1="http://schemas.microsoft.com/office/drawing/2015/9/8/chartex" xmlns:mc="http://schemas.openxmlformats.org/markup-compatibility/2006" xmlns:o="urn:schemas-microsoft-com:office:office" xmlns:r="http://schemas.openxmlformats.org/officeDocument/2006/relationships" xmlns:m="http://schemas.openxmlformats.org/officeDocument/2006/math" xmlns:v="urn:schemas-microsoft-com:vml" xmlns:wp14="http://schemas.microsoft.com/office/word/2010/wordprocessingDrawing" xmlns:wp="http://schemas.openxmlformats.org/drawingml/2006/wordprocessingDrawing" xmlns:w10="urn:schemas-microsoft-com:office:word" xmlns:w="http://schemas.openxmlformats.org/wordprocessingml/2006/main" xmlns:w14="http://schemas.microsoft.com/office/word/2010/wordml" xmlns:w15="http://schemas.microsoft.com/office/word/2012/wordml" xmlns:w16se="http://schemas.microsoft.com/office/word/2015/wordml/symex" xmlns:wpg="http://schemas.microsoft.com/office/word/2010/wordprocessingGroup" xmlns:wpi="http://schemas.microsoft.com/office/word/2010/wordprocessingInk" xmlns:wne="http://schemas.microsoft.com/office/word/2006/wordml" xmlns:wps="http://schemas.microsoft.com/office/word/2010/wordprocessingShape" mc:Ignorable="w14 w15 w16se wp14">
+<w:footnotes xmlns:wpc="http://schemas.microsoft.com/office/word/2010/wordprocessingCanvas" xmlns:cx="http://schemas.microsoft.com/office/drawing/2014/chartex" xmlns:cx1="http://schemas.microsoft.com/office/drawing/2015/9/8/chartex" xmlns:cx2="http://schemas.microsoft.com/office/drawing/2015/10/21/chartex" xmlns:cx3="http://schemas.microsoft.com/office/drawing/2016/5/9/chartex" xmlns:cx4="http://schemas.microsoft.com/office/drawing/2016/5/10/chartex" xmlns:cx5="http://schemas.microsoft.com/office/drawing/2016/5/11/chartex" xmlns:cx6="http://schemas.microsoft.com/office/drawing/2016/5/12/chartex" xmlns:cx7="http://schemas.microsoft.com/office/drawing/2016/5/13/chartex" xmlns:cx8="http://schemas.microsoft.com/office/drawing/2016/5/14/chartex" xmlns:mc="http://schemas.openxmlformats.org/markup-compatibility/2006" xmlns:aink="http://schemas.microsoft.com/office/drawing/2016/ink" xmlns:am3d="http://schemas.microsoft.com/office/drawing/2017/model3d" xmlns:o="urn:schemas-microsoft-com:office:office" xmlns:oel="http://schemas.microsoft.com/office/2019/extlst" xmlns:r="http://schemas.openxmlformats.org/officeDocument/2006/relationships" xmlns:m="http://schemas.openxmlformats.org/officeDocument/2006/math" xmlns:v="urn:schemas-microsoft-com:vml" xmlns:wp14="http://schemas.microsoft.com/office/word/2010/wordprocessingDrawing" xmlns:wp="http://schemas.openxmlformats.org/drawingml/2006/wordprocessingDrawing" xmlns:w10="urn:schemas-microsoft-com:office:word" xmlns:w="http://schemas.openxmlformats.org/wordprocessingml/2006/main" xmlns:w14="http://schemas.microsoft.com/office/word/2010/wordml" xmlns:w15="http://schemas.microsoft.com/office/word/2012/wordml" xmlns:w16cex="http://schemas.microsoft.com/office/word/2018/wordml/cex" xmlns:w16cid="http://schemas.microsoft.com/office/word/2016/wordml/cid" xmlns:w16="http://schemas.microsoft.com/office/word/2018/wordml" xmlns:w16sdtdh="http://schemas.microsoft.com/office/word/2020/wordml/sdtdatahash" xmlns:w16se="http://schemas.microsoft.com/office/word/2015/wordml/symex" xmlns:wpg="http://schemas.microsoft.com/office/word/2010/wordprocessingGroup" xmlns:wpi="http://schemas.microsoft.com/office/word/2010/wordprocessingInk" xmlns:wne="http://schemas.microsoft.com/office/word/2006/wordml" xmlns:wps="http://schemas.microsoft.com/office/word/2010/wordprocessingShape" mc:Ignorable="w14 w15 w16se w16cid w16 w16cex w16sdtdh wp14">
   <w:footnote w:type="separator" w:id="-1">
     <w:p>
       <w:pPr>
@@ -7475,7 +7578,7 @@
 </file>
 
 <file path=word/header1.xml><?xml version="1.0" encoding="utf-8"?>
-<w:hdr xmlns:wpc="http://schemas.microsoft.com/office/word/2010/wordprocessingCanvas" xmlns:cx="http://schemas.microsoft.com/office/drawing/2014/chartex" xmlns:cx1="http://schemas.microsoft.com/office/drawing/2015/9/8/chartex" xmlns:mc="http://schemas.openxmlformats.org/markup-compatibility/2006" xmlns:o="urn:schemas-microsoft-com:office:office" xmlns:r="http://schemas.openxmlformats.org/officeDocument/2006/relationships" xmlns:m="http://schemas.openxmlformats.org/officeDocument/2006/math" xmlns:v="urn:schemas-microsoft-com:vml" xmlns:wp14="http://schemas.microsoft.com/office/word/2010/wordprocessingDrawing" xmlns:wp="http://schemas.openxmlformats.org/drawingml/2006/wordprocessingDrawing" xmlns:w10="urn:schemas-microsoft-com:office:word" xmlns:w="http://schemas.openxmlformats.org/wordprocessingml/2006/main" xmlns:w14="http://schemas.microsoft.com/office/word/2010/wordml" xmlns:w15="http://schemas.microsoft.com/office/word/2012/wordml" xmlns:w16se="http://schemas.microsoft.com/office/word/2015/wordml/symex" xmlns:wpg="http://schemas.microsoft.com/office/word/2010/wordprocessingGroup" xmlns:wpi="http://schemas.microsoft.com/office/word/2010/wordprocessingInk" xmlns:wne="http://schemas.microsoft.com/office/word/2006/wordml" xmlns:wps="http://schemas.microsoft.com/office/word/2010/wordprocessingShape" mc:Ignorable="w14 w15 w16se wp14">
+<w:hdr xmlns:wpc="http://schemas.microsoft.com/office/word/2010/wordprocessingCanvas" xmlns:cx="http://schemas.microsoft.com/office/drawing/2014/chartex" xmlns:cx1="http://schemas.microsoft.com/office/drawing/2015/9/8/chartex" xmlns:cx2="http://schemas.microsoft.com/office/drawing/2015/10/21/chartex" xmlns:cx3="http://schemas.microsoft.com/office/drawing/2016/5/9/chartex" xmlns:cx4="http://schemas.microsoft.com/office/drawing/2016/5/10/chartex" xmlns:cx5="http://schemas.microsoft.com/office/drawing/2016/5/11/chartex" xmlns:cx6="http://schemas.microsoft.com/office/drawing/2016/5/12/chartex" xmlns:cx7="http://schemas.microsoft.com/office/drawing/2016/5/13/chartex" xmlns:cx8="http://schemas.microsoft.com/office/drawing/2016/5/14/chartex" xmlns:mc="http://schemas.openxmlformats.org/markup-compatibility/2006" xmlns:aink="http://schemas.microsoft.com/office/drawing/2016/ink" xmlns:am3d="http://schemas.microsoft.com/office/drawing/2017/model3d" xmlns:o="urn:schemas-microsoft-com:office:office" xmlns:oel="http://schemas.microsoft.com/office/2019/extlst" xmlns:r="http://schemas.openxmlformats.org/officeDocument/2006/relationships" xmlns:m="http://schemas.openxmlformats.org/officeDocument/2006/math" xmlns:v="urn:schemas-microsoft-com:vml" xmlns:wp14="http://schemas.microsoft.com/office/word/2010/wordprocessingDrawing" xmlns:wp="http://schemas.openxmlformats.org/drawingml/2006/wordprocessingDrawing" xmlns:w10="urn:schemas-microsoft-com:office:word" xmlns:w="http://schemas.openxmlformats.org/wordprocessingml/2006/main" xmlns:w14="http://schemas.microsoft.com/office/word/2010/wordml" xmlns:w15="http://schemas.microsoft.com/office/word/2012/wordml" xmlns:w16cex="http://schemas.microsoft.com/office/word/2018/wordml/cex" xmlns:w16cid="http://schemas.microsoft.com/office/word/2016/wordml/cid" xmlns:w16="http://schemas.microsoft.com/office/word/2018/wordml" xmlns:w16sdtdh="http://schemas.microsoft.com/office/word/2020/wordml/sdtdatahash" xmlns:w16se="http://schemas.microsoft.com/office/word/2015/wordml/symex" xmlns:wpg="http://schemas.microsoft.com/office/word/2010/wordprocessingGroup" xmlns:wpi="http://schemas.microsoft.com/office/word/2010/wordprocessingInk" xmlns:wne="http://schemas.microsoft.com/office/word/2006/wordml" xmlns:wps="http://schemas.microsoft.com/office/word/2010/wordprocessingShape" mc:Ignorable="w14 w15 w16se w16cid w16 w16cex w16sdtdh wp14">
   <w:p>
     <w:pPr>
       <w:pStyle w:val="Header"/>
@@ -7484,7 +7587,7 @@
       <w:rPr>
         <w:noProof/>
       </w:rPr>
-      <w:pict>
+      <w:pict w14:anchorId="04561297">
         <v:shapetype id="_x0000_t75" coordsize="21600,21600" o:spt="75" o:preferrelative="t" path="m@4@5l@4@11@9@11@9@5xe" filled="f" stroked="f">
           <v:stroke joinstyle="miter"/>
           <v:formulas>
@@ -7504,7 +7607,7 @@
           <v:path o:extrusionok="f" gradientshapeok="t" o:connecttype="rect"/>
           <o:lock v:ext="edit" aspectratio="t"/>
         </v:shapetype>
-        <v:shape id="WordPictureWatermark23724617" o:spid="_x0000_s2050" type="#_x0000_t75" style="position:absolute;margin-left:0;margin-top:0;width:525.5pt;height:517.6pt;z-index:-251658240;mso-position-horizontal:center;mso-position-horizontal-relative:margin;mso-position-vertical:center;mso-position-vertical-relative:margin" o:allowincell="f">
+        <v:shape id="WordPictureWatermark23724617" o:spid="_x0000_s1026" type="#_x0000_t75" style="position:absolute;margin-left:0;margin-top:0;width:525.5pt;height:517.6pt;z-index:-251658240;mso-position-horizontal:center;mso-position-horizontal-relative:margin;mso-position-vertical:center;mso-position-vertical-relative:margin" o:allowincell="f">
           <v:imagedata r:id="rId1" o:title="axali logo-1" gain="19661f" blacklevel="22938f"/>
           <w10:wrap anchorx="margin" anchory="margin"/>
         </v:shape>
@@ -7515,7 +7618,7 @@
 </file>
 
 <file path=word/header2.xml><?xml version="1.0" encoding="utf-8"?>
-<w:hdr xmlns:wpc="http://schemas.microsoft.com/office/word/2010/wordprocessingCanvas" xmlns:cx="http://schemas.microsoft.com/office/drawing/2014/chartex" xmlns:cx1="http://schemas.microsoft.com/office/drawing/2015/9/8/chartex" xmlns:mc="http://schemas.openxmlformats.org/markup-compatibility/2006" xmlns:o="urn:schemas-microsoft-com:office:office" xmlns:r="http://schemas.openxmlformats.org/officeDocument/2006/relationships" xmlns:m="http://schemas.openxmlformats.org/officeDocument/2006/math" xmlns:v="urn:schemas-microsoft-com:vml" xmlns:wp14="http://schemas.microsoft.com/office/word/2010/wordprocessingDrawing" xmlns:wp="http://schemas.openxmlformats.org/drawingml/2006/wordprocessingDrawing" xmlns:w10="urn:schemas-microsoft-com:office:word" xmlns:w="http://schemas.openxmlformats.org/wordprocessingml/2006/main" xmlns:w14="http://schemas.microsoft.com/office/word/2010/wordml" xmlns:w15="http://schemas.microsoft.com/office/word/2012/wordml" xmlns:w16se="http://schemas.microsoft.com/office/word/2015/wordml/symex" xmlns:wpg="http://schemas.microsoft.com/office/word/2010/wordprocessingGroup" xmlns:wpi="http://schemas.microsoft.com/office/word/2010/wordprocessingInk" xmlns:wne="http://schemas.microsoft.com/office/word/2006/wordml" xmlns:wps="http://schemas.microsoft.com/office/word/2010/wordprocessingShape" mc:Ignorable="w14 w15 w16se wp14">
+<w:hdr xmlns:wpc="http://schemas.microsoft.com/office/word/2010/wordprocessingCanvas" xmlns:cx="http://schemas.microsoft.com/office/drawing/2014/chartex" xmlns:cx1="http://schemas.microsoft.com/office/drawing/2015/9/8/chartex" xmlns:cx2="http://schemas.microsoft.com/office/drawing/2015/10/21/chartex" xmlns:cx3="http://schemas.microsoft.com/office/drawing/2016/5/9/chartex" xmlns:cx4="http://schemas.microsoft.com/office/drawing/2016/5/10/chartex" xmlns:cx5="http://schemas.microsoft.com/office/drawing/2016/5/11/chartex" xmlns:cx6="http://schemas.microsoft.com/office/drawing/2016/5/12/chartex" xmlns:cx7="http://schemas.microsoft.com/office/drawing/2016/5/13/chartex" xmlns:cx8="http://schemas.microsoft.com/office/drawing/2016/5/14/chartex" xmlns:mc="http://schemas.openxmlformats.org/markup-compatibility/2006" xmlns:aink="http://schemas.microsoft.com/office/drawing/2016/ink" xmlns:am3d="http://schemas.microsoft.com/office/drawing/2017/model3d" xmlns:o="urn:schemas-microsoft-com:office:office" xmlns:oel="http://schemas.microsoft.com/office/2019/extlst" xmlns:r="http://schemas.openxmlformats.org/officeDocument/2006/relationships" xmlns:m="http://schemas.openxmlformats.org/officeDocument/2006/math" xmlns:v="urn:schemas-microsoft-com:vml" xmlns:wp14="http://schemas.microsoft.com/office/word/2010/wordprocessingDrawing" xmlns:wp="http://schemas.openxmlformats.org/drawingml/2006/wordprocessingDrawing" xmlns:w10="urn:schemas-microsoft-com:office:word" xmlns:w="http://schemas.openxmlformats.org/wordprocessingml/2006/main" xmlns:w14="http://schemas.microsoft.com/office/word/2010/wordml" xmlns:w15="http://schemas.microsoft.com/office/word/2012/wordml" xmlns:w16cex="http://schemas.microsoft.com/office/word/2018/wordml/cex" xmlns:w16cid="http://schemas.microsoft.com/office/word/2016/wordml/cid" xmlns:w16="http://schemas.microsoft.com/office/word/2018/wordml" xmlns:w16sdtdh="http://schemas.microsoft.com/office/word/2020/wordml/sdtdatahash" xmlns:w16se="http://schemas.microsoft.com/office/word/2015/wordml/symex" xmlns:wpg="http://schemas.microsoft.com/office/word/2010/wordprocessingGroup" xmlns:wpi="http://schemas.microsoft.com/office/word/2010/wordprocessingInk" xmlns:wne="http://schemas.microsoft.com/office/word/2006/wordml" xmlns:wps="http://schemas.microsoft.com/office/word/2010/wordprocessingShape" mc:Ignorable="w14 w15 w16se w16cid w16 w16cex w16sdtdh wp14">
   <w:p>
     <w:pPr>
       <w:pStyle w:val="Header"/>
@@ -7524,7 +7627,7 @@
       <w:rPr>
         <w:noProof/>
       </w:rPr>
-      <w:pict>
+      <w:pict w14:anchorId="7513DB08">
         <v:shapetype id="_x0000_t75" coordsize="21600,21600" o:spt="75" o:preferrelative="t" path="m@4@5l@4@11@9@11@9@5xe" filled="f" stroked="f">
           <v:stroke joinstyle="miter"/>
           <v:formulas>
@@ -7544,7 +7647,7 @@
           <v:path o:extrusionok="f" gradientshapeok="t" o:connecttype="rect"/>
           <o:lock v:ext="edit" aspectratio="t"/>
         </v:shapetype>
-        <v:shape id="WordPictureWatermark23724618" o:spid="_x0000_s2051" type="#_x0000_t75" style="position:absolute;margin-left:0;margin-top:0;width:525.5pt;height:517.6pt;z-index:-251657216;mso-position-horizontal:center;mso-position-horizontal-relative:margin;mso-position-vertical:center;mso-position-vertical-relative:margin" o:allowincell="f">
+        <v:shape id="WordPictureWatermark23724618" o:spid="_x0000_s1027" type="#_x0000_t75" style="position:absolute;margin-left:0;margin-top:0;width:525.5pt;height:517.6pt;z-index:-251657216;mso-position-horizontal:center;mso-position-horizontal-relative:margin;mso-position-vertical:center;mso-position-vertical-relative:margin" o:allowincell="f">
           <v:imagedata r:id="rId1" o:title="axali logo-1" gain="19661f" blacklevel="22938f"/>
           <w10:wrap anchorx="margin" anchory="margin"/>
         </v:shape>
@@ -7555,7 +7658,7 @@
         <w:noProof/>
       </w:rPr>
       <w:drawing>
-        <wp:inline distT="0" distB="0" distL="0" distR="0">
+        <wp:inline distT="0" distB="0" distL="0" distR="0" wp14:anchorId="15C6BA3E" wp14:editId="03E3AB94">
           <wp:extent cx="2190750" cy="419100"/>
           <wp:effectExtent l="0" t="0" r="0" b="0"/>
           <wp:docPr id="1" name="Picture 1"/>
@@ -7608,7 +7711,7 @@
 </file>
 
 <file path=word/header3.xml><?xml version="1.0" encoding="utf-8"?>
-<w:hdr xmlns:wpc="http://schemas.microsoft.com/office/word/2010/wordprocessingCanvas" xmlns:cx="http://schemas.microsoft.com/office/drawing/2014/chartex" xmlns:cx1="http://schemas.microsoft.com/office/drawing/2015/9/8/chartex" xmlns:mc="http://schemas.openxmlformats.org/markup-compatibility/2006" xmlns:o="urn:schemas-microsoft-com:office:office" xmlns:r="http://schemas.openxmlformats.org/officeDocument/2006/relationships" xmlns:m="http://schemas.openxmlformats.org/officeDocument/2006/math" xmlns:v="urn:schemas-microsoft-com:vml" xmlns:wp14="http://schemas.microsoft.com/office/word/2010/wordprocessingDrawing" xmlns:wp="http://schemas.openxmlformats.org/drawingml/2006/wordprocessingDrawing" xmlns:w10="urn:schemas-microsoft-com:office:word" xmlns:w="http://schemas.openxmlformats.org/wordprocessingml/2006/main" xmlns:w14="http://schemas.microsoft.com/office/word/2010/wordml" xmlns:w15="http://schemas.microsoft.com/office/word/2012/wordml" xmlns:w16se="http://schemas.microsoft.com/office/word/2015/wordml/symex" xmlns:wpg="http://schemas.microsoft.com/office/word/2010/wordprocessingGroup" xmlns:wpi="http://schemas.microsoft.com/office/word/2010/wordprocessingInk" xmlns:wne="http://schemas.microsoft.com/office/word/2006/wordml" xmlns:wps="http://schemas.microsoft.com/office/word/2010/wordprocessingShape" mc:Ignorable="w14 w15 w16se wp14">
+<w:hdr xmlns:wpc="http://schemas.microsoft.com/office/word/2010/wordprocessingCanvas" xmlns:cx="http://schemas.microsoft.com/office/drawing/2014/chartex" xmlns:cx1="http://schemas.microsoft.com/office/drawing/2015/9/8/chartex" xmlns:cx2="http://schemas.microsoft.com/office/drawing/2015/10/21/chartex" xmlns:cx3="http://schemas.microsoft.com/office/drawing/2016/5/9/chartex" xmlns:cx4="http://schemas.microsoft.com/office/drawing/2016/5/10/chartex" xmlns:cx5="http://schemas.microsoft.com/office/drawing/2016/5/11/chartex" xmlns:cx6="http://schemas.microsoft.com/office/drawing/2016/5/12/chartex" xmlns:cx7="http://schemas.microsoft.com/office/drawing/2016/5/13/chartex" xmlns:cx8="http://schemas.microsoft.com/office/drawing/2016/5/14/chartex" xmlns:mc="http://schemas.openxmlformats.org/markup-compatibility/2006" xmlns:aink="http://schemas.microsoft.com/office/drawing/2016/ink" xmlns:am3d="http://schemas.microsoft.com/office/drawing/2017/model3d" xmlns:o="urn:schemas-microsoft-com:office:office" xmlns:oel="http://schemas.microsoft.com/office/2019/extlst" xmlns:r="http://schemas.openxmlformats.org/officeDocument/2006/relationships" xmlns:m="http://schemas.openxmlformats.org/officeDocument/2006/math" xmlns:v="urn:schemas-microsoft-com:vml" xmlns:wp14="http://schemas.microsoft.com/office/word/2010/wordprocessingDrawing" xmlns:wp="http://schemas.openxmlformats.org/drawingml/2006/wordprocessingDrawing" xmlns:w10="urn:schemas-microsoft-com:office:word" xmlns:w="http://schemas.openxmlformats.org/wordprocessingml/2006/main" xmlns:w14="http://schemas.microsoft.com/office/word/2010/wordml" xmlns:w15="http://schemas.microsoft.com/office/word/2012/wordml" xmlns:w16cex="http://schemas.microsoft.com/office/word/2018/wordml/cex" xmlns:w16cid="http://schemas.microsoft.com/office/word/2016/wordml/cid" xmlns:w16="http://schemas.microsoft.com/office/word/2018/wordml" xmlns:w16sdtdh="http://schemas.microsoft.com/office/word/2020/wordml/sdtdatahash" xmlns:w16se="http://schemas.microsoft.com/office/word/2015/wordml/symex" xmlns:wpg="http://schemas.microsoft.com/office/word/2010/wordprocessingGroup" xmlns:wpi="http://schemas.microsoft.com/office/word/2010/wordprocessingInk" xmlns:wne="http://schemas.microsoft.com/office/word/2006/wordml" xmlns:wps="http://schemas.microsoft.com/office/word/2010/wordprocessingShape" mc:Ignorable="w14 w15 w16se w16cid w16 w16cex w16sdtdh wp14">
   <w:p>
     <w:pPr>
       <w:pStyle w:val="Header"/>
@@ -7617,7 +7720,7 @@
       <w:rPr>
         <w:noProof/>
       </w:rPr>
-      <w:pict>
+      <w:pict w14:anchorId="1FD25638">
         <v:shapetype id="_x0000_t75" coordsize="21600,21600" o:spt="75" o:preferrelative="t" path="m@4@5l@4@11@9@11@9@5xe" filled="f" stroked="f">
           <v:stroke joinstyle="miter"/>
           <v:formulas>
@@ -7637,7 +7740,7 @@
           <v:path o:extrusionok="f" gradientshapeok="t" o:connecttype="rect"/>
           <o:lock v:ext="edit" aspectratio="t"/>
         </v:shapetype>
-        <v:shape id="WordPictureWatermark23724616" o:spid="_x0000_s2049" type="#_x0000_t75" style="position:absolute;margin-left:0;margin-top:0;width:525.5pt;height:517.6pt;z-index:-251659264;mso-position-horizontal:center;mso-position-horizontal-relative:margin;mso-position-vertical:center;mso-position-vertical-relative:margin" o:allowincell="f">
+        <v:shape id="WordPictureWatermark23724616" o:spid="_x0000_s1025" type="#_x0000_t75" style="position:absolute;margin-left:0;margin-top:0;width:525.5pt;height:517.6pt;z-index:-251659264;mso-position-horizontal:center;mso-position-horizontal-relative:margin;mso-position-vertical:center;mso-position-vertical-relative:margin" o:allowincell="f">
           <v:imagedata r:id="rId1" o:title="axali logo-1" gain="19661f" blacklevel="22938f"/>
           <w10:wrap anchorx="margin" anchory="margin"/>
         </v:shape>
@@ -7648,8 +7751,94 @@
 </file>
 
 <file path=word/numbering.xml><?xml version="1.0" encoding="utf-8"?>
-<w:numbering xmlns:wpc="http://schemas.microsoft.com/office/word/2010/wordprocessingCanvas" xmlns:cx="http://schemas.microsoft.com/office/drawing/2014/chartex" xmlns:cx1="http://schemas.microsoft.com/office/drawing/2015/9/8/chartex" xmlns:mc="http://schemas.openxmlformats.org/markup-compatibility/2006" xmlns:o="urn:schemas-microsoft-com:office:office" xmlns:r="http://schemas.openxmlformats.org/officeDocument/2006/relationships" xmlns:m="http://schemas.openxmlformats.org/officeDocument/2006/math" xmlns:v="urn:schemas-microsoft-com:vml" xmlns:wp14="http://schemas.microsoft.com/office/word/2010/wordprocessingDrawing" xmlns:wp="http://schemas.openxmlformats.org/drawingml/2006/wordprocessingDrawing" xmlns:w10="urn:schemas-microsoft-com:office:word" xmlns:w="http://schemas.openxmlformats.org/wordprocessingml/2006/main" xmlns:w14="http://schemas.microsoft.com/office/word/2010/wordml" xmlns:w15="http://schemas.microsoft.com/office/word/2012/wordml" xmlns:w16se="http://schemas.microsoft.com/office/word/2015/wordml/symex" xmlns:wpg="http://schemas.microsoft.com/office/word/2010/wordprocessingGroup" xmlns:wpi="http://schemas.microsoft.com/office/word/2010/wordprocessingInk" xmlns:wne="http://schemas.microsoft.com/office/word/2006/wordml" xmlns:wps="http://schemas.microsoft.com/office/word/2010/wordprocessingShape" mc:Ignorable="w14 w15 w16se wp14">
+<w:numbering xmlns:wpc="http://schemas.microsoft.com/office/word/2010/wordprocessingCanvas" xmlns:cx="http://schemas.microsoft.com/office/drawing/2014/chartex" xmlns:cx1="http://schemas.microsoft.com/office/drawing/2015/9/8/chartex" xmlns:cx2="http://schemas.microsoft.com/office/drawing/2015/10/21/chartex" xmlns:cx3="http://schemas.microsoft.com/office/drawing/2016/5/9/chartex" xmlns:cx4="http://schemas.microsoft.com/office/drawing/2016/5/10/chartex" xmlns:cx5="http://schemas.microsoft.com/office/drawing/2016/5/11/chartex" xmlns:cx6="http://schemas.microsoft.com/office/drawing/2016/5/12/chartex" xmlns:cx7="http://schemas.microsoft.com/office/drawing/2016/5/13/chartex" xmlns:cx8="http://schemas.microsoft.com/office/drawing/2016/5/14/chartex" xmlns:mc="http://schemas.openxmlformats.org/markup-compatibility/2006" xmlns:aink="http://schemas.microsoft.com/office/drawing/2016/ink" xmlns:am3d="http://schemas.microsoft.com/office/drawing/2017/model3d" xmlns:o="urn:schemas-microsoft-com:office:office" xmlns:oel="http://schemas.microsoft.com/office/2019/extlst" xmlns:r="http://schemas.openxmlformats.org/officeDocument/2006/relationships" xmlns:m="http://schemas.openxmlformats.org/officeDocument/2006/math" xmlns:v="urn:schemas-microsoft-com:vml" xmlns:wp14="http://schemas.microsoft.com/office/word/2010/wordprocessingDrawing" xmlns:wp="http://schemas.openxmlformats.org/drawingml/2006/wordprocessingDrawing" xmlns:w10="urn:schemas-microsoft-com:office:word" xmlns:w="http://schemas.openxmlformats.org/wordprocessingml/2006/main" xmlns:w14="http://schemas.microsoft.com/office/word/2010/wordml" xmlns:w15="http://schemas.microsoft.com/office/word/2012/wordml" xmlns:w16cex="http://schemas.microsoft.com/office/word/2018/wordml/cex" xmlns:w16cid="http://schemas.microsoft.com/office/word/2016/wordml/cid" xmlns:w16="http://schemas.microsoft.com/office/word/2018/wordml" xmlns:w16sdtdh="http://schemas.microsoft.com/office/word/2020/wordml/sdtdatahash" xmlns:w16se="http://schemas.microsoft.com/office/word/2015/wordml/symex" xmlns:wpg="http://schemas.microsoft.com/office/word/2010/wordprocessingGroup" xmlns:wpi="http://schemas.microsoft.com/office/word/2010/wordprocessingInk" xmlns:wne="http://schemas.microsoft.com/office/word/2006/wordml" xmlns:wps="http://schemas.microsoft.com/office/word/2010/wordprocessingShape" mc:Ignorable="w14 w15 w16se w16cid w16 w16cex w16sdtdh wp14">
   <w:abstractNum w:abstractNumId="0" w15:restartNumberingAfterBreak="0">
+    <w:nsid w:val="29CA6CBC"/>
+    <w:multiLevelType w:val="hybridMultilevel"/>
+    <w:tmpl w:val="648CDC3C"/>
+    <w:lvl w:ilvl="0" w:tplc="0409000F">
+      <w:start w:val="1"/>
+      <w:numFmt w:val="decimal"/>
+      <w:lvlText w:val="%1."/>
+      <w:lvlJc w:val="left"/>
+      <w:pPr>
+        <w:ind w:left="1080" w:hanging="360"/>
+      </w:pPr>
+    </w:lvl>
+    <w:lvl w:ilvl="1" w:tplc="04090019" w:tentative="1">
+      <w:start w:val="1"/>
+      <w:numFmt w:val="lowerLetter"/>
+      <w:lvlText w:val="%2."/>
+      <w:lvlJc w:val="left"/>
+      <w:pPr>
+        <w:ind w:left="1800" w:hanging="360"/>
+      </w:pPr>
+    </w:lvl>
+    <w:lvl w:ilvl="2" w:tplc="0409001B" w:tentative="1">
+      <w:start w:val="1"/>
+      <w:numFmt w:val="lowerRoman"/>
+      <w:lvlText w:val="%3."/>
+      <w:lvlJc w:val="right"/>
+      <w:pPr>
+        <w:ind w:left="2520" w:hanging="180"/>
+      </w:pPr>
+    </w:lvl>
+    <w:lvl w:ilvl="3" w:tplc="0409000F" w:tentative="1">
+      <w:start w:val="1"/>
+      <w:numFmt w:val="decimal"/>
+      <w:lvlText w:val="%4."/>
+      <w:lvlJc w:val="left"/>
+      <w:pPr>
+        <w:ind w:left="3240" w:hanging="360"/>
+      </w:pPr>
+    </w:lvl>
+    <w:lvl w:ilvl="4" w:tplc="04090019" w:tentative="1">
+      <w:start w:val="1"/>
+      <w:numFmt w:val="lowerLetter"/>
+      <w:lvlText w:val="%5."/>
+      <w:lvlJc w:val="left"/>
+      <w:pPr>
+        <w:ind w:left="3960" w:hanging="360"/>
+      </w:pPr>
+    </w:lvl>
+    <w:lvl w:ilvl="5" w:tplc="0409001B" w:tentative="1">
+      <w:start w:val="1"/>
+      <w:numFmt w:val="lowerRoman"/>
+      <w:lvlText w:val="%6."/>
+      <w:lvlJc w:val="right"/>
+      <w:pPr>
+        <w:ind w:left="4680" w:hanging="180"/>
+      </w:pPr>
+    </w:lvl>
+    <w:lvl w:ilvl="6" w:tplc="0409000F" w:tentative="1">
+      <w:start w:val="1"/>
+      <w:numFmt w:val="decimal"/>
+      <w:lvlText w:val="%7."/>
+      <w:lvlJc w:val="left"/>
+      <w:pPr>
+        <w:ind w:left="5400" w:hanging="360"/>
+      </w:pPr>
+    </w:lvl>
+    <w:lvl w:ilvl="7" w:tplc="04090019" w:tentative="1">
+      <w:start w:val="1"/>
+      <w:numFmt w:val="lowerLetter"/>
+      <w:lvlText w:val="%8."/>
+      <w:lvlJc w:val="left"/>
+      <w:pPr>
+        <w:ind w:left="6120" w:hanging="360"/>
+      </w:pPr>
+    </w:lvl>
+    <w:lvl w:ilvl="8" w:tplc="0409001B" w:tentative="1">
+      <w:start w:val="1"/>
+      <w:numFmt w:val="lowerRoman"/>
+      <w:lvlText w:val="%9."/>
+      <w:lvlJc w:val="right"/>
+      <w:pPr>
+        <w:ind w:left="6840" w:hanging="180"/>
+      </w:pPr>
+    </w:lvl>
+  </w:abstractNum>
+  <w:abstractNum w:abstractNumId="1" w15:restartNumberingAfterBreak="0">
     <w:nsid w:val="3B7C35E9"/>
     <w:multiLevelType w:val="hybridMultilevel"/>
     <w:tmpl w:val="EDEAB7BE"/>
@@ -7740,7 +7929,7 @@
       </w:pPr>
     </w:lvl>
   </w:abstractNum>
-  <w:abstractNum w:abstractNumId="1" w15:restartNumberingAfterBreak="0">
+  <w:abstractNum w:abstractNumId="2" w15:restartNumberingAfterBreak="0">
     <w:nsid w:val="627D2091"/>
     <w:multiLevelType w:val="hybridMultilevel"/>
     <w:tmpl w:val="015A4866"/>
@@ -7853,7 +8042,7 @@
       </w:rPr>
     </w:lvl>
   </w:abstractNum>
-  <w:abstractNum w:abstractNumId="2" w15:restartNumberingAfterBreak="0">
+  <w:abstractNum w:abstractNumId="3" w15:restartNumberingAfterBreak="0">
     <w:nsid w:val="6B2B2844"/>
     <w:multiLevelType w:val="hybridMultilevel"/>
     <w:tmpl w:val="9E4C3ABC"/>
@@ -7966,20 +8155,166 @@
       </w:rPr>
     </w:lvl>
   </w:abstractNum>
-  <w:num w:numId="1">
+  <w:abstractNum w:abstractNumId="4" w15:restartNumberingAfterBreak="0">
+    <w:nsid w:val="753B1C50"/>
+    <w:multiLevelType w:val="multilevel"/>
+    <w:tmpl w:val="B62ADB6A"/>
+    <w:lvl w:ilvl="0">
+      <w:start w:val="1"/>
+      <w:numFmt w:val="bullet"/>
+      <w:lvlText w:val=""/>
+      <w:lvlJc w:val="left"/>
+      <w:pPr>
+        <w:tabs>
+          <w:tab w:val="num" w:pos="720"/>
+        </w:tabs>
+        <w:ind w:left="720" w:hanging="360"/>
+      </w:pPr>
+      <w:rPr>
+        <w:rFonts w:ascii="Symbol" w:hAnsi="Symbol" w:cs="OpenSymbol" w:hint="default"/>
+      </w:rPr>
+    </w:lvl>
+    <w:lvl w:ilvl="1">
+      <w:start w:val="1"/>
+      <w:numFmt w:val="bullet"/>
+      <w:lvlText w:val="◦"/>
+      <w:lvlJc w:val="left"/>
+      <w:pPr>
+        <w:tabs>
+          <w:tab w:val="num" w:pos="1080"/>
+        </w:tabs>
+        <w:ind w:left="1080" w:hanging="360"/>
+      </w:pPr>
+      <w:rPr>
+        <w:rFonts w:ascii="OpenSymbol" w:hAnsi="OpenSymbol" w:cs="OpenSymbol" w:hint="default"/>
+      </w:rPr>
+    </w:lvl>
+    <w:lvl w:ilvl="2">
+      <w:start w:val="1"/>
+      <w:numFmt w:val="bullet"/>
+      <w:lvlText w:val="▪"/>
+      <w:lvlJc w:val="left"/>
+      <w:pPr>
+        <w:tabs>
+          <w:tab w:val="num" w:pos="1440"/>
+        </w:tabs>
+        <w:ind w:left="1440" w:hanging="360"/>
+      </w:pPr>
+      <w:rPr>
+        <w:rFonts w:ascii="OpenSymbol" w:hAnsi="OpenSymbol" w:cs="OpenSymbol" w:hint="default"/>
+      </w:rPr>
+    </w:lvl>
+    <w:lvl w:ilvl="3">
+      <w:start w:val="1"/>
+      <w:numFmt w:val="bullet"/>
+      <w:lvlText w:val=""/>
+      <w:lvlJc w:val="left"/>
+      <w:pPr>
+        <w:tabs>
+          <w:tab w:val="num" w:pos="1800"/>
+        </w:tabs>
+        <w:ind w:left="1800" w:hanging="360"/>
+      </w:pPr>
+      <w:rPr>
+        <w:rFonts w:ascii="Symbol" w:hAnsi="Symbol" w:cs="OpenSymbol" w:hint="default"/>
+      </w:rPr>
+    </w:lvl>
+    <w:lvl w:ilvl="4">
+      <w:start w:val="1"/>
+      <w:numFmt w:val="bullet"/>
+      <w:lvlText w:val="◦"/>
+      <w:lvlJc w:val="left"/>
+      <w:pPr>
+        <w:tabs>
+          <w:tab w:val="num" w:pos="2160"/>
+        </w:tabs>
+        <w:ind w:left="2160" w:hanging="360"/>
+      </w:pPr>
+      <w:rPr>
+        <w:rFonts w:ascii="OpenSymbol" w:hAnsi="OpenSymbol" w:cs="OpenSymbol" w:hint="default"/>
+      </w:rPr>
+    </w:lvl>
+    <w:lvl w:ilvl="5">
+      <w:start w:val="1"/>
+      <w:numFmt w:val="bullet"/>
+      <w:lvlText w:val="▪"/>
+      <w:lvlJc w:val="left"/>
+      <w:pPr>
+        <w:tabs>
+          <w:tab w:val="num" w:pos="2520"/>
+        </w:tabs>
+        <w:ind w:left="2520" w:hanging="360"/>
+      </w:pPr>
+      <w:rPr>
+        <w:rFonts w:ascii="OpenSymbol" w:hAnsi="OpenSymbol" w:cs="OpenSymbol" w:hint="default"/>
+      </w:rPr>
+    </w:lvl>
+    <w:lvl w:ilvl="6">
+      <w:start w:val="1"/>
+      <w:numFmt w:val="bullet"/>
+      <w:lvlText w:val=""/>
+      <w:lvlJc w:val="left"/>
+      <w:pPr>
+        <w:tabs>
+          <w:tab w:val="num" w:pos="2880"/>
+        </w:tabs>
+        <w:ind w:left="2880" w:hanging="360"/>
+      </w:pPr>
+      <w:rPr>
+        <w:rFonts w:ascii="Symbol" w:hAnsi="Symbol" w:cs="OpenSymbol" w:hint="default"/>
+      </w:rPr>
+    </w:lvl>
+    <w:lvl w:ilvl="7">
+      <w:start w:val="1"/>
+      <w:numFmt w:val="bullet"/>
+      <w:lvlText w:val="◦"/>
+      <w:lvlJc w:val="left"/>
+      <w:pPr>
+        <w:tabs>
+          <w:tab w:val="num" w:pos="3240"/>
+        </w:tabs>
+        <w:ind w:left="3240" w:hanging="360"/>
+      </w:pPr>
+      <w:rPr>
+        <w:rFonts w:ascii="OpenSymbol" w:hAnsi="OpenSymbol" w:cs="OpenSymbol" w:hint="default"/>
+      </w:rPr>
+    </w:lvl>
+    <w:lvl w:ilvl="8">
+      <w:start w:val="1"/>
+      <w:numFmt w:val="bullet"/>
+      <w:lvlText w:val="▪"/>
+      <w:lvlJc w:val="left"/>
+      <w:pPr>
+        <w:tabs>
+          <w:tab w:val="num" w:pos="3600"/>
+        </w:tabs>
+        <w:ind w:left="3600" w:hanging="360"/>
+      </w:pPr>
+      <w:rPr>
+        <w:rFonts w:ascii="OpenSymbol" w:hAnsi="OpenSymbol" w:cs="OpenSymbol" w:hint="default"/>
+      </w:rPr>
+    </w:lvl>
+  </w:abstractNum>
+  <w:num w:numId="1" w16cid:durableId="1611662480">
+    <w:abstractNumId w:val="1"/>
+  </w:num>
+  <w:num w:numId="2" w16cid:durableId="1222987694">
+    <w:abstractNumId w:val="3"/>
+  </w:num>
+  <w:num w:numId="3" w16cid:durableId="953756843">
+    <w:abstractNumId w:val="2"/>
+  </w:num>
+  <w:num w:numId="4" w16cid:durableId="1686593986">
     <w:abstractNumId w:val="0"/>
   </w:num>
-  <w:num w:numId="2">
-    <w:abstractNumId w:val="2"/>
-  </w:num>
-  <w:num w:numId="3">
-    <w:abstractNumId w:val="1"/>
+  <w:num w:numId="5" w16cid:durableId="312953597">
+    <w:abstractNumId w:val="4"/>
   </w:num>
 </w:numbering>
 </file>
 
 <file path=word/styles.xml><?xml version="1.0" encoding="utf-8"?>
-<w:styles xmlns:mc="http://schemas.openxmlformats.org/markup-compatibility/2006" xmlns:r="http://schemas.openxmlformats.org/officeDocument/2006/relationships" xmlns:w="http://schemas.openxmlformats.org/wordprocessingml/2006/main" xmlns:w14="http://schemas.microsoft.com/office/word/2010/wordml" xmlns:w15="http://schemas.microsoft.com/office/word/2012/wordml" xmlns:w16se="http://schemas.microsoft.com/office/word/2015/wordml/symex" mc:Ignorable="w14 w15 w16se">
+<w:styles xmlns:mc="http://schemas.openxmlformats.org/markup-compatibility/2006" xmlns:r="http://schemas.openxmlformats.org/officeDocument/2006/relationships" xmlns:w="http://schemas.openxmlformats.org/wordprocessingml/2006/main" xmlns:w14="http://schemas.microsoft.com/office/word/2010/wordml" xmlns:w15="http://schemas.microsoft.com/office/word/2012/wordml" xmlns:w16cex="http://schemas.microsoft.com/office/word/2018/wordml/cex" xmlns:w16cid="http://schemas.microsoft.com/office/word/2016/wordml/cid" xmlns:w16="http://schemas.microsoft.com/office/word/2018/wordml" xmlns:w16sdtdh="http://schemas.microsoft.com/office/word/2020/wordml/sdtdatahash" xmlns:w16se="http://schemas.microsoft.com/office/word/2015/wordml/symex" mc:Ignorable="w14 w15 w16se w16cid w16 w16cex w16sdtdh">
   <w:docDefaults>
     <w:rPrDefault>
       <w:rPr>
@@ -7989,7 +8324,7 @@
     </w:rPrDefault>
     <w:pPrDefault/>
   </w:docDefaults>
-  <w:latentStyles w:defLockedState="0" w:defUIPriority="99" w:defSemiHidden="0" w:defUnhideWhenUsed="0" w:defQFormat="0" w:count="371">
+  <w:latentStyles w:defLockedState="0" w:defUIPriority="99" w:defSemiHidden="0" w:defUnhideWhenUsed="0" w:defQFormat="0" w:count="376">
     <w:lsdException w:name="Normal" w:uiPriority="0" w:qFormat="1"/>
     <w:lsdException w:name="heading 1" w:uiPriority="9" w:qFormat="1"/>
     <w:lsdException w:name="heading 2" w:semiHidden="1" w:uiPriority="9" w:unhideWhenUsed="1" w:qFormat="1"/>
@@ -8361,6 +8696,11 @@
     <w:lsdException w:name="List Table 5 Dark Accent 6" w:uiPriority="50"/>
     <w:lsdException w:name="List Table 6 Colorful Accent 6" w:uiPriority="51"/>
     <w:lsdException w:name="List Table 7 Colorful Accent 6" w:uiPriority="52"/>
+    <w:lsdException w:name="Mention" w:semiHidden="1" w:unhideWhenUsed="1"/>
+    <w:lsdException w:name="Smart Hyperlink" w:semiHidden="1" w:unhideWhenUsed="1"/>
+    <w:lsdException w:name="Hashtag" w:semiHidden="1" w:unhideWhenUsed="1"/>
+    <w:lsdException w:name="Unresolved Mention" w:semiHidden="1" w:unhideWhenUsed="1"/>
+    <w:lsdException w:name="Smart Link" w:semiHidden="1" w:unhideWhenUsed="1"/>
   </w:latentStyles>
   <w:style w:type="paragraph" w:default="1" w:styleId="Normal">
     <w:name w:val="Normal"/>
@@ -8572,11 +8912,24 @@
       <w:color w:val="808080"/>
     </w:rPr>
   </w:style>
+  <w:style w:type="paragraph" w:customStyle="1" w:styleId="TableContents">
+    <w:name w:val="Table Contents"/>
+    <w:basedOn w:val="Normal"/>
+    <w:qFormat/>
+    <w:rsid w:val="00D77D86"/>
+    <w:pPr>
+      <w:suppressLineNumbers/>
+    </w:pPr>
+    <w:rPr>
+      <w:rFonts w:asciiTheme="minorHAnsi" w:eastAsiaTheme="minorHAnsi" w:hAnsiTheme="minorHAnsi" w:cstheme="minorBidi"/>
+      <w:lang w:val="ru-RU"/>
+    </w:rPr>
+  </w:style>
 </w:styles>
 </file>
 
 <file path=word/glossary/document.xml><?xml version="1.0" encoding="utf-8"?>
-<w:glossaryDocument xmlns:wpc="http://schemas.microsoft.com/office/word/2010/wordprocessingCanvas" xmlns:cx="http://schemas.microsoft.com/office/drawing/2014/chartex" xmlns:cx1="http://schemas.microsoft.com/office/drawing/2015/9/8/chartex" xmlns:mc="http://schemas.openxmlformats.org/markup-compatibility/2006" xmlns:o="urn:schemas-microsoft-com:office:office" xmlns:r="http://schemas.openxmlformats.org/officeDocument/2006/relationships" xmlns:m="http://schemas.openxmlformats.org/officeDocument/2006/math" xmlns:v="urn:schemas-microsoft-com:vml" xmlns:wp14="http://schemas.microsoft.com/office/word/2010/wordprocessingDrawing" xmlns:wp="http://schemas.openxmlformats.org/drawingml/2006/wordprocessingDrawing" xmlns:w10="urn:schemas-microsoft-com:office:word" xmlns:w="http://schemas.openxmlformats.org/wordprocessingml/2006/main" xmlns:w14="http://schemas.microsoft.com/office/word/2010/wordml" xmlns:w15="http://schemas.microsoft.com/office/word/2012/wordml" xmlns:w16se="http://schemas.microsoft.com/office/word/2015/wordml/symex" xmlns:wpg="http://schemas.microsoft.com/office/word/2010/wordprocessingGroup" xmlns:wpi="http://schemas.microsoft.com/office/word/2010/wordprocessingInk" xmlns:wne="http://schemas.microsoft.com/office/word/2006/wordml" xmlns:wps="http://schemas.microsoft.com/office/word/2010/wordprocessingShape" mc:Ignorable="w14 w15 w16se wp14">
+<w:glossaryDocument xmlns:wpc="http://schemas.microsoft.com/office/word/2010/wordprocessingCanvas" xmlns:cx="http://schemas.microsoft.com/office/drawing/2014/chartex" xmlns:cx1="http://schemas.microsoft.com/office/drawing/2015/9/8/chartex" xmlns:cx2="http://schemas.microsoft.com/office/drawing/2015/10/21/chartex" xmlns:cx3="http://schemas.microsoft.com/office/drawing/2016/5/9/chartex" xmlns:cx4="http://schemas.microsoft.com/office/drawing/2016/5/10/chartex" xmlns:cx5="http://schemas.microsoft.com/office/drawing/2016/5/11/chartex" xmlns:cx6="http://schemas.microsoft.com/office/drawing/2016/5/12/chartex" xmlns:cx7="http://schemas.microsoft.com/office/drawing/2016/5/13/chartex" xmlns:cx8="http://schemas.microsoft.com/office/drawing/2016/5/14/chartex" xmlns:mc="http://schemas.openxmlformats.org/markup-compatibility/2006" xmlns:aink="http://schemas.microsoft.com/office/drawing/2016/ink" xmlns:am3d="http://schemas.microsoft.com/office/drawing/2017/model3d" xmlns:o="urn:schemas-microsoft-com:office:office" xmlns:oel="http://schemas.microsoft.com/office/2019/extlst" xmlns:r="http://schemas.openxmlformats.org/officeDocument/2006/relationships" xmlns:m="http://schemas.openxmlformats.org/officeDocument/2006/math" xmlns:v="urn:schemas-microsoft-com:vml" xmlns:wp14="http://schemas.microsoft.com/office/word/2010/wordprocessingDrawing" xmlns:wp="http://schemas.openxmlformats.org/drawingml/2006/wordprocessingDrawing" xmlns:w10="urn:schemas-microsoft-com:office:word" xmlns:w="http://schemas.openxmlformats.org/wordprocessingml/2006/main" xmlns:w14="http://schemas.microsoft.com/office/word/2010/wordml" xmlns:w15="http://schemas.microsoft.com/office/word/2012/wordml" xmlns:w16cex="http://schemas.microsoft.com/office/word/2018/wordml/cex" xmlns:w16cid="http://schemas.microsoft.com/office/word/2016/wordml/cid" xmlns:w16="http://schemas.microsoft.com/office/word/2018/wordml" xmlns:w16sdtdh="http://schemas.microsoft.com/office/word/2020/wordml/sdtdatahash" xmlns:w16se="http://schemas.microsoft.com/office/word/2015/wordml/symex" xmlns:wpg="http://schemas.microsoft.com/office/word/2010/wordprocessingGroup" xmlns:wpi="http://schemas.microsoft.com/office/word/2010/wordprocessingInk" xmlns:wne="http://schemas.microsoft.com/office/word/2006/wordml" xmlns:wps="http://schemas.microsoft.com/office/word/2010/wordprocessingShape" mc:Ignorable="w14 w15 w16se w16cid w16 w16cex w16sdtdh wp14">
   <w:docParts>
     <w:docPart>
       <w:docPartPr>
@@ -8600,32 +8953,6 @@
               <w:rStyle w:val="PlaceholderText"/>
             </w:rPr>
             <w:t>Click or tap here to enter text.</w:t>
-          </w:r>
-        </w:p>
-      </w:docPartBody>
-    </w:docPart>
-    <w:docPart>
-      <w:docPartPr>
-        <w:name w:val="DefaultPlaceholder_-1854013436"/>
-        <w:category>
-          <w:name w:val="General"/>
-          <w:gallery w:val="placeholder"/>
-        </w:category>
-        <w:types>
-          <w:type w:val="bbPlcHdr"/>
-        </w:types>
-        <w:behaviors>
-          <w:behavior w:val="content"/>
-        </w:behaviors>
-        <w:guid w:val="{8F773646-4EA5-4D55-A8CB-0059E2FE175A}"/>
-      </w:docPartPr>
-      <w:docPartBody>
-        <w:p>
-          <w:r>
-            <w:rPr>
-              <w:rStyle w:val="PlaceholderText"/>
-            </w:rPr>
-            <w:t>Enter any content that you want to repeat, including other content controls. You can also insert this control around table rows in order to repeat parts of a table.</w:t>
           </w:r>
         </w:p>
       </w:docPartBody>
@@ -8775,12 +9102,41 @@
         </w:p>
       </w:docPartBody>
     </w:docPart>
+    <w:docPart>
+      <w:docPartPr>
+        <w:name w:val="2A294EB8BBCE4182867495B09BBBC6FF"/>
+        <w:category>
+          <w:name w:val="General"/>
+          <w:gallery w:val="placeholder"/>
+        </w:category>
+        <w:types>
+          <w:type w:val="bbPlcHdr"/>
+        </w:types>
+        <w:behaviors>
+          <w:behavior w:val="content"/>
+        </w:behaviors>
+        <w:guid w:val="{654D4A59-8061-4A0F-9994-D767A0001016}"/>
+      </w:docPartPr>
+      <w:docPartBody>
+        <w:p>
+          <w:pPr>
+            <w:pStyle w:val="2A294EB8BBCE4182867495B09BBBC6FF"/>
+          </w:pPr>
+          <w:r>
+            <w:rPr>
+              <w:rStyle w:val="PlaceholderText"/>
+            </w:rPr>
+            <w:t>Место для ввода текста.</w:t>
+          </w:r>
+        </w:p>
+      </w:docPartBody>
+    </w:docPart>
   </w:docParts>
 </w:glossaryDocument>
 </file>
 
 <file path=word/glossary/fontTable.xml><?xml version="1.0" encoding="utf-8"?>
-<w:fonts xmlns:mc="http://schemas.openxmlformats.org/markup-compatibility/2006" xmlns:r="http://schemas.openxmlformats.org/officeDocument/2006/relationships" xmlns:w="http://schemas.openxmlformats.org/wordprocessingml/2006/main" xmlns:w14="http://schemas.microsoft.com/office/word/2010/wordml" xmlns:w15="http://schemas.microsoft.com/office/word/2012/wordml" xmlns:w16se="http://schemas.microsoft.com/office/word/2015/wordml/symex" mc:Ignorable="w14 w15 w16se">
+<w:fonts xmlns:mc="http://schemas.openxmlformats.org/markup-compatibility/2006" xmlns:r="http://schemas.openxmlformats.org/officeDocument/2006/relationships" xmlns:w="http://schemas.openxmlformats.org/wordprocessingml/2006/main" xmlns:w14="http://schemas.microsoft.com/office/word/2010/wordml" xmlns:w15="http://schemas.microsoft.com/office/word/2012/wordml" xmlns:w16cex="http://schemas.microsoft.com/office/word/2018/wordml/cex" xmlns:w16cid="http://schemas.microsoft.com/office/word/2016/wordml/cid" xmlns:w16="http://schemas.microsoft.com/office/word/2018/wordml" xmlns:w16sdtdh="http://schemas.microsoft.com/office/word/2020/wordml/sdtdatahash" xmlns:w16se="http://schemas.microsoft.com/office/word/2015/wordml/symex" mc:Ignorable="w14 w15 w16se w16cid w16 w16cex w16sdtdh">
   <w:font w:name="Times New Roman">
     <w:panose1 w:val="02020603050405020304"/>
     <w:charset w:val="00"/>
@@ -8816,6 +9172,13 @@
     <w:pitch w:val="variable"/>
     <w:sig w:usb0="E4002EFF" w:usb1="C000247B" w:usb2="00000009" w:usb3="00000000" w:csb0="000001FF" w:csb1="00000000"/>
   </w:font>
+  <w:font w:name="OpenSymbol">
+    <w:altName w:val="Times New Roman"/>
+    <w:charset w:val="00"/>
+    <w:family w:val="auto"/>
+    <w:pitch w:val="variable"/>
+    <w:sig w:usb0="800000AF" w:usb1="1001ECEA" w:usb2="00000000" w:usb3="00000000" w:csb0="80000001" w:csb1="00000000"/>
+  </w:font>
   <w:font w:name="Sylfaen">
     <w:panose1 w:val="010A0502050306030303"/>
     <w:charset w:val="00"/>
@@ -8848,7 +9211,7 @@
 </file>
 
 <file path=word/glossary/settings.xml><?xml version="1.0" encoding="utf-8"?>
-<w:settings xmlns:mc="http://schemas.openxmlformats.org/markup-compatibility/2006" xmlns:o="urn:schemas-microsoft-com:office:office" xmlns:r="http://schemas.openxmlformats.org/officeDocument/2006/relationships" xmlns:m="http://schemas.openxmlformats.org/officeDocument/2006/math" xmlns:v="urn:schemas-microsoft-com:vml" xmlns:w10="urn:schemas-microsoft-com:office:word" xmlns:w="http://schemas.openxmlformats.org/wordprocessingml/2006/main" xmlns:w14="http://schemas.microsoft.com/office/word/2010/wordml" xmlns:w15="http://schemas.microsoft.com/office/word/2012/wordml" xmlns:w16se="http://schemas.microsoft.com/office/word/2015/wordml/symex" xmlns:sl="http://schemas.openxmlformats.org/schemaLibrary/2006/main" mc:Ignorable="w14 w15 w16se">
+<w:settings xmlns:mc="http://schemas.openxmlformats.org/markup-compatibility/2006" xmlns:o="urn:schemas-microsoft-com:office:office" xmlns:r="http://schemas.openxmlformats.org/officeDocument/2006/relationships" xmlns:m="http://schemas.openxmlformats.org/officeDocument/2006/math" xmlns:v="urn:schemas-microsoft-com:vml" xmlns:w10="urn:schemas-microsoft-com:office:word" xmlns:w="http://schemas.openxmlformats.org/wordprocessingml/2006/main" xmlns:w14="http://schemas.microsoft.com/office/word/2010/wordml" xmlns:w15="http://schemas.microsoft.com/office/word/2012/wordml" xmlns:w16cex="http://schemas.microsoft.com/office/word/2018/wordml/cex" xmlns:w16cid="http://schemas.microsoft.com/office/word/2016/wordml/cid" xmlns:w16="http://schemas.microsoft.com/office/word/2018/wordml" xmlns:w16sdtdh="http://schemas.microsoft.com/office/word/2020/wordml/sdtdatahash" xmlns:w16se="http://schemas.microsoft.com/office/word/2015/wordml/symex" xmlns:sl="http://schemas.openxmlformats.org/schemaLibrary/2006/main" mc:Ignorable="w14 w15 w16se w16cid w16 w16cex w16sdtdh">
   <w:view w:val="normal"/>
   <w:defaultTabStop w:val="720"/>
   <w:characterSpacingControl w:val="doNotCompress"/>
@@ -8859,14 +9222,26 @@
     <w:compatSetting w:name="enableOpenTypeFeatures" w:uri="http://schemas.microsoft.com/office/word" w:val="1"/>
     <w:compatSetting w:name="doNotFlipMirrorIndents" w:uri="http://schemas.microsoft.com/office/word" w:val="1"/>
     <w:compatSetting w:name="differentiateMultirowTableHeaders" w:uri="http://schemas.microsoft.com/office/word" w:val="1"/>
+    <w:compatSetting w:name="useWord2013TrackBottomHyphenation" w:uri="http://schemas.microsoft.com/office/word" w:val="1"/>
   </w:compat>
   <w:rsids>
     <w:rsidRoot w:val="004A7F0B"/>
+    <w:rsid w:val="00045DC2"/>
     <w:rsid w:val="003571EC"/>
+    <w:rsid w:val="003D718E"/>
     <w:rsid w:val="00454450"/>
     <w:rsid w:val="004A7F0B"/>
+    <w:rsid w:val="004C0BF9"/>
+    <w:rsid w:val="00616CED"/>
+    <w:rsid w:val="00762884"/>
     <w:rsid w:val="00794490"/>
     <w:rsid w:val="007967AF"/>
+    <w:rsid w:val="007A4595"/>
+    <w:rsid w:val="008C6A63"/>
+    <w:rsid w:val="009F0437"/>
+    <w:rsid w:val="00BE5AD0"/>
+    <w:rsid w:val="00E55C02"/>
+    <w:rsid w:val="00EF30A9"/>
   </w:rsids>
   <m:mathPr>
     <m:mathFont m:val="Cambria Math"/>
@@ -8890,7 +9265,7 @@
 </file>
 
 <file path=word/glossary/styles.xml><?xml version="1.0" encoding="utf-8"?>
-<w:styles xmlns:mc="http://schemas.openxmlformats.org/markup-compatibility/2006" xmlns:r="http://schemas.openxmlformats.org/officeDocument/2006/relationships" xmlns:w="http://schemas.openxmlformats.org/wordprocessingml/2006/main" xmlns:w14="http://schemas.microsoft.com/office/word/2010/wordml" xmlns:w15="http://schemas.microsoft.com/office/word/2012/wordml" xmlns:w16se="http://schemas.microsoft.com/office/word/2015/wordml/symex" mc:Ignorable="w14 w15 w16se">
+<w:styles xmlns:mc="http://schemas.openxmlformats.org/markup-compatibility/2006" xmlns:r="http://schemas.openxmlformats.org/officeDocument/2006/relationships" xmlns:w="http://schemas.openxmlformats.org/wordprocessingml/2006/main" xmlns:w14="http://schemas.microsoft.com/office/word/2010/wordml" xmlns:w15="http://schemas.microsoft.com/office/word/2012/wordml" xmlns:w16cex="http://schemas.microsoft.com/office/word/2018/wordml/cex" xmlns:w16cid="http://schemas.microsoft.com/office/word/2016/wordml/cid" xmlns:w16="http://schemas.microsoft.com/office/word/2018/wordml" xmlns:w16sdtdh="http://schemas.microsoft.com/office/word/2020/wordml/sdtdatahash" xmlns:w16se="http://schemas.microsoft.com/office/word/2015/wordml/symex" mc:Ignorable="w14 w15 w16se w16cid w16 w16cex w16sdtdh">
   <w:docDefaults>
     <w:rPrDefault>
       <w:rPr>
@@ -8906,7 +9281,7 @@
       </w:pPr>
     </w:pPrDefault>
   </w:docDefaults>
-  <w:latentStyles w:defLockedState="0" w:defUIPriority="99" w:defSemiHidden="0" w:defUnhideWhenUsed="0" w:defQFormat="0" w:count="371">
+  <w:latentStyles w:defLockedState="0" w:defUIPriority="99" w:defSemiHidden="0" w:defUnhideWhenUsed="0" w:defQFormat="0" w:count="376">
     <w:lsdException w:name="Normal" w:uiPriority="0" w:qFormat="1"/>
     <w:lsdException w:name="heading 1" w:uiPriority="9" w:qFormat="1"/>
     <w:lsdException w:name="heading 2" w:semiHidden="1" w:uiPriority="9" w:unhideWhenUsed="1" w:qFormat="1"/>
@@ -9278,6 +9653,11 @@
     <w:lsdException w:name="List Table 5 Dark Accent 6" w:uiPriority="50"/>
     <w:lsdException w:name="List Table 6 Colorful Accent 6" w:uiPriority="51"/>
     <w:lsdException w:name="List Table 7 Colorful Accent 6" w:uiPriority="52"/>
+    <w:lsdException w:name="Mention" w:semiHidden="1" w:unhideWhenUsed="1"/>
+    <w:lsdException w:name="Smart Hyperlink" w:semiHidden="1" w:unhideWhenUsed="1"/>
+    <w:lsdException w:name="Hashtag" w:semiHidden="1" w:unhideWhenUsed="1"/>
+    <w:lsdException w:name="Unresolved Mention" w:semiHidden="1" w:unhideWhenUsed="1"/>
+    <w:lsdException w:name="Smart Link" w:semiHidden="1" w:unhideWhenUsed="1"/>
   </w:latentStyles>
   <w:style w:type="paragraph" w:default="1" w:styleId="Normal">
     <w:name w:val="Normal"/>
@@ -9315,18 +9695,10 @@
     <w:basedOn w:val="DefaultParagraphFont"/>
     <w:uiPriority w:val="99"/>
     <w:semiHidden/>
-    <w:rsid w:val="00794490"/>
+    <w:rsid w:val="00EF30A9"/>
     <w:rPr>
       <w:color w:val="808080"/>
     </w:rPr>
-  </w:style>
-  <w:style w:type="paragraph" w:customStyle="1" w:styleId="E62FF327B6144204A60D86B74EB49A20">
-    <w:name w:val="E62FF327B6144204A60D86B74EB49A20"/>
-    <w:rsid w:val="00454450"/>
-  </w:style>
-  <w:style w:type="paragraph" w:customStyle="1" w:styleId="BD1A1E30DB614A76AAFC3B57187A4EAA">
-    <w:name w:val="BD1A1E30DB614A76AAFC3B57187A4EAA"/>
-    <w:rsid w:val="00454450"/>
   </w:style>
   <w:style w:type="paragraph" w:customStyle="1" w:styleId="D143D4A2931140B39A4A545A3A7440DE">
     <w:name w:val="D143D4A2931140B39A4A545A3A7440DE"/>
@@ -9348,11 +9720,87 @@
     <w:name w:val="FE9751E3EDC74D799BB5616A5DD67522"/>
     <w:rsid w:val="00794490"/>
   </w:style>
+  <w:style w:type="paragraph" w:customStyle="1" w:styleId="578ABB4255ED4E53BDD521117F46F0EA">
+    <w:name w:val="578ABB4255ED4E53BDD521117F46F0EA"/>
+    <w:rsid w:val="00616CED"/>
+  </w:style>
+  <w:style w:type="paragraph" w:customStyle="1" w:styleId="8F13AC479A2B4FF9903202EA82CAD227">
+    <w:name w:val="8F13AC479A2B4FF9903202EA82CAD227"/>
+    <w:rsid w:val="00BE5AD0"/>
+    <w:rPr>
+      <w:kern w:val="2"/>
+      <w14:ligatures w14:val="standardContextual"/>
+    </w:rPr>
+  </w:style>
+  <w:style w:type="paragraph" w:customStyle="1" w:styleId="BA399D8D5EFE4896AD258DB2EF130703">
+    <w:name w:val="BA399D8D5EFE4896AD258DB2EF130703"/>
+    <w:rsid w:val="00BE5AD0"/>
+    <w:rPr>
+      <w:kern w:val="2"/>
+      <w14:ligatures w14:val="standardContextual"/>
+    </w:rPr>
+  </w:style>
+  <w:style w:type="paragraph" w:customStyle="1" w:styleId="FF1B722A8C7D47BA9A41B8B41EFB7A48">
+    <w:name w:val="FF1B722A8C7D47BA9A41B8B41EFB7A48"/>
+    <w:rsid w:val="00BE5AD0"/>
+    <w:rPr>
+      <w:kern w:val="2"/>
+      <w14:ligatures w14:val="standardContextual"/>
+    </w:rPr>
+  </w:style>
+  <w:style w:type="paragraph" w:customStyle="1" w:styleId="8FCFE1EFAD8E495AA599A972E6418538">
+    <w:name w:val="8FCFE1EFAD8E495AA599A972E6418538"/>
+    <w:rsid w:val="00BE5AD0"/>
+    <w:rPr>
+      <w:kern w:val="2"/>
+      <w14:ligatures w14:val="standardContextual"/>
+    </w:rPr>
+  </w:style>
+  <w:style w:type="paragraph" w:customStyle="1" w:styleId="848D5680044D4669B56D8FB3D4AB486E">
+    <w:name w:val="848D5680044D4669B56D8FB3D4AB486E"/>
+    <w:rsid w:val="00BE5AD0"/>
+    <w:rPr>
+      <w:kern w:val="2"/>
+      <w14:ligatures w14:val="standardContextual"/>
+    </w:rPr>
+  </w:style>
+  <w:style w:type="paragraph" w:customStyle="1" w:styleId="7175A1336FD443878F71E4D0868D12B4">
+    <w:name w:val="7175A1336FD443878F71E4D0868D12B4"/>
+    <w:rsid w:val="00BE5AD0"/>
+    <w:rPr>
+      <w:kern w:val="2"/>
+      <w14:ligatures w14:val="standardContextual"/>
+    </w:rPr>
+  </w:style>
+  <w:style w:type="paragraph" w:customStyle="1" w:styleId="5AB976797D6C416BADD30E5A9B95D882">
+    <w:name w:val="5AB976797D6C416BADD30E5A9B95D882"/>
+    <w:rsid w:val="00BE5AD0"/>
+    <w:rPr>
+      <w:kern w:val="2"/>
+      <w14:ligatures w14:val="standardContextual"/>
+    </w:rPr>
+  </w:style>
+  <w:style w:type="paragraph" w:customStyle="1" w:styleId="2A294EB8BBCE4182867495B09BBBC6FF">
+    <w:name w:val="2A294EB8BBCE4182867495B09BBBC6FF"/>
+    <w:rsid w:val="00EF30A9"/>
+    <w:rPr>
+      <w:kern w:val="2"/>
+      <w14:ligatures w14:val="standardContextual"/>
+    </w:rPr>
+  </w:style>
+  <w:style w:type="paragraph" w:customStyle="1" w:styleId="8C164C54C5F24959AE6DEAB4F53167D5">
+    <w:name w:val="8C164C54C5F24959AE6DEAB4F53167D5"/>
+    <w:rsid w:val="00EF30A9"/>
+    <w:rPr>
+      <w:kern w:val="2"/>
+      <w14:ligatures w14:val="standardContextual"/>
+    </w:rPr>
+  </w:style>
 </w:styles>
 </file>
 
 <file path=word/glossary/webSettings.xml><?xml version="1.0" encoding="utf-8"?>
-<w:webSettings xmlns:mc="http://schemas.openxmlformats.org/markup-compatibility/2006" xmlns:r="http://schemas.openxmlformats.org/officeDocument/2006/relationships" xmlns:w="http://schemas.openxmlformats.org/wordprocessingml/2006/main" xmlns:w14="http://schemas.microsoft.com/office/word/2010/wordml" xmlns:w15="http://schemas.microsoft.com/office/word/2012/wordml" xmlns:w16se="http://schemas.microsoft.com/office/word/2015/wordml/symex" mc:Ignorable="w14 w15 w16se">
+<w:webSettings xmlns:mc="http://schemas.openxmlformats.org/markup-compatibility/2006" xmlns:r="http://schemas.openxmlformats.org/officeDocument/2006/relationships" xmlns:w="http://schemas.openxmlformats.org/wordprocessingml/2006/main" xmlns:w14="http://schemas.microsoft.com/office/word/2010/wordml" xmlns:w15="http://schemas.microsoft.com/office/word/2012/wordml" xmlns:w16cex="http://schemas.microsoft.com/office/word/2018/wordml/cex" xmlns:w16cid="http://schemas.microsoft.com/office/word/2016/wordml/cid" xmlns:w16="http://schemas.microsoft.com/office/word/2018/wordml" xmlns:w16sdtdh="http://schemas.microsoft.com/office/word/2020/wordml/sdtdatahash" xmlns:w16se="http://schemas.microsoft.com/office/word/2015/wordml/symex" mc:Ignorable="w14 w15 w16se w16cid w16 w16cex w16sdtdh">
   <w:optimizeForBrowser/>
   <w:allowPNG/>
 </w:webSettings>
@@ -9624,7 +10072,7 @@
 </file>
 
 <file path=customXml/itemProps1.xml><?xml version="1.0" encoding="utf-8"?>
-<ds:datastoreItem xmlns:ds="http://schemas.openxmlformats.org/officeDocument/2006/customXml" ds:itemID="{29C312F0-DF1A-40DE-9094-B1FA994580C9}">
+<ds:datastoreItem xmlns:ds="http://schemas.openxmlformats.org/officeDocument/2006/customXml" ds:itemID="{DB440067-5428-4A57-8CD6-A5EA3EC6B1C0}">
   <ds:schemaRefs>
     <ds:schemaRef ds:uri="http://schemas.openxmlformats.org/officeDocument/2006/bibliography"/>
   </ds:schemaRefs>

</xml_diff>

<commit_message>
fix property list issue
</commit_message>
<xml_diff>
--- a/assets/template.docx
+++ b/assets/template.docx
@@ -256,14 +256,7 @@
                     <w:rFonts w:ascii="Sylfaen" w:hAnsi="Sylfaen"/>
                     <w:lang w:val="ka-GE"/>
                   </w:rPr>
-                  <w:t>აპლიკანტის</w:t>
-                </w:r>
-                <w:r>
-                  <w:rPr>
-                    <w:rFonts w:ascii="Sylfaen" w:hAnsi="Sylfaen"/>
-                    <w:lang w:val="ka-GE"/>
-                  </w:rPr>
-                  <w:t xml:space="preserve"> დასახელება             </w:t>
+                  <w:t xml:space="preserve">           </w:t>
                 </w:r>
               </w:p>
             </w:sdtContent>
@@ -823,8 +816,9 @@
             <w:tag w:val="text"/>
             <w:id w:val="-557774221"/>
             <w:placeholder>
-              <w:docPart w:val="DefaultPlaceholder_-1854013440"/>
+              <w:docPart w:val="0219449E08BC4186BA89EAD52B413037"/>
             </w:placeholder>
+            <w:showingPlcHdr/>
           </w:sdtPr>
           <w:sdtContent>
             <w:tc>
@@ -850,17 +844,9 @@
                 </w:pPr>
                 <w:r>
                   <w:rPr>
-                    <w:rFonts w:ascii="Sylfaen" w:hAnsi="Sylfaen"/>
-                    <w:lang w:val="ka-GE"/>
+                    <w:rStyle w:val="PlaceholderText"/>
                   </w:rPr>
-                  <w:t>აპლიკანტის</w:t>
-                </w:r>
-                <w:r>
-                  <w:rPr>
-                    <w:rFonts w:ascii="Sylfaen" w:hAnsi="Sylfaen"/>
-                    <w:lang w:val="ka-GE"/>
-                  </w:rPr>
-                  <w:t xml:space="preserve"> მისამართი</w:t>
+                  <w:t>Click or tap here to enter text.</w:t>
                 </w:r>
               </w:p>
             </w:tc>
@@ -930,8 +916,9 @@
             <w:tag w:val="text"/>
             <w:id w:val="-949852927"/>
             <w:placeholder>
-              <w:docPart w:val="DefaultPlaceholder_-1854013440"/>
+              <w:docPart w:val="A9C14F2C31C64F81AA85B7AF27D38063"/>
             </w:placeholder>
+            <w:showingPlcHdr/>
           </w:sdtPr>
           <w:sdtContent>
             <w:tc>
@@ -954,17 +941,9 @@
                 </w:pPr>
                 <w:r>
                   <w:rPr>
-                    <w:rFonts w:ascii="Sylfaen" w:hAnsi="Sylfaen"/>
-                    <w:lang w:val="ka-GE"/>
+                    <w:rStyle w:val="PlaceholderText"/>
                   </w:rPr>
-                  <w:t>აპლიკანტის</w:t>
-                </w:r>
-                <w:r>
-                  <w:rPr>
-                    <w:rFonts w:ascii="Sylfaen" w:hAnsi="Sylfaen"/>
-                    <w:lang w:val="ka-GE"/>
-                  </w:rPr>
-                  <w:t xml:space="preserve"> ტელეფონის ნომერი</w:t>
+                  <w:t>Click or tap here to enter text.</w:t>
                 </w:r>
               </w:p>
             </w:tc>
@@ -1124,23 +1103,16 @@
                 <w:tag w:val="text"/>
                 <w:id w:val="-427505578"/>
                 <w:placeholder>
-                  <w:docPart w:val="DefaultPlaceholder_-1854013440"/>
+                  <w:docPart w:val="F36BDB1DAC4C4A8087C594716B54EBD6"/>
                 </w:placeholder>
+                <w:showingPlcHdr/>
               </w:sdtPr>
               <w:sdtContent>
                 <w:r>
                   <w:rPr>
-                    <w:rFonts w:ascii="Sylfaen" w:hAnsi="Sylfaen"/>
-                    <w:lang w:val="ka-GE"/>
+                    <w:rStyle w:val="PlaceholderText"/>
                   </w:rPr>
-                  <w:t>აპლიკანტი</w:t>
-                </w:r>
-                <w:r>
-                  <w:rPr>
-                    <w:rFonts w:ascii="Sylfaen" w:hAnsi="Sylfaen"/>
-                    <w:lang w:val="ka-GE"/>
-                  </w:rPr>
-                  <w:t>ს დასახელება</w:t>
+                  <w:t>Click or tap here to enter text.</w:t>
                 </w:r>
               </w:sdtContent>
             </w:sdt>
@@ -1171,23 +1143,16 @@
                 <w:tag w:val="text"/>
                 <w:id w:val="-1371527972"/>
                 <w:placeholder>
-                  <w:docPart w:val="DefaultPlaceholder_-1854013440"/>
+                  <w:docPart w:val="1CCFF3E365EC4D79AEAA6346AA8FC7DB"/>
                 </w:placeholder>
+                <w:showingPlcHdr/>
               </w:sdtPr>
               <w:sdtContent>
                 <w:r>
                   <w:rPr>
-                    <w:rFonts w:ascii="Sylfaen" w:hAnsi="Sylfaen"/>
-                    <w:lang w:val="ka-GE"/>
+                    <w:rStyle w:val="PlaceholderText"/>
                   </w:rPr>
-                  <w:t>აპლიკანტის</w:t>
-                </w:r>
-                <w:r>
-                  <w:rPr>
-                    <w:rFonts w:ascii="Sylfaen" w:hAnsi="Sylfaen"/>
-                    <w:lang w:val="ka-GE"/>
-                  </w:rPr>
-                  <w:t xml:space="preserve"> იბან კოდი</w:t>
+                  <w:t>Click or tap here to enter text.</w:t>
                 </w:r>
               </w:sdtContent>
             </w:sdt>
@@ -2258,8 +2223,9 @@
               <w:tag w:val="text"/>
               <w:id w:val="-1184591441"/>
               <w:placeholder>
-                <w:docPart w:val="DefaultPlaceholder_-1854013440"/>
+                <w:docPart w:val="2680BF6866384574809B7A78EA333528"/>
               </w:placeholder>
+              <w:showingPlcHdr/>
             </w:sdtPr>
             <w:sdtContent>
               <w:p>
@@ -2273,12 +2239,9 @@
                 </w:pPr>
                 <w:r>
                   <w:rPr>
-                    <w:rFonts w:ascii="Sylfaen" w:hAnsi="Sylfaen"/>
-                    <w:sz w:val="24"/>
-                    <w:szCs w:val="24"/>
-                    <w:lang w:val="ka-GE"/>
+                    <w:rStyle w:val="PlaceholderText"/>
                   </w:rPr>
-                  <w:t>წარმომადგენელი</w:t>
+                  <w:t>Click or tap here to enter text.</w:t>
                 </w:r>
               </w:p>
             </w:sdtContent>
@@ -2917,7 +2880,7 @@
                     <w:rFonts w:ascii="Sylfaen" w:hAnsi="Sylfaen"/>
                     <w:lang w:val="ka-GE"/>
                   </w:rPr>
-                  <w:t xml:space="preserve"> წარმომადგენილის მისამართი</w:t>
+                  <w:t xml:space="preserve"> </w:t>
                 </w:r>
               </w:p>
             </w:sdtContent>
@@ -2996,8 +2959,9 @@
             <w:tag w:val="text"/>
             <w:id w:val="1115099146"/>
             <w:placeholder>
-              <w:docPart w:val="DefaultPlaceholder_-1854013440"/>
+              <w:docPart w:val="4BF433D17A7E432D9C149B77B2959286"/>
             </w:placeholder>
+            <w:showingPlcHdr/>
           </w:sdtPr>
           <w:sdtContent>
             <w:tc>
@@ -3022,10 +2986,9 @@
                 </w:pPr>
                 <w:r>
                   <w:rPr>
-                    <w:rFonts w:ascii="Sylfaen" w:hAnsi="Sylfaen"/>
-                    <w:lang w:val="ka-GE"/>
+                    <w:rStyle w:val="PlaceholderText"/>
                   </w:rPr>
-                  <w:t>ტელეფონი და ელ ფოსტა</w:t>
+                  <w:t>Click or tap here to enter text.</w:t>
                 </w:r>
               </w:p>
             </w:tc>
@@ -3691,13 +3654,6 @@
               </w:rPr>
               <w:t xml:space="preserve">კი </w:t>
             </w:r>
-            <w:r>
-              <w:rPr>
-                <w:rFonts w:ascii="Sylfaen" w:hAnsi="Sylfaen"/>
-                <w:bdr w:val="single" w:sz="4" w:space="0" w:color="auto"/>
-              </w:rPr>
-              <w:t xml:space="preserve"> </w:t>
-            </w:r>
             <w:sdt>
               <w:sdtPr>
                 <w:rPr>
@@ -3719,7 +3675,14 @@
                     <w:rFonts w:ascii="Sylfaen" w:hAnsi="Sylfaen"/>
                     <w:bdr w:val="single" w:sz="4" w:space="0" w:color="auto"/>
                   </w:rPr>
-                  <w:t xml:space="preserve">    </w:t>
+                  <w:t xml:space="preserve">   </w:t>
+                </w:r>
+                <w:r>
+                  <w:rPr>
+                    <w:rFonts w:ascii="Sylfaen" w:hAnsi="Sylfaen"/>
+                    <w:bdr w:val="single" w:sz="4" w:space="0" w:color="auto"/>
+                  </w:rPr>
+                  <w:t xml:space="preserve">  </w:t>
                 </w:r>
               </w:sdtContent>
             </w:sdt>
@@ -4138,33 +4101,19 @@
                 <w:tag w:val="text"/>
                 <w:id w:val="765503290"/>
                 <w:placeholder>
-                  <w:docPart w:val="DefaultPlaceholder_-1854013440"/>
+                  <w:docPart w:val="CF4010652BB44863B4D737A73D984208"/>
                 </w:placeholder>
+                <w:showingPlcHdr/>
               </w:sdtPr>
               <w:sdtContent>
                 <w:r>
                   <w:rPr>
-                    <w:rFonts w:ascii="Sylfaen" w:hAnsi="Sylfaen"/>
-                    <w:i/>
-                    <w:sz w:val="20"/>
-                    <w:szCs w:val="20"/>
-                    <w:lang w:val="ka-GE"/>
+                    <w:rStyle w:val="PlaceholderText"/>
                   </w:rPr>
-                  <w:t>სრული დავალიანება</w:t>
+                  <w:t>Click or tap here to enter text.</w:t>
                 </w:r>
               </w:sdtContent>
             </w:sdt>
-            <w:r>
-              <w:rPr>
-                <w:rFonts w:ascii="Sylfaen" w:hAnsi="Sylfaen"/>
-                <w:i/>
-                <w:sz w:val="20"/>
-                <w:szCs w:val="20"/>
-                <w:lang w:val="ka-GE"/>
-              </w:rPr>
-              <w:tab/>
-              <w:t>ლარი</w:t>
-            </w:r>
           </w:p>
         </w:tc>
       </w:tr>
@@ -4269,8 +4218,9 @@
                 <w:tag w:val="text"/>
                 <w:id w:val="-1098791872"/>
                 <w:placeholder>
-                  <w:docPart w:val="DefaultPlaceholder_-1854013440"/>
+                  <w:docPart w:val="C0FADF242AB242E38D2596977F001ABC"/>
                 </w:placeholder>
+                <w:showingPlcHdr/>
               </w:sdtPr>
               <w:sdtEndPr>
                 <w:rPr>
@@ -4282,27 +4232,12 @@
               <w:sdtContent>
                 <w:r>
                   <w:rPr>
-                    <w:rFonts w:ascii="Sylfaen" w:hAnsi="Sylfaen"/>
-                    <w:i/>
-                    <w:sz w:val="20"/>
-                    <w:szCs w:val="20"/>
-                    <w:lang w:val="ka-GE"/>
+                    <w:rStyle w:val="PlaceholderText"/>
                   </w:rPr>
-                  <w:t>სესხის ძირი</w:t>
+                  <w:t>Click or tap here to enter text.</w:t>
                 </w:r>
               </w:sdtContent>
             </w:sdt>
-            <w:r>
-              <w:rPr>
-                <w:rFonts w:ascii="Sylfaen" w:hAnsi="Sylfaen"/>
-                <w:i/>
-                <w:sz w:val="20"/>
-                <w:szCs w:val="20"/>
-                <w:lang w:val="ka-GE"/>
-              </w:rPr>
-              <w:tab/>
-              <w:t>ლარი</w:t>
-            </w:r>
           </w:p>
           <w:p>
             <w:pPr>
@@ -4406,54 +4341,19 @@
                 <w:tag w:val="text"/>
                 <w:id w:val="1050730862"/>
                 <w:placeholder>
-                  <w:docPart w:val="DefaultPlaceholder_-1854013440"/>
+                  <w:docPart w:val="38F4FEDAF3ED468AAF3D529D497BD576"/>
                 </w:placeholder>
+                <w:showingPlcHdr/>
               </w:sdtPr>
               <w:sdtContent>
-                <w:proofErr w:type="spellStart"/>
                 <w:r>
                   <w:rPr>
-                    <w:rFonts w:ascii="Sylfaen" w:hAnsi="Sylfaen"/>
-                    <w:i/>
-                    <w:sz w:val="16"/>
-                    <w:szCs w:val="16"/>
+                    <w:rStyle w:val="PlaceholderText"/>
                   </w:rPr>
-                  <w:t>სესხის</w:t>
+                  <w:t>Click or tap here to enter text.</w:t>
                 </w:r>
-                <w:proofErr w:type="spellEnd"/>
-                <w:r>
-                  <w:rPr>
-                    <w:rFonts w:ascii="Sylfaen" w:hAnsi="Sylfaen"/>
-                    <w:i/>
-                    <w:sz w:val="16"/>
-                    <w:szCs w:val="16"/>
-                  </w:rPr>
-                  <w:t xml:space="preserve"> </w:t>
-                </w:r>
-                <w:proofErr w:type="spellStart"/>
-                <w:r>
-                  <w:rPr>
-                    <w:rFonts w:ascii="Sylfaen" w:hAnsi="Sylfaen"/>
-                    <w:i/>
-                    <w:sz w:val="16"/>
-                    <w:szCs w:val="16"/>
-                  </w:rPr>
-                  <w:t>სარგებელი</w:t>
-                </w:r>
-                <w:proofErr w:type="spellEnd"/>
               </w:sdtContent>
             </w:sdt>
-            <w:r>
-              <w:rPr>
-                <w:rFonts w:ascii="Sylfaen" w:hAnsi="Sylfaen"/>
-                <w:i/>
-                <w:sz w:val="16"/>
-                <w:szCs w:val="16"/>
-                <w:lang w:val="ka-GE"/>
-              </w:rPr>
-              <w:tab/>
-              <w:t xml:space="preserve">    ლარი</w:t>
-            </w:r>
           </w:p>
           <w:p>
             <w:pPr>
@@ -4494,23 +4394,23 @@
                 <w:tag w:val="text"/>
                 <w:id w:val="1622334517"/>
                 <w:placeholder>
-                  <w:docPart w:val="DefaultPlaceholder_-1854013440"/>
+                  <w:docPart w:val="77A4A5CA498B4BE5883AFFD7CB170C39"/>
                 </w:placeholder>
+                <w:showingPlcHdr/>
               </w:sdtPr>
               <w:sdtContent>
                 <w:r>
                   <w:rPr>
-                    <w:rFonts w:ascii="Sylfaen" w:hAnsi="Sylfaen"/>
-                    <w:i/>
-                    <w:sz w:val="16"/>
-                    <w:szCs w:val="16"/>
-                    <w:lang w:val="ka-GE"/>
+                    <w:rStyle w:val="PlaceholderText"/>
                   </w:rPr>
-                  <w:t>გაცემის საკომისიო</w:t>
+                  <w:t>Click or tap here to enter text.</w:t>
                 </w:r>
               </w:sdtContent>
             </w:sdt>
-            <w:r>
+          </w:p>
+          <w:p>
+            <w:pPr>
+              <w:spacing w:after="0" w:line="240" w:lineRule="auto"/>
               <w:rPr>
                 <w:rFonts w:ascii="Sylfaen" w:hAnsi="Sylfaen"/>
                 <w:i/>
@@ -4518,9 +4418,7 @@
                 <w:szCs w:val="16"/>
                 <w:lang w:val="ka-GE"/>
               </w:rPr>
-              <w:tab/>
-              <w:t>ლარი გაცემის საკომისიო</w:t>
-            </w:r>
+            </w:pPr>
           </w:p>
           <w:p>
             <w:pPr>
@@ -4533,28 +4431,6 @@
                 <w:lang w:val="ka-GE"/>
               </w:rPr>
             </w:pPr>
-          </w:p>
-          <w:p>
-            <w:pPr>
-              <w:spacing w:after="0" w:line="240" w:lineRule="auto"/>
-              <w:rPr>
-                <w:rFonts w:ascii="Sylfaen" w:hAnsi="Sylfaen"/>
-                <w:i/>
-                <w:sz w:val="16"/>
-                <w:szCs w:val="16"/>
-                <w:lang w:val="ka-GE"/>
-              </w:rPr>
-            </w:pPr>
-            <w:r>
-              <w:rPr>
-                <w:rFonts w:ascii="Sylfaen" w:hAnsi="Sylfaen"/>
-                <w:i/>
-                <w:sz w:val="16"/>
-                <w:szCs w:val="16"/>
-                <w:lang w:val="ka-GE"/>
-              </w:rPr>
-              <w:t>მიეთითება თანხობრივად</w:t>
-            </w:r>
           </w:p>
         </w:tc>
       </w:tr>
@@ -4649,36 +4525,22 @@
                   <w:lang w:val="ka-GE"/>
                 </w:rPr>
                 <w:alias w:val="loanPenalty"/>
-                <w:tag w:val="loanPenalty"/>
+                <w:tag w:val="text"/>
                 <w:id w:val="-1260826147"/>
                 <w:placeholder>
-                  <w:docPart w:val="DefaultPlaceholder_-1854013440"/>
+                  <w:docPart w:val="D25A0D7272F84C4B9969AFAAA5403A8A"/>
                 </w:placeholder>
+                <w:showingPlcHdr/>
               </w:sdtPr>
               <w:sdtContent>
                 <w:r>
                   <w:rPr>
-                    <w:rFonts w:ascii="Sylfaen" w:hAnsi="Sylfaen"/>
-                    <w:i/>
-                    <w:sz w:val="16"/>
-                    <w:szCs w:val="16"/>
-                    <w:lang w:val="ka-GE"/>
+                    <w:rStyle w:val="PlaceholderText"/>
                   </w:rPr>
-                  <w:t>პირგასამტეხლო</w:t>
+                  <w:t>Click or tap here to enter text.</w:t>
                 </w:r>
               </w:sdtContent>
             </w:sdt>
-            <w:r>
-              <w:rPr>
-                <w:rFonts w:ascii="Sylfaen" w:hAnsi="Sylfaen"/>
-                <w:i/>
-                <w:sz w:val="16"/>
-                <w:szCs w:val="16"/>
-                <w:lang w:val="ka-GE"/>
-              </w:rPr>
-              <w:tab/>
-              <w:t xml:space="preserve">  ლარი</w:t>
-            </w:r>
           </w:p>
           <w:p>
             <w:pPr>
@@ -4721,23 +4583,24 @@
                 <w:tag w:val="text"/>
                 <w:id w:val="-388507229"/>
                 <w:placeholder>
-                  <w:docPart w:val="DefaultPlaceholder_-1854013440"/>
+                  <w:docPart w:val="ADDFFA024DAA49B4AA235C0A40C97B04"/>
                 </w:placeholder>
+                <w:showingPlcHdr/>
               </w:sdtPr>
               <w:sdtContent>
                 <w:r>
                   <w:rPr>
-                    <w:rFonts w:ascii="Sylfaen" w:hAnsi="Sylfaen"/>
-                    <w:i/>
-                    <w:sz w:val="16"/>
-                    <w:szCs w:val="16"/>
-                    <w:lang w:val="ka-GE"/>
+                    <w:rStyle w:val="PlaceholderText"/>
                   </w:rPr>
-                  <w:t>დაზღვევის საკომისიო</w:t>
+                  <w:t>Click or tap here to enter text.</w:t>
                 </w:r>
               </w:sdtContent>
             </w:sdt>
-            <w:r>
+          </w:p>
+          <w:p>
+            <w:pPr>
+              <w:spacing w:after="0" w:line="240" w:lineRule="auto"/>
+              <w:jc w:val="both"/>
               <w:rPr>
                 <w:rFonts w:ascii="Sylfaen" w:hAnsi="Sylfaen"/>
                 <w:i/>
@@ -4745,9 +4608,7 @@
                 <w:szCs w:val="16"/>
                 <w:lang w:val="ka-GE"/>
               </w:rPr>
-              <w:tab/>
-              <w:t>ლარი  სიცოცხლის დაზღვევა</w:t>
-            </w:r>
+            </w:pPr>
           </w:p>
           <w:p>
             <w:pPr>
@@ -4781,32 +4642,9 @@
               <w:jc w:val="both"/>
               <w:rPr>
                 <w:rFonts w:ascii="Sylfaen" w:hAnsi="Sylfaen"/>
-                <w:i/>
-                <w:sz w:val="16"/>
-                <w:szCs w:val="16"/>
-                <w:lang w:val="ka-GE"/>
-              </w:rPr>
-            </w:pPr>
-          </w:p>
-          <w:p>
-            <w:pPr>
-              <w:spacing w:after="0" w:line="240" w:lineRule="auto"/>
-              <w:jc w:val="both"/>
-              <w:rPr>
-                <w:rFonts w:ascii="Sylfaen" w:hAnsi="Sylfaen"/>
-                <w:lang w:val="ka-GE"/>
-              </w:rPr>
-            </w:pPr>
-            <w:r>
-              <w:rPr>
-                <w:rFonts w:ascii="Sylfaen" w:hAnsi="Sylfaen"/>
-                <w:i/>
-                <w:sz w:val="16"/>
-                <w:szCs w:val="16"/>
-                <w:lang w:val="ka-GE"/>
-              </w:rPr>
-              <w:t>მიეთითება თანხობრივად</w:t>
-            </w:r>
+                <w:lang w:val="ka-GE"/>
+              </w:rPr>
+            </w:pPr>
           </w:p>
         </w:tc>
       </w:tr>
@@ -4910,55 +4748,19 @@
                 <w:tag w:val="text"/>
                 <w:id w:val="1476950793"/>
                 <w:placeholder>
-                  <w:docPart w:val="DefaultPlaceholder_-1854013440"/>
+                  <w:docPart w:val="DD37E381F8F3467C80F0A670C29179FC"/>
                 </w:placeholder>
+                <w:showingPlcHdr/>
               </w:sdtPr>
               <w:sdtContent>
-                <w:proofErr w:type="spellStart"/>
                 <w:r>
                   <w:rPr>
-                    <w:rFonts w:ascii="Sylfaen" w:hAnsi="Sylfaen"/>
-                    <w:i/>
-                    <w:sz w:val="16"/>
-                    <w:szCs w:val="16"/>
-                    <w:lang w:val="ka-GE"/>
+                    <w:rStyle w:val="PlaceholderText"/>
                   </w:rPr>
-                  <w:t>სააპლიკაციო</w:t>
-                </w:r>
-                <w:proofErr w:type="spellEnd"/>
-                <w:r>
-                  <w:rPr>
-                    <w:rFonts w:ascii="Sylfaen" w:hAnsi="Sylfaen"/>
-                    <w:i/>
-                    <w:sz w:val="16"/>
-                    <w:szCs w:val="16"/>
-                    <w:lang w:val="ka-GE"/>
-                  </w:rPr>
-                  <w:t xml:space="preserve"> საფასური</w:t>
+                  <w:t>Click or tap here to enter text.</w:t>
                 </w:r>
               </w:sdtContent>
             </w:sdt>
-            <w:r>
-              <w:rPr>
-                <w:rFonts w:ascii="Sylfaen" w:hAnsi="Sylfaen"/>
-                <w:i/>
-                <w:sz w:val="16"/>
-                <w:szCs w:val="16"/>
-                <w:lang w:val="ka-GE"/>
-              </w:rPr>
-              <w:tab/>
-            </w:r>
-            <w:proofErr w:type="spellStart"/>
-            <w:r>
-              <w:rPr>
-                <w:rFonts w:ascii="Sylfaen" w:hAnsi="Sylfaen"/>
-                <w:i/>
-                <w:sz w:val="16"/>
-                <w:szCs w:val="16"/>
-              </w:rPr>
-              <w:t>ლარი</w:t>
-            </w:r>
-            <w:proofErr w:type="spellEnd"/>
           </w:p>
           <w:p>
             <w:pPr>
@@ -4994,42 +4796,19 @@
                 <w:tag w:val="text"/>
                 <w:id w:val="1111174241"/>
                 <w:placeholder>
-                  <w:docPart w:val="DefaultPlaceholder_-1854013440"/>
+                  <w:docPart w:val="761A691845B54B74A35A55A251415226"/>
                 </w:placeholder>
+                <w:showingPlcHdr/>
               </w:sdtPr>
               <w:sdtContent>
                 <w:r>
                   <w:rPr>
-                    <w:rFonts w:ascii="Sylfaen" w:hAnsi="Sylfaen"/>
-                    <w:i/>
-                    <w:sz w:val="16"/>
-                    <w:szCs w:val="16"/>
-                    <w:lang w:val="ka-GE"/>
+                    <w:rStyle w:val="PlaceholderText"/>
                   </w:rPr>
-                  <w:t>ყადაღის დადებისათვის გადახდილი საფასური</w:t>
+                  <w:t>Click or tap here to enter text.</w:t>
                 </w:r>
               </w:sdtContent>
             </w:sdt>
-            <w:r>
-              <w:rPr>
-                <w:rFonts w:ascii="Sylfaen" w:hAnsi="Sylfaen"/>
-                <w:i/>
-                <w:sz w:val="16"/>
-                <w:szCs w:val="16"/>
-                <w:lang w:val="ka-GE"/>
-              </w:rPr>
-              <w:t xml:space="preserve">  </w:t>
-            </w:r>
-            <w:r>
-              <w:rPr>
-                <w:rFonts w:ascii="Sylfaen" w:hAnsi="Sylfaen"/>
-                <w:i/>
-                <w:sz w:val="16"/>
-                <w:szCs w:val="16"/>
-                <w:lang w:val="ka-GE"/>
-              </w:rPr>
-              <w:t xml:space="preserve"> ლარი</w:t>
-            </w:r>
           </w:p>
         </w:tc>
       </w:tr>
@@ -5218,7 +4997,7 @@
                 <w:lang w:val="ka-GE"/>
               </w:rPr>
               <w:tab/>
-              <w:t>სს ,,კრედო ბანკის“  საბა</w:t>
+              <w:t>საბა</w:t>
             </w:r>
             <w:r>
               <w:rPr>
@@ -5360,7 +5139,7 @@
               <w:rPr>
                 <w:rFonts w:ascii="Sylfaen" w:hAnsi="Sylfaen"/>
               </w:rPr>
-              <w:t xml:space="preserve">                               </w:t>
+              <w:t xml:space="preserve">                      </w:t>
             </w:r>
             <w:r>
               <w:rPr>
@@ -5380,28 +5159,38 @@
                 <w:szCs w:val="32"/>
                 <w:lang w:val="ka-GE"/>
               </w:rPr>
-              <w:t xml:space="preserve">  </w:t>
+              <w:t xml:space="preserve"> </w:t>
+            </w:r>
+            <w:r>
+              <w:rPr>
+                <w:rFonts w:ascii="Sylfaen" w:hAnsi="Sylfaen"/>
+                <w:b/>
+                <w:sz w:val="32"/>
+                <w:szCs w:val="32"/>
+              </w:rPr>
+              <w:t xml:space="preserve"> </w:t>
             </w:r>
             <w:sdt>
               <w:sdtPr>
                 <w:rPr>
                   <w:rFonts w:ascii="Sylfaen" w:hAnsi="Sylfaen"/>
                   <w:b/>
-                  <w:sz w:val="32"/>
-                  <w:szCs w:val="32"/>
+                  <w:sz w:val="28"/>
+                  <w:szCs w:val="28"/>
                   <w:lang w:val="ka-GE"/>
                 </w:rPr>
                 <w:alias w:val="reciprocalbligationYes"/>
                 <w:tag w:val="text"/>
                 <w:id w:val="584655239"/>
                 <w:placeholder>
-                  <w:docPart w:val="DefaultPlaceholder_-1854013440"/>
+                  <w:docPart w:val="ECBF8A6F78364CD9B841070918087F81"/>
                 </w:placeholder>
                 <w15:color w:val="000000"/>
               </w:sdtPr>
               <w:sdtEndPr>
                 <w:rPr>
-                  <w:bdr w:val="single" w:sz="4" w:space="0" w:color="auto"/>
+                  <w:sz w:val="32"/>
+                  <w:szCs w:val="32"/>
                 </w:rPr>
               </w:sdtEndPr>
               <w:sdtContent>
@@ -5409,12 +5198,43 @@
                   <w:rPr>
                     <w:rFonts w:ascii="Sylfaen" w:hAnsi="Sylfaen"/>
                     <w:b/>
-                    <w:sz w:val="32"/>
-                    <w:szCs w:val="32"/>
+                    <w:sz w:val="28"/>
+                    <w:szCs w:val="28"/>
                     <w:bdr w:val="single" w:sz="4" w:space="0" w:color="auto"/>
                     <w:lang w:val="ka-GE"/>
                   </w:rPr>
-                  <w:t xml:space="preserve">    </w:t>
+                  <w:t xml:space="preserve"> </w:t>
+                </w:r>
+                <w:r>
+                  <w:rPr>
+                    <w:rFonts w:ascii="Sylfaen" w:hAnsi="Sylfaen"/>
+                    <w:b/>
+                    <w:sz w:val="28"/>
+                    <w:szCs w:val="28"/>
+                    <w:bdr w:val="single" w:sz="4" w:space="0" w:color="auto"/>
+                  </w:rPr>
+                  <w:t xml:space="preserve"> </w:t>
+                </w:r>
+                <w:r>
+                  <w:rPr>
+                    <w:rFonts w:ascii="Sylfaen" w:hAnsi="Sylfaen"/>
+                    <w:b/>
+                    <w:sz w:val="28"/>
+                    <w:szCs w:val="28"/>
+                    <w:bdr w:val="single" w:sz="4" w:space="0" w:color="auto"/>
+                    <w:lang w:val="ka-GE"/>
+                  </w:rPr>
+                  <w:t xml:space="preserve"> </w:t>
+                </w:r>
+                <w:r>
+                  <w:rPr>
+                    <w:rFonts w:ascii="Sylfaen" w:hAnsi="Sylfaen"/>
+                    <w:b/>
+                    <w:sz w:val="28"/>
+                    <w:szCs w:val="28"/>
+                    <w:bdr w:val="single" w:sz="4" w:space="0" w:color="auto"/>
+                  </w:rPr>
+                  <w:t xml:space="preserve">  </w:t>
                 </w:r>
               </w:sdtContent>
             </w:sdt>
@@ -5424,9 +5244,9 @@
                 <w:b/>
                 <w:sz w:val="32"/>
                 <w:szCs w:val="32"/>
-                <w:bdr w:val="single" w:sz="4" w:space="0" w:color="auto"/>
-              </w:rPr>
-              <w:t xml:space="preserve"> </w:t>
+                <w:lang w:val="ka-GE"/>
+              </w:rPr>
+              <w:t xml:space="preserve">     </w:t>
             </w:r>
             <w:r>
               <w:rPr>
@@ -5436,7 +5256,17 @@
                 <w:szCs w:val="32"/>
                 <w:lang w:val="ka-GE"/>
               </w:rPr>
-              <w:t xml:space="preserve">         ა</w:t>
+              <w:t xml:space="preserve">    </w:t>
+            </w:r>
+            <w:r>
+              <w:rPr>
+                <w:rFonts w:ascii="Sylfaen" w:hAnsi="Sylfaen"/>
+                <w:b/>
+                <w:sz w:val="32"/>
+                <w:szCs w:val="32"/>
+                <w:lang w:val="ka-GE"/>
+              </w:rPr>
+              <w:t>ა</w:t>
             </w:r>
             <w:r>
               <w:rPr>
@@ -5472,8 +5302,8 @@
                 <w:rPr>
                   <w:rFonts w:ascii="Sylfaen" w:hAnsi="Sylfaen"/>
                   <w:b/>
-                  <w:sz w:val="32"/>
-                  <w:szCs w:val="32"/>
+                  <w:sz w:val="28"/>
+                  <w:szCs w:val="28"/>
                   <w:bdr w:val="single" w:sz="4" w:space="0" w:color="auto"/>
                   <w:lang w:val="ka-GE"/>
                 </w:rPr>
@@ -5490,8 +5320,8 @@
                   <w:rPr>
                     <w:rFonts w:ascii="Sylfaen" w:hAnsi="Sylfaen"/>
                     <w:b/>
-                    <w:sz w:val="32"/>
-                    <w:szCs w:val="32"/>
+                    <w:sz w:val="28"/>
+                    <w:szCs w:val="28"/>
                     <w:bdr w:val="single" w:sz="4" w:space="0" w:color="auto"/>
                     <w:lang w:val="ka-GE"/>
                   </w:rPr>
@@ -5574,20 +5404,7 @@
                 <w:rFonts w:ascii="Sylfaen" w:hAnsi="Sylfaen"/>
                 <w:lang w:val="ka-GE"/>
               </w:rPr>
-              <w:t xml:space="preserve">                                                                        </w:t>
-            </w:r>
-            <w:r>
-              <w:rPr>
-                <w:rFonts w:ascii="Sylfaen" w:hAnsi="Sylfaen"/>
-              </w:rPr>
-              <w:t xml:space="preserve"> </w:t>
-            </w:r>
-            <w:r>
-              <w:rPr>
-                <w:rFonts w:ascii="Sylfaen" w:hAnsi="Sylfaen"/>
-                <w:lang w:val="ka-GE"/>
-              </w:rPr>
-              <w:t xml:space="preserve"> </w:t>
+              <w:t xml:space="preserve">                                                                 </w:t>
             </w:r>
             <w:r>
               <w:rPr>
@@ -5604,8 +5421,8 @@
                 <w:rPr>
                   <w:rFonts w:ascii="Sylfaen" w:hAnsi="Sylfaen"/>
                   <w:b/>
-                  <w:sz w:val="32"/>
-                  <w:szCs w:val="32"/>
+                  <w:sz w:val="28"/>
+                  <w:szCs w:val="28"/>
                   <w:bdr w:val="single" w:sz="4" w:space="0" w:color="auto"/>
                   <w:lang w:val="ka-GE"/>
                 </w:rPr>
@@ -5621,8 +5438,8 @@
                   <w:rPr>
                     <w:rFonts w:ascii="Sylfaen" w:hAnsi="Sylfaen"/>
                     <w:b/>
-                    <w:sz w:val="32"/>
-                    <w:szCs w:val="32"/>
+                    <w:sz w:val="28"/>
+                    <w:szCs w:val="28"/>
                     <w:bdr w:val="single" w:sz="4" w:space="0" w:color="auto"/>
                     <w:lang w:val="ka-GE"/>
                   </w:rPr>
@@ -5646,6 +5463,15 @@
                 <w:b/>
                 <w:sz w:val="32"/>
                 <w:szCs w:val="32"/>
+              </w:rPr>
+              <w:t xml:space="preserve"> </w:t>
+            </w:r>
+            <w:r>
+              <w:rPr>
+                <w:rFonts w:ascii="Sylfaen" w:hAnsi="Sylfaen"/>
+                <w:b/>
+                <w:sz w:val="32"/>
+                <w:szCs w:val="32"/>
                 <w:lang w:val="ka-GE"/>
               </w:rPr>
               <w:t xml:space="preserve"> </w:t>
@@ -5674,8 +5500,8 @@
                 <w:rPr>
                   <w:rFonts w:ascii="Sylfaen" w:hAnsi="Sylfaen"/>
                   <w:b/>
-                  <w:sz w:val="32"/>
-                  <w:szCs w:val="32"/>
+                  <w:sz w:val="28"/>
+                  <w:szCs w:val="28"/>
                   <w:bdr w:val="single" w:sz="4" w:space="0" w:color="auto"/>
                   <w:lang w:val="ka-GE"/>
                 </w:rPr>
@@ -5691,8 +5517,8 @@
                   <w:rPr>
                     <w:rFonts w:ascii="Sylfaen" w:hAnsi="Sylfaen"/>
                     <w:b/>
-                    <w:sz w:val="32"/>
-                    <w:szCs w:val="32"/>
+                    <w:sz w:val="28"/>
+                    <w:szCs w:val="28"/>
                     <w:bdr w:val="single" w:sz="4" w:space="0" w:color="auto"/>
                     <w:lang w:val="ka-GE"/>
                   </w:rPr>
@@ -5811,18 +5637,13 @@
               <w:jc w:val="both"/>
               <w:rPr>
                 <w:rFonts w:ascii="Sylfaen" w:hAnsi="Sylfaen"/>
-              </w:rPr>
-            </w:pPr>
-            <w:r>
-              <w:rPr>
-                <w:rFonts w:ascii="Sylfaen" w:hAnsi="Sylfaen"/>
                 <w:b/>
                 <w:sz w:val="32"/>
                 <w:szCs w:val="32"/>
-                <w:lang w:val="ka-GE"/>
-              </w:rPr>
-              <w:t xml:space="preserve">         </w:t>
-            </w:r>
+                <w:bdr w:val="single" w:sz="4" w:space="0" w:color="auto"/>
+                <w:lang w:val="ka-GE"/>
+              </w:rPr>
+            </w:pPr>
             <w:r>
               <w:rPr>
                 <w:rFonts w:ascii="Sylfaen" w:hAnsi="Sylfaen"/>
@@ -5831,7 +5652,7 @@
                 <w:szCs w:val="32"/>
                 <w:lang w:val="ka-GE"/>
               </w:rPr>
-              <w:t xml:space="preserve">                    </w:t>
+              <w:t xml:space="preserve">         </w:t>
             </w:r>
             <w:r>
               <w:rPr>
@@ -5841,7 +5662,7 @@
                 <w:szCs w:val="32"/>
                 <w:lang w:val="ka-GE"/>
               </w:rPr>
-              <w:t xml:space="preserve">     </w:t>
+              <w:t xml:space="preserve">                    </w:t>
             </w:r>
             <w:r>
               <w:rPr>
@@ -5851,7 +5672,17 @@
                 <w:szCs w:val="32"/>
                 <w:lang w:val="ka-GE"/>
               </w:rPr>
-              <w:t xml:space="preserve">                 </w:t>
+              <w:t xml:space="preserve">     </w:t>
+            </w:r>
+            <w:r>
+              <w:rPr>
+                <w:rFonts w:ascii="Sylfaen" w:hAnsi="Sylfaen"/>
+                <w:b/>
+                <w:sz w:val="32"/>
+                <w:szCs w:val="32"/>
+                <w:lang w:val="ka-GE"/>
+              </w:rPr>
+              <w:t xml:space="preserve">          </w:t>
             </w:r>
             <w:r>
               <w:rPr>
@@ -5878,8 +5709,8 @@
                 <w:rPr>
                   <w:rFonts w:ascii="Sylfaen" w:hAnsi="Sylfaen"/>
                   <w:b/>
-                  <w:sz w:val="32"/>
-                  <w:szCs w:val="32"/>
+                  <w:sz w:val="28"/>
+                  <w:szCs w:val="28"/>
                   <w:bdr w:val="single" w:sz="4" w:space="0" w:color="auto"/>
                   <w:lang w:val="ka-GE"/>
                 </w:rPr>
@@ -5896,8 +5727,8 @@
                   <w:rPr>
                     <w:rFonts w:ascii="Sylfaen" w:hAnsi="Sylfaen"/>
                     <w:b/>
-                    <w:sz w:val="32"/>
-                    <w:szCs w:val="32"/>
+                    <w:sz w:val="28"/>
+                    <w:szCs w:val="28"/>
                     <w:bdr w:val="single" w:sz="4" w:space="0" w:color="auto"/>
                     <w:lang w:val="ka-GE"/>
                   </w:rPr>
@@ -5921,6 +5752,15 @@
                 <w:b/>
                 <w:sz w:val="32"/>
                 <w:szCs w:val="32"/>
+              </w:rPr>
+              <w:t xml:space="preserve"> </w:t>
+            </w:r>
+            <w:r>
+              <w:rPr>
+                <w:rFonts w:ascii="Sylfaen" w:hAnsi="Sylfaen"/>
+                <w:b/>
+                <w:sz w:val="32"/>
+                <w:szCs w:val="32"/>
                 <w:lang w:val="ka-GE"/>
               </w:rPr>
               <w:t>არა</w:t>
@@ -5939,8 +5779,8 @@
                 <w:rPr>
                   <w:rFonts w:ascii="Sylfaen" w:hAnsi="Sylfaen"/>
                   <w:b/>
-                  <w:sz w:val="32"/>
-                  <w:szCs w:val="32"/>
+                  <w:sz w:val="28"/>
+                  <w:szCs w:val="28"/>
                   <w:bdr w:val="single" w:sz="4" w:space="0" w:color="auto"/>
                   <w:lang w:val="ka-GE"/>
                 </w:rPr>
@@ -5956,8 +5796,8 @@
                   <w:rPr>
                     <w:rFonts w:ascii="Sylfaen" w:hAnsi="Sylfaen"/>
                     <w:b/>
-                    <w:sz w:val="32"/>
-                    <w:szCs w:val="32"/>
+                    <w:sz w:val="28"/>
+                    <w:szCs w:val="28"/>
                     <w:bdr w:val="single" w:sz="4" w:space="0" w:color="auto"/>
                     <w:lang w:val="ka-GE"/>
                   </w:rPr>
@@ -5965,6 +5805,35 @@
                 </w:r>
               </w:sdtContent>
             </w:sdt>
+          </w:p>
+          <w:p>
+            <w:pPr>
+              <w:spacing w:after="0" w:line="240" w:lineRule="auto"/>
+              <w:jc w:val="both"/>
+              <w:rPr>
+                <w:rFonts w:ascii="Sylfaen" w:hAnsi="Sylfaen"/>
+                <w:bdr w:val="single" w:sz="4" w:space="0" w:color="auto"/>
+              </w:rPr>
+            </w:pPr>
+          </w:p>
+          <w:p>
+            <w:pPr>
+              <w:spacing w:after="0" w:line="240" w:lineRule="auto"/>
+              <w:jc w:val="both"/>
+              <w:rPr>
+                <w:rFonts w:ascii="Sylfaen" w:hAnsi="Sylfaen"/>
+                <w:bdr w:val="single" w:sz="4" w:space="0" w:color="auto"/>
+              </w:rPr>
+            </w:pPr>
+          </w:p>
+          <w:p>
+            <w:pPr>
+              <w:spacing w:after="0" w:line="240" w:lineRule="auto"/>
+              <w:jc w:val="both"/>
+              <w:rPr>
+                <w:rFonts w:ascii="Sylfaen" w:hAnsi="Sylfaen"/>
+              </w:rPr>
+            </w:pPr>
           </w:p>
         </w:tc>
       </w:tr>
@@ -6024,142 +5893,90 @@
             </w:r>
           </w:p>
         </w:tc>
-        <w:sdt>
-          <w:sdtPr>
-            <w:rPr>
-              <w:rFonts w:ascii="Sylfaen" w:hAnsi="Sylfaen"/>
-              <w:lang w:val="ka-GE"/>
-            </w:rPr>
-            <w:alias w:val="propertyList"/>
-            <w:tag w:val="plain"/>
-            <w:id w:val="1534228787"/>
-            <w:placeholder>
-              <w:docPart w:val="DefaultPlaceholder_-1854013440"/>
-            </w:placeholder>
-          </w:sdtPr>
-          <w:sdtContent>
-            <w:tc>
-              <w:tcPr>
-                <w:tcW w:w="8604" w:type="dxa"/>
-                <w:tcBorders>
-                  <w:top w:val="thinThickSmallGap" w:sz="24" w:space="0" w:color="365F91"/>
-                  <w:right w:val="thinThickSmallGap" w:sz="24" w:space="0" w:color="365F91"/>
-                </w:tcBorders>
-                <w:shd w:val="clear" w:color="auto" w:fill="auto"/>
-              </w:tcPr>
-              <w:p>
-                <w:pPr>
-                  <w:spacing w:after="0" w:line="240" w:lineRule="auto"/>
-                  <w:jc w:val="both"/>
-                  <w:rPr>
-                    <w:rFonts w:ascii="Sylfaen" w:hAnsi="Sylfaen"/>
-                    <w:lang w:val="ka-GE"/>
-                  </w:rPr>
-                </w:pPr>
-                <w:r>
-                  <w:rPr>
-                    <w:rFonts w:ascii="Sylfaen" w:hAnsi="Sylfaen"/>
-                    <w:lang w:val="ka-GE"/>
-                  </w:rPr>
-                  <w:t>ქონების ჩამონათვალი</w:t>
-                </w:r>
-              </w:p>
-              <w:p>
-                <w:pPr>
-                  <w:spacing w:after="0" w:line="240" w:lineRule="auto"/>
-                  <w:jc w:val="both"/>
-                  <w:rPr>
-                    <w:rFonts w:ascii="Sylfaen" w:hAnsi="Sylfaen"/>
-                    <w:lang w:val="ka-GE"/>
-                  </w:rPr>
-                </w:pPr>
-              </w:p>
+        <w:tc>
+          <w:tcPr>
+            <w:tcW w:w="8604" w:type="dxa"/>
+            <w:tcBorders>
+              <w:top w:val="thinThickSmallGap" w:sz="24" w:space="0" w:color="365F91"/>
+              <w:right w:val="thinThickSmallGap" w:sz="24" w:space="0" w:color="365F91"/>
+            </w:tcBorders>
+            <w:shd w:val="clear" w:color="auto" w:fill="auto"/>
+          </w:tcPr>
+          <w:sdt>
+            <w:sdtPr>
+              <w:rPr>
+                <w:rFonts w:ascii="Times New Roman" w:hAnsi="Times New Roman"/>
+                <w:sz w:val="24"/>
+                <w:szCs w:val="24"/>
+              </w:rPr>
+              <w:alias w:val="multilineList"/>
+              <w:tag w:val="list"/>
+              <w:id w:val="-742025105"/>
+            </w:sdtPr>
+            <w:sdtContent>
               <w:sdt>
                 <w:sdtPr>
                   <w:rPr>
-                    <w:rFonts w:ascii="Sylfaen" w:hAnsi="Sylfaen"/>
-                    <w:lang w:val="ka-GE"/>
+                    <w:rFonts w:ascii="Times New Roman" w:hAnsi="Times New Roman"/>
+                    <w:sz w:val="24"/>
+                    <w:szCs w:val="24"/>
                   </w:rPr>
-                  <w:alias w:val="property"/>
-                  <w:tag w:val="text"/>
-                  <w:id w:val="-1707488243"/>
-                  <w:placeholder>
-                    <w:docPart w:val="DefaultPlaceholder_-1854013440"/>
-                  </w:placeholder>
-                  <w:showingPlcHdr/>
+                  <w:alias w:val="multilinePlain"/>
+                  <w:tag w:val="plain"/>
+                  <w:id w:val="837349974"/>
                 </w:sdtPr>
                 <w:sdtContent>
-                  <w:p>
-                    <w:pPr>
-                      <w:spacing w:after="0" w:line="240" w:lineRule="auto"/>
-                      <w:jc w:val="both"/>
+                  <w:sdt>
+                    <w:sdtPr>
                       <w:rPr>
-                        <w:rFonts w:ascii="Sylfaen" w:hAnsi="Sylfaen"/>
-                        <w:lang w:val="ka-GE"/>
+                        <w:rFonts w:ascii="Times New Roman" w:hAnsi="Times New Roman"/>
+                        <w:sz w:val="24"/>
+                        <w:szCs w:val="24"/>
                       </w:rPr>
-                    </w:pPr>
-                    <w:r>
-                      <w:rPr>
-                        <w:rStyle w:val="PlaceholderText"/>
-                      </w:rPr>
-                      <w:t>Click or tap here to enter text.</w:t>
-                    </w:r>
-                  </w:p>
+                      <w:alias w:val="multilineText"/>
+                      <w:tag w:val="text"/>
+                      <w:id w:val="10290676"/>
+                      <w:placeholder>
+                        <w:docPart w:val="D120CE40C6BA456AAAF87358B495000C"/>
+                      </w:placeholder>
+                      <w:showingPlcHdr/>
+                    </w:sdtPr>
+                    <w:sdtContent>
+                      <w:p>
+                        <w:pPr>
+                          <w:spacing w:after="120"/>
+                          <w:rPr>
+                            <w:rFonts w:ascii="Times New Roman" w:hAnsi="Times New Roman"/>
+                            <w:sz w:val="24"/>
+                            <w:szCs w:val="24"/>
+                          </w:rPr>
+                        </w:pPr>
+                        <w:r>
+                          <w:rPr>
+                            <w:rFonts w:ascii="Times New Roman" w:hAnsi="Times New Roman"/>
+                            <w:sz w:val="24"/>
+                            <w:szCs w:val="24"/>
+                          </w:rPr>
+                          <w:t xml:space="preserve">     </w:t>
+                        </w:r>
+                      </w:p>
+                    </w:sdtContent>
+                  </w:sdt>
                 </w:sdtContent>
               </w:sdt>
-              <w:p>
-                <w:pPr>
-                  <w:spacing w:after="0" w:line="240" w:lineRule="auto"/>
-                  <w:jc w:val="both"/>
-                  <w:rPr>
-                    <w:rFonts w:ascii="Sylfaen" w:hAnsi="Sylfaen"/>
-                    <w:lang w:val="ka-GE"/>
-                  </w:rPr>
-                </w:pPr>
-              </w:p>
-              <w:p>
-                <w:pPr>
-                  <w:spacing w:after="0" w:line="240" w:lineRule="auto"/>
-                  <w:jc w:val="both"/>
-                  <w:rPr>
-                    <w:rFonts w:ascii="Sylfaen" w:hAnsi="Sylfaen"/>
-                    <w:lang w:val="ka-GE"/>
-                  </w:rPr>
-                </w:pPr>
-              </w:p>
-              <w:p>
-                <w:pPr>
-                  <w:spacing w:after="0" w:line="240" w:lineRule="auto"/>
-                  <w:jc w:val="both"/>
-                  <w:rPr>
-                    <w:rFonts w:ascii="Sylfaen" w:hAnsi="Sylfaen"/>
-                    <w:lang w:val="ka-GE"/>
-                  </w:rPr>
-                </w:pPr>
-              </w:p>
-              <w:p>
-                <w:pPr>
-                  <w:spacing w:after="0" w:line="240" w:lineRule="auto"/>
-                  <w:jc w:val="both"/>
-                  <w:rPr>
-                    <w:rFonts w:ascii="Sylfaen" w:hAnsi="Sylfaen"/>
-                    <w:lang w:val="ka-GE"/>
-                  </w:rPr>
-                </w:pPr>
-              </w:p>
-              <w:p>
-                <w:pPr>
-                  <w:spacing w:after="0" w:line="240" w:lineRule="auto"/>
-                  <w:jc w:val="both"/>
-                  <w:rPr>
-                    <w:rFonts w:ascii="Sylfaen" w:hAnsi="Sylfaen"/>
-                    <w:lang w:val="ka-GE"/>
-                  </w:rPr>
-                </w:pPr>
-              </w:p>
-            </w:tc>
-          </w:sdtContent>
-        </w:sdt>
+            </w:sdtContent>
+          </w:sdt>
+          <w:p>
+            <w:pPr>
+              <w:spacing w:after="0" w:line="240" w:lineRule="auto"/>
+              <w:jc w:val="both"/>
+              <w:rPr>
+                <w:rFonts w:ascii="Sylfaen" w:hAnsi="Sylfaen"/>
+                <w:lang w:val="ka-GE"/>
+              </w:rPr>
+            </w:pPr>
+          </w:p>
+        </w:tc>
       </w:tr>
       <w:tr>
         <w:tc>
@@ -9131,6 +8948,472 @@
         </w:p>
       </w:docPartBody>
     </w:docPart>
+    <w:docPart>
+      <w:docPartPr>
+        <w:name w:val="ECBF8A6F78364CD9B841070918087F81"/>
+        <w:category>
+          <w:name w:val="General"/>
+          <w:gallery w:val="placeholder"/>
+        </w:category>
+        <w:types>
+          <w:type w:val="bbPlcHdr"/>
+        </w:types>
+        <w:behaviors>
+          <w:behavior w:val="content"/>
+        </w:behaviors>
+        <w:guid w:val="{48E66020-D9FE-46FD-8075-57FF4F49CE15}"/>
+      </w:docPartPr>
+      <w:docPartBody>
+        <w:p>
+          <w:pPr>
+            <w:pStyle w:val="ECBF8A6F78364CD9B841070918087F81"/>
+          </w:pPr>
+          <w:r>
+            <w:rPr>
+              <w:rStyle w:val="PlaceholderText"/>
+            </w:rPr>
+            <w:t>Click or tap here to enter text.</w:t>
+          </w:r>
+        </w:p>
+      </w:docPartBody>
+    </w:docPart>
+    <w:docPart>
+      <w:docPartPr>
+        <w:name w:val="0219449E08BC4186BA89EAD52B413037"/>
+        <w:category>
+          <w:name w:val="General"/>
+          <w:gallery w:val="placeholder"/>
+        </w:category>
+        <w:types>
+          <w:type w:val="bbPlcHdr"/>
+        </w:types>
+        <w:behaviors>
+          <w:behavior w:val="content"/>
+        </w:behaviors>
+        <w:guid w:val="{349E3FD9-5AA5-4077-8C57-663365141748}"/>
+      </w:docPartPr>
+      <w:docPartBody>
+        <w:p>
+          <w:pPr>
+            <w:pStyle w:val="0219449E08BC4186BA89EAD52B4130371"/>
+          </w:pPr>
+          <w:r>
+            <w:rPr>
+              <w:rStyle w:val="PlaceholderText"/>
+            </w:rPr>
+            <w:t>Click or tap here to enter text.</w:t>
+          </w:r>
+        </w:p>
+      </w:docPartBody>
+    </w:docPart>
+    <w:docPart>
+      <w:docPartPr>
+        <w:name w:val="A9C14F2C31C64F81AA85B7AF27D38063"/>
+        <w:category>
+          <w:name w:val="General"/>
+          <w:gallery w:val="placeholder"/>
+        </w:category>
+        <w:types>
+          <w:type w:val="bbPlcHdr"/>
+        </w:types>
+        <w:behaviors>
+          <w:behavior w:val="content"/>
+        </w:behaviors>
+        <w:guid w:val="{EC257453-049F-4FF2-A12D-10FD02AD9190}"/>
+      </w:docPartPr>
+      <w:docPartBody>
+        <w:p>
+          <w:pPr>
+            <w:pStyle w:val="A9C14F2C31C64F81AA85B7AF27D380631"/>
+          </w:pPr>
+          <w:r>
+            <w:rPr>
+              <w:rStyle w:val="PlaceholderText"/>
+            </w:rPr>
+            <w:t>Click or tap here to enter text.</w:t>
+          </w:r>
+        </w:p>
+      </w:docPartBody>
+    </w:docPart>
+    <w:docPart>
+      <w:docPartPr>
+        <w:name w:val="F36BDB1DAC4C4A8087C594716B54EBD6"/>
+        <w:category>
+          <w:name w:val="General"/>
+          <w:gallery w:val="placeholder"/>
+        </w:category>
+        <w:types>
+          <w:type w:val="bbPlcHdr"/>
+        </w:types>
+        <w:behaviors>
+          <w:behavior w:val="content"/>
+        </w:behaviors>
+        <w:guid w:val="{3E6947E4-E041-4F73-9A18-E1A66264DFBF}"/>
+      </w:docPartPr>
+      <w:docPartBody>
+        <w:p>
+          <w:pPr>
+            <w:pStyle w:val="F36BDB1DAC4C4A8087C594716B54EBD61"/>
+          </w:pPr>
+          <w:r>
+            <w:rPr>
+              <w:rStyle w:val="PlaceholderText"/>
+            </w:rPr>
+            <w:t>Click or tap here to enter text.</w:t>
+          </w:r>
+        </w:p>
+      </w:docPartBody>
+    </w:docPart>
+    <w:docPart>
+      <w:docPartPr>
+        <w:name w:val="1CCFF3E365EC4D79AEAA6346AA8FC7DB"/>
+        <w:category>
+          <w:name w:val="General"/>
+          <w:gallery w:val="placeholder"/>
+        </w:category>
+        <w:types>
+          <w:type w:val="bbPlcHdr"/>
+        </w:types>
+        <w:behaviors>
+          <w:behavior w:val="content"/>
+        </w:behaviors>
+        <w:guid w:val="{D3F37648-34DB-433E-8FAC-9823EC64F7F6}"/>
+      </w:docPartPr>
+      <w:docPartBody>
+        <w:p>
+          <w:pPr>
+            <w:pStyle w:val="1CCFF3E365EC4D79AEAA6346AA8FC7DB1"/>
+          </w:pPr>
+          <w:r>
+            <w:rPr>
+              <w:rStyle w:val="PlaceholderText"/>
+            </w:rPr>
+            <w:t>Click or tap here to enter text.</w:t>
+          </w:r>
+        </w:p>
+      </w:docPartBody>
+    </w:docPart>
+    <w:docPart>
+      <w:docPartPr>
+        <w:name w:val="2680BF6866384574809B7A78EA333528"/>
+        <w:category>
+          <w:name w:val="General"/>
+          <w:gallery w:val="placeholder"/>
+        </w:category>
+        <w:types>
+          <w:type w:val="bbPlcHdr"/>
+        </w:types>
+        <w:behaviors>
+          <w:behavior w:val="content"/>
+        </w:behaviors>
+        <w:guid w:val="{E15A69B8-8184-47BB-87EF-126950842EC7}"/>
+      </w:docPartPr>
+      <w:docPartBody>
+        <w:p>
+          <w:pPr>
+            <w:pStyle w:val="2680BF6866384574809B7A78EA3335281"/>
+          </w:pPr>
+          <w:r>
+            <w:rPr>
+              <w:rStyle w:val="PlaceholderText"/>
+            </w:rPr>
+            <w:t>Click or tap here to enter text.</w:t>
+          </w:r>
+        </w:p>
+      </w:docPartBody>
+    </w:docPart>
+    <w:docPart>
+      <w:docPartPr>
+        <w:name w:val="4BF433D17A7E432D9C149B77B2959286"/>
+        <w:category>
+          <w:name w:val="General"/>
+          <w:gallery w:val="placeholder"/>
+        </w:category>
+        <w:types>
+          <w:type w:val="bbPlcHdr"/>
+        </w:types>
+        <w:behaviors>
+          <w:behavior w:val="content"/>
+        </w:behaviors>
+        <w:guid w:val="{829CFDDA-7C3B-47FF-9723-68A73230FBBC}"/>
+      </w:docPartPr>
+      <w:docPartBody>
+        <w:p>
+          <w:pPr>
+            <w:pStyle w:val="4BF433D17A7E432D9C149B77B29592861"/>
+          </w:pPr>
+          <w:r>
+            <w:rPr>
+              <w:rStyle w:val="PlaceholderText"/>
+            </w:rPr>
+            <w:t>Click or tap here to enter text.</w:t>
+          </w:r>
+        </w:p>
+      </w:docPartBody>
+    </w:docPart>
+    <w:docPart>
+      <w:docPartPr>
+        <w:name w:val="CF4010652BB44863B4D737A73D984208"/>
+        <w:category>
+          <w:name w:val="General"/>
+          <w:gallery w:val="placeholder"/>
+        </w:category>
+        <w:types>
+          <w:type w:val="bbPlcHdr"/>
+        </w:types>
+        <w:behaviors>
+          <w:behavior w:val="content"/>
+        </w:behaviors>
+        <w:guid w:val="{1E0D8C9E-D955-4F60-B583-C04A5FEF01DF}"/>
+      </w:docPartPr>
+      <w:docPartBody>
+        <w:p>
+          <w:pPr>
+            <w:pStyle w:val="CF4010652BB44863B4D737A73D9842081"/>
+          </w:pPr>
+          <w:r>
+            <w:rPr>
+              <w:rStyle w:val="PlaceholderText"/>
+            </w:rPr>
+            <w:t>Click or tap here to enter text.</w:t>
+          </w:r>
+        </w:p>
+      </w:docPartBody>
+    </w:docPart>
+    <w:docPart>
+      <w:docPartPr>
+        <w:name w:val="C0FADF242AB242E38D2596977F001ABC"/>
+        <w:category>
+          <w:name w:val="General"/>
+          <w:gallery w:val="placeholder"/>
+        </w:category>
+        <w:types>
+          <w:type w:val="bbPlcHdr"/>
+        </w:types>
+        <w:behaviors>
+          <w:behavior w:val="content"/>
+        </w:behaviors>
+        <w:guid w:val="{00A0AB76-23BF-4F4B-9ACA-645470021645}"/>
+      </w:docPartPr>
+      <w:docPartBody>
+        <w:p>
+          <w:pPr>
+            <w:pStyle w:val="C0FADF242AB242E38D2596977F001ABC1"/>
+          </w:pPr>
+          <w:r>
+            <w:rPr>
+              <w:rStyle w:val="PlaceholderText"/>
+            </w:rPr>
+            <w:t>Click or tap here to enter text.</w:t>
+          </w:r>
+        </w:p>
+      </w:docPartBody>
+    </w:docPart>
+    <w:docPart>
+      <w:docPartPr>
+        <w:name w:val="38F4FEDAF3ED468AAF3D529D497BD576"/>
+        <w:category>
+          <w:name w:val="General"/>
+          <w:gallery w:val="placeholder"/>
+        </w:category>
+        <w:types>
+          <w:type w:val="bbPlcHdr"/>
+        </w:types>
+        <w:behaviors>
+          <w:behavior w:val="content"/>
+        </w:behaviors>
+        <w:guid w:val="{F955BB81-A770-4A12-BA69-8C6AE8675846}"/>
+      </w:docPartPr>
+      <w:docPartBody>
+        <w:p>
+          <w:pPr>
+            <w:pStyle w:val="38F4FEDAF3ED468AAF3D529D497BD5761"/>
+          </w:pPr>
+          <w:r>
+            <w:rPr>
+              <w:rStyle w:val="PlaceholderText"/>
+            </w:rPr>
+            <w:t>Click or tap here to enter text.</w:t>
+          </w:r>
+        </w:p>
+      </w:docPartBody>
+    </w:docPart>
+    <w:docPart>
+      <w:docPartPr>
+        <w:name w:val="77A4A5CA498B4BE5883AFFD7CB170C39"/>
+        <w:category>
+          <w:name w:val="General"/>
+          <w:gallery w:val="placeholder"/>
+        </w:category>
+        <w:types>
+          <w:type w:val="bbPlcHdr"/>
+        </w:types>
+        <w:behaviors>
+          <w:behavior w:val="content"/>
+        </w:behaviors>
+        <w:guid w:val="{A934BBF4-33DF-4C92-8B0F-20C0DEA91F3D}"/>
+      </w:docPartPr>
+      <w:docPartBody>
+        <w:p>
+          <w:pPr>
+            <w:pStyle w:val="77A4A5CA498B4BE5883AFFD7CB170C391"/>
+          </w:pPr>
+          <w:r>
+            <w:rPr>
+              <w:rStyle w:val="PlaceholderText"/>
+            </w:rPr>
+            <w:t>Click or tap here to enter text.</w:t>
+          </w:r>
+        </w:p>
+      </w:docPartBody>
+    </w:docPart>
+    <w:docPart>
+      <w:docPartPr>
+        <w:name w:val="D25A0D7272F84C4B9969AFAAA5403A8A"/>
+        <w:category>
+          <w:name w:val="General"/>
+          <w:gallery w:val="placeholder"/>
+        </w:category>
+        <w:types>
+          <w:type w:val="bbPlcHdr"/>
+        </w:types>
+        <w:behaviors>
+          <w:behavior w:val="content"/>
+        </w:behaviors>
+        <w:guid w:val="{59A005DF-8C62-4BEC-8629-02A9D9E8D456}"/>
+      </w:docPartPr>
+      <w:docPartBody>
+        <w:p>
+          <w:pPr>
+            <w:pStyle w:val="D25A0D7272F84C4B9969AFAAA5403A8A1"/>
+          </w:pPr>
+          <w:r>
+            <w:rPr>
+              <w:rStyle w:val="PlaceholderText"/>
+            </w:rPr>
+            <w:t>Click or tap here to enter text.</w:t>
+          </w:r>
+        </w:p>
+      </w:docPartBody>
+    </w:docPart>
+    <w:docPart>
+      <w:docPartPr>
+        <w:name w:val="ADDFFA024DAA49B4AA235C0A40C97B04"/>
+        <w:category>
+          <w:name w:val="General"/>
+          <w:gallery w:val="placeholder"/>
+        </w:category>
+        <w:types>
+          <w:type w:val="bbPlcHdr"/>
+        </w:types>
+        <w:behaviors>
+          <w:behavior w:val="content"/>
+        </w:behaviors>
+        <w:guid w:val="{922FA4D9-F18E-4E56-94C0-1AA38287ED49}"/>
+      </w:docPartPr>
+      <w:docPartBody>
+        <w:p>
+          <w:pPr>
+            <w:pStyle w:val="ADDFFA024DAA49B4AA235C0A40C97B041"/>
+          </w:pPr>
+          <w:r>
+            <w:rPr>
+              <w:rStyle w:val="PlaceholderText"/>
+            </w:rPr>
+            <w:t>Click or tap here to enter text.</w:t>
+          </w:r>
+        </w:p>
+      </w:docPartBody>
+    </w:docPart>
+    <w:docPart>
+      <w:docPartPr>
+        <w:name w:val="DD37E381F8F3467C80F0A670C29179FC"/>
+        <w:category>
+          <w:name w:val="General"/>
+          <w:gallery w:val="placeholder"/>
+        </w:category>
+        <w:types>
+          <w:type w:val="bbPlcHdr"/>
+        </w:types>
+        <w:behaviors>
+          <w:behavior w:val="content"/>
+        </w:behaviors>
+        <w:guid w:val="{9A792871-299C-44D3-B288-AE16FD690F4C}"/>
+      </w:docPartPr>
+      <w:docPartBody>
+        <w:p>
+          <w:pPr>
+            <w:pStyle w:val="DD37E381F8F3467C80F0A670C29179FC1"/>
+          </w:pPr>
+          <w:r>
+            <w:rPr>
+              <w:rStyle w:val="PlaceholderText"/>
+            </w:rPr>
+            <w:t>Click or tap here to enter text.</w:t>
+          </w:r>
+        </w:p>
+      </w:docPartBody>
+    </w:docPart>
+    <w:docPart>
+      <w:docPartPr>
+        <w:name w:val="761A691845B54B74A35A55A251415226"/>
+        <w:category>
+          <w:name w:val="General"/>
+          <w:gallery w:val="placeholder"/>
+        </w:category>
+        <w:types>
+          <w:type w:val="bbPlcHdr"/>
+        </w:types>
+        <w:behaviors>
+          <w:behavior w:val="content"/>
+        </w:behaviors>
+        <w:guid w:val="{18D140E8-B91D-48DF-AC10-73573CC3642A}"/>
+      </w:docPartPr>
+      <w:docPartBody>
+        <w:p>
+          <w:pPr>
+            <w:pStyle w:val="761A691845B54B74A35A55A2514152261"/>
+          </w:pPr>
+          <w:r>
+            <w:rPr>
+              <w:rStyle w:val="PlaceholderText"/>
+            </w:rPr>
+            <w:t>Click or tap here to enter text.</w:t>
+          </w:r>
+        </w:p>
+      </w:docPartBody>
+    </w:docPart>
+    <w:docPart>
+      <w:docPartPr>
+        <w:name w:val="D120CE40C6BA456AAAF87358B495000C"/>
+        <w:category>
+          <w:name w:val="General"/>
+          <w:gallery w:val="placeholder"/>
+        </w:category>
+        <w:types>
+          <w:type w:val="bbPlcHdr"/>
+        </w:types>
+        <w:behaviors>
+          <w:behavior w:val="content"/>
+        </w:behaviors>
+        <w:guid w:val="{EFF088E9-3A79-4C06-A605-07AA198F57C2}"/>
+      </w:docPartPr>
+      <w:docPartBody>
+        <w:p>
+          <w:pPr>
+            <w:pStyle w:val="D120CE40C6BA456AAAF87358B495000C1"/>
+          </w:pPr>
+          <w:r>
+            <w:rPr>
+              <w:rFonts w:ascii="Times New Roman" w:hAnsi="Times New Roman"/>
+              <w:sz w:val="24"/>
+              <w:szCs w:val="24"/>
+            </w:rPr>
+            <w:t xml:space="preserve">     </w:t>
+          </w:r>
+        </w:p>
+      </w:docPartBody>
+    </w:docPart>
   </w:docParts>
 </w:glossaryDocument>
 </file>
@@ -9227,20 +9510,30 @@
   <w:rsids>
     <w:rsidRoot w:val="004A7F0B"/>
     <w:rsid w:val="00045DC2"/>
+    <w:rsid w:val="00131A9B"/>
     <w:rsid w:val="003571EC"/>
     <w:rsid w:val="003D718E"/>
     <w:rsid w:val="00454450"/>
     <w:rsid w:val="004A7F0B"/>
     <w:rsid w:val="004C0BF9"/>
+    <w:rsid w:val="00510CB0"/>
+    <w:rsid w:val="00542B03"/>
     <w:rsid w:val="00616CED"/>
+    <w:rsid w:val="006A01B9"/>
+    <w:rsid w:val="007231C8"/>
     <w:rsid w:val="00762884"/>
+    <w:rsid w:val="0076373F"/>
     <w:rsid w:val="00794490"/>
     <w:rsid w:val="007967AF"/>
     <w:rsid w:val="007A4595"/>
     <w:rsid w:val="008C6A63"/>
     <w:rsid w:val="009F0437"/>
+    <w:rsid w:val="00AD4B37"/>
+    <w:rsid w:val="00AE7B7B"/>
     <w:rsid w:val="00BE5AD0"/>
+    <w:rsid w:val="00C80CBF"/>
     <w:rsid w:val="00E55C02"/>
+    <w:rsid w:val="00E7603C"/>
     <w:rsid w:val="00EF30A9"/>
   </w:rsids>
   <m:mathPr>
@@ -9695,7 +9988,7 @@
     <w:basedOn w:val="DefaultParagraphFont"/>
     <w:uiPriority w:val="99"/>
     <w:semiHidden/>
-    <w:rsid w:val="00EF30A9"/>
+    <w:rsid w:val="006A01B9"/>
     <w:rPr>
       <w:color w:val="808080"/>
     </w:rPr>
@@ -9720,66 +10013,6 @@
     <w:name w:val="FE9751E3EDC74D799BB5616A5DD67522"/>
     <w:rsid w:val="00794490"/>
   </w:style>
-  <w:style w:type="paragraph" w:customStyle="1" w:styleId="578ABB4255ED4E53BDD521117F46F0EA">
-    <w:name w:val="578ABB4255ED4E53BDD521117F46F0EA"/>
-    <w:rsid w:val="00616CED"/>
-  </w:style>
-  <w:style w:type="paragraph" w:customStyle="1" w:styleId="8F13AC479A2B4FF9903202EA82CAD227">
-    <w:name w:val="8F13AC479A2B4FF9903202EA82CAD227"/>
-    <w:rsid w:val="00BE5AD0"/>
-    <w:rPr>
-      <w:kern w:val="2"/>
-      <w14:ligatures w14:val="standardContextual"/>
-    </w:rPr>
-  </w:style>
-  <w:style w:type="paragraph" w:customStyle="1" w:styleId="BA399D8D5EFE4896AD258DB2EF130703">
-    <w:name w:val="BA399D8D5EFE4896AD258DB2EF130703"/>
-    <w:rsid w:val="00BE5AD0"/>
-    <w:rPr>
-      <w:kern w:val="2"/>
-      <w14:ligatures w14:val="standardContextual"/>
-    </w:rPr>
-  </w:style>
-  <w:style w:type="paragraph" w:customStyle="1" w:styleId="FF1B722A8C7D47BA9A41B8B41EFB7A48">
-    <w:name w:val="FF1B722A8C7D47BA9A41B8B41EFB7A48"/>
-    <w:rsid w:val="00BE5AD0"/>
-    <w:rPr>
-      <w:kern w:val="2"/>
-      <w14:ligatures w14:val="standardContextual"/>
-    </w:rPr>
-  </w:style>
-  <w:style w:type="paragraph" w:customStyle="1" w:styleId="8FCFE1EFAD8E495AA599A972E6418538">
-    <w:name w:val="8FCFE1EFAD8E495AA599A972E6418538"/>
-    <w:rsid w:val="00BE5AD0"/>
-    <w:rPr>
-      <w:kern w:val="2"/>
-      <w14:ligatures w14:val="standardContextual"/>
-    </w:rPr>
-  </w:style>
-  <w:style w:type="paragraph" w:customStyle="1" w:styleId="848D5680044D4669B56D8FB3D4AB486E">
-    <w:name w:val="848D5680044D4669B56D8FB3D4AB486E"/>
-    <w:rsid w:val="00BE5AD0"/>
-    <w:rPr>
-      <w:kern w:val="2"/>
-      <w14:ligatures w14:val="standardContextual"/>
-    </w:rPr>
-  </w:style>
-  <w:style w:type="paragraph" w:customStyle="1" w:styleId="7175A1336FD443878F71E4D0868D12B4">
-    <w:name w:val="7175A1336FD443878F71E4D0868D12B4"/>
-    <w:rsid w:val="00BE5AD0"/>
-    <w:rPr>
-      <w:kern w:val="2"/>
-      <w14:ligatures w14:val="standardContextual"/>
-    </w:rPr>
-  </w:style>
-  <w:style w:type="paragraph" w:customStyle="1" w:styleId="5AB976797D6C416BADD30E5A9B95D882">
-    <w:name w:val="5AB976797D6C416BADD30E5A9B95D882"/>
-    <w:rsid w:val="00BE5AD0"/>
-    <w:rPr>
-      <w:kern w:val="2"/>
-      <w14:ligatures w14:val="standardContextual"/>
-    </w:rPr>
-  </w:style>
   <w:style w:type="paragraph" w:customStyle="1" w:styleId="2A294EB8BBCE4182867495B09BBBC6FF">
     <w:name w:val="2A294EB8BBCE4182867495B09BBBC6FF"/>
     <w:rsid w:val="00EF30A9"/>
@@ -9788,12 +10021,312 @@
       <w14:ligatures w14:val="standardContextual"/>
     </w:rPr>
   </w:style>
-  <w:style w:type="paragraph" w:customStyle="1" w:styleId="8C164C54C5F24959AE6DEAB4F53167D5">
-    <w:name w:val="8C164C54C5F24959AE6DEAB4F53167D5"/>
-    <w:rsid w:val="00EF30A9"/>
+  <w:style w:type="paragraph" w:customStyle="1" w:styleId="ECBF8A6F78364CD9B841070918087F81">
+    <w:name w:val="ECBF8A6F78364CD9B841070918087F81"/>
+    <w:rsid w:val="00C80CBF"/>
     <w:rPr>
       <w:kern w:val="2"/>
       <w14:ligatures w14:val="standardContextual"/>
+    </w:rPr>
+  </w:style>
+  <w:style w:type="paragraph" w:customStyle="1" w:styleId="0219449E08BC4186BA89EAD52B413037">
+    <w:name w:val="0219449E08BC4186BA89EAD52B413037"/>
+    <w:rsid w:val="006A01B9"/>
+    <w:pPr>
+      <w:spacing w:after="200" w:line="276" w:lineRule="auto"/>
+    </w:pPr>
+    <w:rPr>
+      <w:rFonts w:ascii="Calibri" w:eastAsia="Times New Roman" w:hAnsi="Calibri" w:cs="Times New Roman"/>
+    </w:rPr>
+  </w:style>
+  <w:style w:type="paragraph" w:customStyle="1" w:styleId="A9C14F2C31C64F81AA85B7AF27D38063">
+    <w:name w:val="A9C14F2C31C64F81AA85B7AF27D38063"/>
+    <w:rsid w:val="006A01B9"/>
+    <w:pPr>
+      <w:spacing w:after="200" w:line="276" w:lineRule="auto"/>
+    </w:pPr>
+    <w:rPr>
+      <w:rFonts w:ascii="Calibri" w:eastAsia="Times New Roman" w:hAnsi="Calibri" w:cs="Times New Roman"/>
+    </w:rPr>
+  </w:style>
+  <w:style w:type="paragraph" w:customStyle="1" w:styleId="F36BDB1DAC4C4A8087C594716B54EBD6">
+    <w:name w:val="F36BDB1DAC4C4A8087C594716B54EBD6"/>
+    <w:rsid w:val="006A01B9"/>
+    <w:pPr>
+      <w:spacing w:after="200" w:line="276" w:lineRule="auto"/>
+    </w:pPr>
+    <w:rPr>
+      <w:rFonts w:ascii="Calibri" w:eastAsia="Times New Roman" w:hAnsi="Calibri" w:cs="Times New Roman"/>
+    </w:rPr>
+  </w:style>
+  <w:style w:type="paragraph" w:customStyle="1" w:styleId="1CCFF3E365EC4D79AEAA6346AA8FC7DB">
+    <w:name w:val="1CCFF3E365EC4D79AEAA6346AA8FC7DB"/>
+    <w:rsid w:val="006A01B9"/>
+    <w:pPr>
+      <w:spacing w:after="200" w:line="276" w:lineRule="auto"/>
+    </w:pPr>
+    <w:rPr>
+      <w:rFonts w:ascii="Calibri" w:eastAsia="Times New Roman" w:hAnsi="Calibri" w:cs="Times New Roman"/>
+    </w:rPr>
+  </w:style>
+  <w:style w:type="paragraph" w:customStyle="1" w:styleId="2680BF6866384574809B7A78EA333528">
+    <w:name w:val="2680BF6866384574809B7A78EA333528"/>
+    <w:rsid w:val="006A01B9"/>
+    <w:pPr>
+      <w:spacing w:after="200" w:line="276" w:lineRule="auto"/>
+    </w:pPr>
+    <w:rPr>
+      <w:rFonts w:ascii="Calibri" w:eastAsia="Times New Roman" w:hAnsi="Calibri" w:cs="Times New Roman"/>
+    </w:rPr>
+  </w:style>
+  <w:style w:type="paragraph" w:customStyle="1" w:styleId="4BF433D17A7E432D9C149B77B2959286">
+    <w:name w:val="4BF433D17A7E432D9C149B77B2959286"/>
+    <w:rsid w:val="006A01B9"/>
+    <w:pPr>
+      <w:spacing w:after="200" w:line="276" w:lineRule="auto"/>
+    </w:pPr>
+    <w:rPr>
+      <w:rFonts w:ascii="Calibri" w:eastAsia="Times New Roman" w:hAnsi="Calibri" w:cs="Times New Roman"/>
+    </w:rPr>
+  </w:style>
+  <w:style w:type="paragraph" w:customStyle="1" w:styleId="CF4010652BB44863B4D737A73D984208">
+    <w:name w:val="CF4010652BB44863B4D737A73D984208"/>
+    <w:rsid w:val="006A01B9"/>
+    <w:pPr>
+      <w:spacing w:after="200" w:line="276" w:lineRule="auto"/>
+    </w:pPr>
+    <w:rPr>
+      <w:rFonts w:ascii="Calibri" w:eastAsia="Times New Roman" w:hAnsi="Calibri" w:cs="Times New Roman"/>
+    </w:rPr>
+  </w:style>
+  <w:style w:type="paragraph" w:customStyle="1" w:styleId="C0FADF242AB242E38D2596977F001ABC">
+    <w:name w:val="C0FADF242AB242E38D2596977F001ABC"/>
+    <w:rsid w:val="006A01B9"/>
+    <w:pPr>
+      <w:spacing w:after="200" w:line="276" w:lineRule="auto"/>
+    </w:pPr>
+    <w:rPr>
+      <w:rFonts w:ascii="Calibri" w:eastAsia="Times New Roman" w:hAnsi="Calibri" w:cs="Times New Roman"/>
+    </w:rPr>
+  </w:style>
+  <w:style w:type="paragraph" w:customStyle="1" w:styleId="38F4FEDAF3ED468AAF3D529D497BD576">
+    <w:name w:val="38F4FEDAF3ED468AAF3D529D497BD576"/>
+    <w:rsid w:val="006A01B9"/>
+    <w:pPr>
+      <w:spacing w:after="200" w:line="276" w:lineRule="auto"/>
+    </w:pPr>
+    <w:rPr>
+      <w:rFonts w:ascii="Calibri" w:eastAsia="Times New Roman" w:hAnsi="Calibri" w:cs="Times New Roman"/>
+    </w:rPr>
+  </w:style>
+  <w:style w:type="paragraph" w:customStyle="1" w:styleId="77A4A5CA498B4BE5883AFFD7CB170C39">
+    <w:name w:val="77A4A5CA498B4BE5883AFFD7CB170C39"/>
+    <w:rsid w:val="006A01B9"/>
+    <w:pPr>
+      <w:spacing w:after="200" w:line="276" w:lineRule="auto"/>
+    </w:pPr>
+    <w:rPr>
+      <w:rFonts w:ascii="Calibri" w:eastAsia="Times New Roman" w:hAnsi="Calibri" w:cs="Times New Roman"/>
+    </w:rPr>
+  </w:style>
+  <w:style w:type="paragraph" w:customStyle="1" w:styleId="D25A0D7272F84C4B9969AFAAA5403A8A">
+    <w:name w:val="D25A0D7272F84C4B9969AFAAA5403A8A"/>
+    <w:rsid w:val="006A01B9"/>
+    <w:pPr>
+      <w:spacing w:after="200" w:line="276" w:lineRule="auto"/>
+    </w:pPr>
+    <w:rPr>
+      <w:rFonts w:ascii="Calibri" w:eastAsia="Times New Roman" w:hAnsi="Calibri" w:cs="Times New Roman"/>
+    </w:rPr>
+  </w:style>
+  <w:style w:type="paragraph" w:customStyle="1" w:styleId="ADDFFA024DAA49B4AA235C0A40C97B04">
+    <w:name w:val="ADDFFA024DAA49B4AA235C0A40C97B04"/>
+    <w:rsid w:val="006A01B9"/>
+    <w:pPr>
+      <w:spacing w:after="200" w:line="276" w:lineRule="auto"/>
+    </w:pPr>
+    <w:rPr>
+      <w:rFonts w:ascii="Calibri" w:eastAsia="Times New Roman" w:hAnsi="Calibri" w:cs="Times New Roman"/>
+    </w:rPr>
+  </w:style>
+  <w:style w:type="paragraph" w:customStyle="1" w:styleId="DD37E381F8F3467C80F0A670C29179FC">
+    <w:name w:val="DD37E381F8F3467C80F0A670C29179FC"/>
+    <w:rsid w:val="006A01B9"/>
+    <w:pPr>
+      <w:spacing w:after="200" w:line="276" w:lineRule="auto"/>
+    </w:pPr>
+    <w:rPr>
+      <w:rFonts w:ascii="Calibri" w:eastAsia="Times New Roman" w:hAnsi="Calibri" w:cs="Times New Roman"/>
+    </w:rPr>
+  </w:style>
+  <w:style w:type="paragraph" w:customStyle="1" w:styleId="761A691845B54B74A35A55A251415226">
+    <w:name w:val="761A691845B54B74A35A55A251415226"/>
+    <w:rsid w:val="006A01B9"/>
+    <w:pPr>
+      <w:spacing w:after="200" w:line="276" w:lineRule="auto"/>
+    </w:pPr>
+    <w:rPr>
+      <w:rFonts w:ascii="Calibri" w:eastAsia="Times New Roman" w:hAnsi="Calibri" w:cs="Times New Roman"/>
+    </w:rPr>
+  </w:style>
+  <w:style w:type="paragraph" w:customStyle="1" w:styleId="D120CE40C6BA456AAAF87358B495000C">
+    <w:name w:val="D120CE40C6BA456AAAF87358B495000C"/>
+    <w:rsid w:val="006A01B9"/>
+    <w:pPr>
+      <w:spacing w:after="200" w:line="276" w:lineRule="auto"/>
+    </w:pPr>
+    <w:rPr>
+      <w:rFonts w:ascii="Calibri" w:eastAsia="Times New Roman" w:hAnsi="Calibri" w:cs="Times New Roman"/>
+    </w:rPr>
+  </w:style>
+  <w:style w:type="paragraph" w:customStyle="1" w:styleId="0219449E08BC4186BA89EAD52B4130371">
+    <w:name w:val="0219449E08BC4186BA89EAD52B4130371"/>
+    <w:rsid w:val="006A01B9"/>
+    <w:pPr>
+      <w:spacing w:after="200" w:line="276" w:lineRule="auto"/>
+    </w:pPr>
+    <w:rPr>
+      <w:rFonts w:ascii="Calibri" w:eastAsia="Times New Roman" w:hAnsi="Calibri" w:cs="Times New Roman"/>
+    </w:rPr>
+  </w:style>
+  <w:style w:type="paragraph" w:customStyle="1" w:styleId="A9C14F2C31C64F81AA85B7AF27D380631">
+    <w:name w:val="A9C14F2C31C64F81AA85B7AF27D380631"/>
+    <w:rsid w:val="006A01B9"/>
+    <w:pPr>
+      <w:spacing w:after="200" w:line="276" w:lineRule="auto"/>
+    </w:pPr>
+    <w:rPr>
+      <w:rFonts w:ascii="Calibri" w:eastAsia="Times New Roman" w:hAnsi="Calibri" w:cs="Times New Roman"/>
+    </w:rPr>
+  </w:style>
+  <w:style w:type="paragraph" w:customStyle="1" w:styleId="F36BDB1DAC4C4A8087C594716B54EBD61">
+    <w:name w:val="F36BDB1DAC4C4A8087C594716B54EBD61"/>
+    <w:rsid w:val="006A01B9"/>
+    <w:pPr>
+      <w:spacing w:after="200" w:line="276" w:lineRule="auto"/>
+    </w:pPr>
+    <w:rPr>
+      <w:rFonts w:ascii="Calibri" w:eastAsia="Times New Roman" w:hAnsi="Calibri" w:cs="Times New Roman"/>
+    </w:rPr>
+  </w:style>
+  <w:style w:type="paragraph" w:customStyle="1" w:styleId="1CCFF3E365EC4D79AEAA6346AA8FC7DB1">
+    <w:name w:val="1CCFF3E365EC4D79AEAA6346AA8FC7DB1"/>
+    <w:rsid w:val="006A01B9"/>
+    <w:pPr>
+      <w:spacing w:after="200" w:line="276" w:lineRule="auto"/>
+    </w:pPr>
+    <w:rPr>
+      <w:rFonts w:ascii="Calibri" w:eastAsia="Times New Roman" w:hAnsi="Calibri" w:cs="Times New Roman"/>
+    </w:rPr>
+  </w:style>
+  <w:style w:type="paragraph" w:customStyle="1" w:styleId="2680BF6866384574809B7A78EA3335281">
+    <w:name w:val="2680BF6866384574809B7A78EA3335281"/>
+    <w:rsid w:val="006A01B9"/>
+    <w:pPr>
+      <w:spacing w:after="200" w:line="276" w:lineRule="auto"/>
+    </w:pPr>
+    <w:rPr>
+      <w:rFonts w:ascii="Calibri" w:eastAsia="Times New Roman" w:hAnsi="Calibri" w:cs="Times New Roman"/>
+    </w:rPr>
+  </w:style>
+  <w:style w:type="paragraph" w:customStyle="1" w:styleId="4BF433D17A7E432D9C149B77B29592861">
+    <w:name w:val="4BF433D17A7E432D9C149B77B29592861"/>
+    <w:rsid w:val="006A01B9"/>
+    <w:pPr>
+      <w:spacing w:after="200" w:line="276" w:lineRule="auto"/>
+    </w:pPr>
+    <w:rPr>
+      <w:rFonts w:ascii="Calibri" w:eastAsia="Times New Roman" w:hAnsi="Calibri" w:cs="Times New Roman"/>
+    </w:rPr>
+  </w:style>
+  <w:style w:type="paragraph" w:customStyle="1" w:styleId="CF4010652BB44863B4D737A73D9842081">
+    <w:name w:val="CF4010652BB44863B4D737A73D9842081"/>
+    <w:rsid w:val="006A01B9"/>
+    <w:pPr>
+      <w:spacing w:after="200" w:line="276" w:lineRule="auto"/>
+    </w:pPr>
+    <w:rPr>
+      <w:rFonts w:ascii="Calibri" w:eastAsia="Times New Roman" w:hAnsi="Calibri" w:cs="Times New Roman"/>
+    </w:rPr>
+  </w:style>
+  <w:style w:type="paragraph" w:customStyle="1" w:styleId="C0FADF242AB242E38D2596977F001ABC1">
+    <w:name w:val="C0FADF242AB242E38D2596977F001ABC1"/>
+    <w:rsid w:val="006A01B9"/>
+    <w:pPr>
+      <w:spacing w:after="200" w:line="276" w:lineRule="auto"/>
+    </w:pPr>
+    <w:rPr>
+      <w:rFonts w:ascii="Calibri" w:eastAsia="Times New Roman" w:hAnsi="Calibri" w:cs="Times New Roman"/>
+    </w:rPr>
+  </w:style>
+  <w:style w:type="paragraph" w:customStyle="1" w:styleId="38F4FEDAF3ED468AAF3D529D497BD5761">
+    <w:name w:val="38F4FEDAF3ED468AAF3D529D497BD5761"/>
+    <w:rsid w:val="006A01B9"/>
+    <w:pPr>
+      <w:spacing w:after="200" w:line="276" w:lineRule="auto"/>
+    </w:pPr>
+    <w:rPr>
+      <w:rFonts w:ascii="Calibri" w:eastAsia="Times New Roman" w:hAnsi="Calibri" w:cs="Times New Roman"/>
+    </w:rPr>
+  </w:style>
+  <w:style w:type="paragraph" w:customStyle="1" w:styleId="77A4A5CA498B4BE5883AFFD7CB170C391">
+    <w:name w:val="77A4A5CA498B4BE5883AFFD7CB170C391"/>
+    <w:rsid w:val="006A01B9"/>
+    <w:pPr>
+      <w:spacing w:after="200" w:line="276" w:lineRule="auto"/>
+    </w:pPr>
+    <w:rPr>
+      <w:rFonts w:ascii="Calibri" w:eastAsia="Times New Roman" w:hAnsi="Calibri" w:cs="Times New Roman"/>
+    </w:rPr>
+  </w:style>
+  <w:style w:type="paragraph" w:customStyle="1" w:styleId="D25A0D7272F84C4B9969AFAAA5403A8A1">
+    <w:name w:val="D25A0D7272F84C4B9969AFAAA5403A8A1"/>
+    <w:rsid w:val="006A01B9"/>
+    <w:pPr>
+      <w:spacing w:after="200" w:line="276" w:lineRule="auto"/>
+    </w:pPr>
+    <w:rPr>
+      <w:rFonts w:ascii="Calibri" w:eastAsia="Times New Roman" w:hAnsi="Calibri" w:cs="Times New Roman"/>
+    </w:rPr>
+  </w:style>
+  <w:style w:type="paragraph" w:customStyle="1" w:styleId="ADDFFA024DAA49B4AA235C0A40C97B041">
+    <w:name w:val="ADDFFA024DAA49B4AA235C0A40C97B041"/>
+    <w:rsid w:val="006A01B9"/>
+    <w:pPr>
+      <w:spacing w:after="200" w:line="276" w:lineRule="auto"/>
+    </w:pPr>
+    <w:rPr>
+      <w:rFonts w:ascii="Calibri" w:eastAsia="Times New Roman" w:hAnsi="Calibri" w:cs="Times New Roman"/>
+    </w:rPr>
+  </w:style>
+  <w:style w:type="paragraph" w:customStyle="1" w:styleId="DD37E381F8F3467C80F0A670C29179FC1">
+    <w:name w:val="DD37E381F8F3467C80F0A670C29179FC1"/>
+    <w:rsid w:val="006A01B9"/>
+    <w:pPr>
+      <w:spacing w:after="200" w:line="276" w:lineRule="auto"/>
+    </w:pPr>
+    <w:rPr>
+      <w:rFonts w:ascii="Calibri" w:eastAsia="Times New Roman" w:hAnsi="Calibri" w:cs="Times New Roman"/>
+    </w:rPr>
+  </w:style>
+  <w:style w:type="paragraph" w:customStyle="1" w:styleId="761A691845B54B74A35A55A2514152261">
+    <w:name w:val="761A691845B54B74A35A55A2514152261"/>
+    <w:rsid w:val="006A01B9"/>
+    <w:pPr>
+      <w:spacing w:after="200" w:line="276" w:lineRule="auto"/>
+    </w:pPr>
+    <w:rPr>
+      <w:rFonts w:ascii="Calibri" w:eastAsia="Times New Roman" w:hAnsi="Calibri" w:cs="Times New Roman"/>
+    </w:rPr>
+  </w:style>
+  <w:style w:type="paragraph" w:customStyle="1" w:styleId="D120CE40C6BA456AAAF87358B495000C1">
+    <w:name w:val="D120CE40C6BA456AAAF87358B495000C1"/>
+    <w:rsid w:val="006A01B9"/>
+    <w:pPr>
+      <w:spacing w:after="200" w:line="276" w:lineRule="auto"/>
+    </w:pPr>
+    <w:rPr>
+      <w:rFonts w:ascii="Calibri" w:eastAsia="Times New Roman" w:hAnsi="Calibri" w:cs="Times New Roman"/>
     </w:rPr>
   </w:style>
 </w:styles>

</xml_diff>

<commit_message>
Update the template file and add error handling to the upload screen
</commit_message>
<xml_diff>
--- a/assets/template.docx
+++ b/assets/template.docx
@@ -811,6 +811,7 @@
           <w:sdtPr>
             <w:rPr>
               <w:rFonts w:ascii="Sylfaen" w:hAnsi="Sylfaen"/>
+              <w:color w:val="000000" w:themeColor="text1"/>
             </w:rPr>
             <w:alias w:val="orgaddress"/>
             <w:tag w:val="text"/>
@@ -845,6 +846,7 @@
                 <w:r>
                   <w:rPr>
                     <w:rStyle w:val="PlaceholderText"/>
+                    <w:color w:val="000000" w:themeColor="text1"/>
                   </w:rPr>
                   <w:t>Click or tap here to enter text.</w:t>
                 </w:r>
@@ -911,6 +913,7 @@
           <w:sdtPr>
             <w:rPr>
               <w:rFonts w:ascii="Sylfaen" w:hAnsi="Sylfaen"/>
+              <w:color w:val="000000" w:themeColor="text1"/>
             </w:rPr>
             <w:alias w:val="orgnumber"/>
             <w:tag w:val="text"/>
@@ -942,6 +945,7 @@
                 <w:r>
                   <w:rPr>
                     <w:rStyle w:val="PlaceholderText"/>
+                    <w:color w:val="000000" w:themeColor="text1"/>
                   </w:rPr>
                   <w:t>Click or tap here to enter text.</w:t>
                 </w:r>
@@ -1098,6 +1102,7 @@
               <w:sdtPr>
                 <w:rPr>
                   <w:rFonts w:ascii="Sylfaen" w:hAnsi="Sylfaen"/>
+                  <w:color w:val="000000" w:themeColor="text1"/>
                 </w:rPr>
                 <w:alias w:val="applicantName"/>
                 <w:tag w:val="text"/>
@@ -1111,6 +1116,7 @@
                 <w:r>
                   <w:rPr>
                     <w:rStyle w:val="PlaceholderText"/>
+                    <w:color w:val="000000" w:themeColor="text1"/>
                   </w:rPr>
                   <w:t>Click or tap here to enter text.</w:t>
                 </w:r>
@@ -1138,6 +1144,7 @@
               <w:sdtPr>
                 <w:rPr>
                   <w:rFonts w:ascii="Sylfaen" w:hAnsi="Sylfaen"/>
+                  <w:color w:val="000000" w:themeColor="text1"/>
                 </w:rPr>
                 <w:alias w:val="orgibancode"/>
                 <w:tag w:val="text"/>
@@ -1151,6 +1158,7 @@
                 <w:r>
                   <w:rPr>
                     <w:rStyle w:val="PlaceholderText"/>
+                    <w:color w:val="000000" w:themeColor="text1"/>
                   </w:rPr>
                   <w:t>Click or tap here to enter text.</w:t>
                 </w:r>
@@ -2217,6 +2225,7 @@
             <w:sdtPr>
               <w:rPr>
                 <w:rFonts w:ascii="Sylfaen" w:hAnsi="Sylfaen"/>
+                <w:color w:val="000000" w:themeColor="text1"/>
                 <w:sz w:val="36"/>
               </w:rPr>
               <w:alias w:val="representativename"/>
@@ -2240,6 +2249,7 @@
                 <w:r>
                   <w:rPr>
                     <w:rStyle w:val="PlaceholderText"/>
+                    <w:color w:val="000000" w:themeColor="text1"/>
                   </w:rPr>
                   <w:t>Click or tap here to enter text.</w:t>
                 </w:r>
@@ -2954,6 +2964,7 @@
           <w:sdtPr>
             <w:rPr>
               <w:rFonts w:ascii="Sylfaen" w:hAnsi="Sylfaen"/>
+              <w:color w:val="000000" w:themeColor="text1"/>
             </w:rPr>
             <w:alias w:val="representativephoneandemail"/>
             <w:tag w:val="text"/>
@@ -2987,6 +2998,7 @@
                 <w:r>
                   <w:rPr>
                     <w:rStyle w:val="PlaceholderText"/>
+                    <w:color w:val="000000" w:themeColor="text1"/>
                   </w:rPr>
                   <w:t>Click or tap here to enter text.</w:t>
                 </w:r>
@@ -3632,13 +3644,14 @@
                 <w:rFonts w:ascii="Sylfaen" w:hAnsi="Sylfaen"/>
                 <w:lang w:val="ka-GE"/>
               </w:rPr>
-              <w:t>მოთხოვნის სახე -----------------</w:t>
-            </w:r>
-            <w:r>
-              <w:rPr>
-                <w:rFonts w:ascii="Sylfaen" w:hAnsi="Sylfaen"/>
-              </w:rPr>
-              <w:t>-</w:t>
+              <w:t xml:space="preserve">მოთხოვნის სახე </w:t>
+            </w:r>
+            <w:r>
+              <w:rPr>
+                <w:rFonts w:ascii="Sylfaen" w:hAnsi="Sylfaen"/>
+                <w:lang w:val="ka-GE"/>
+              </w:rPr>
+              <w:t xml:space="preserve">               </w:t>
             </w:r>
             <w:r>
               <w:rPr>
@@ -3658,8 +3671,10 @@
               <w:sdtPr>
                 <w:rPr>
                   <w:rFonts w:ascii="Sylfaen" w:hAnsi="Sylfaen"/>
-                  <w:sz w:val="28"/>
-                  <w:szCs w:val="28"/>
+                  <w:b/>
+                  <w:bCs/>
+                  <w:sz w:val="36"/>
+                  <w:szCs w:val="36"/>
                   <w:lang w:val="ka-GE"/>
                 </w:rPr>
                 <w:alias w:val="solidarydemantYes"/>
@@ -3674,16 +3689,20 @@
                 <w:r>
                   <w:rPr>
                     <w:rFonts w:ascii="Sylfaen" w:hAnsi="Sylfaen"/>
-                    <w:sz w:val="28"/>
-                    <w:szCs w:val="28"/>
+                    <w:b/>
+                    <w:bCs/>
+                    <w:sz w:val="36"/>
+                    <w:szCs w:val="36"/>
                   </w:rPr>
                   <w:t xml:space="preserve">   </w:t>
                 </w:r>
                 <w:r>
                   <w:rPr>
                     <w:rFonts w:ascii="Sylfaen" w:hAnsi="Sylfaen"/>
-                    <w:sz w:val="28"/>
-                    <w:szCs w:val="28"/>
+                    <w:b/>
+                    <w:bCs/>
+                    <w:sz w:val="36"/>
+                    <w:szCs w:val="36"/>
                   </w:rPr>
                   <w:t xml:space="preserve">  </w:t>
                 </w:r>
@@ -3713,8 +3732,10 @@
               <w:sdtPr>
                 <w:rPr>
                   <w:rFonts w:ascii="Sylfaen" w:hAnsi="Sylfaen"/>
-                  <w:sz w:val="28"/>
-                  <w:szCs w:val="28"/>
+                  <w:b/>
+                  <w:bCs/>
+                  <w:sz w:val="36"/>
+                  <w:szCs w:val="36"/>
                 </w:rPr>
                 <w:alias w:val="solidarydemantNo"/>
                 <w:tag w:val="text"/>
@@ -3728,24 +3749,30 @@
                 <w:r>
                   <w:rPr>
                     <w:rFonts w:ascii="Sylfaen" w:hAnsi="Sylfaen"/>
-                    <w:sz w:val="28"/>
-                    <w:szCs w:val="28"/>
+                    <w:b/>
+                    <w:bCs/>
+                    <w:sz w:val="36"/>
+                    <w:szCs w:val="36"/>
                   </w:rPr>
                   <w:t xml:space="preserve">  </w:t>
                 </w:r>
                 <w:r>
                   <w:rPr>
                     <w:rFonts w:ascii="Sylfaen" w:hAnsi="Sylfaen"/>
-                    <w:sz w:val="28"/>
-                    <w:szCs w:val="28"/>
+                    <w:b/>
+                    <w:bCs/>
+                    <w:sz w:val="36"/>
+                    <w:szCs w:val="36"/>
                   </w:rPr>
                   <w:t xml:space="preserve"> </w:t>
                 </w:r>
                 <w:r>
                   <w:rPr>
                     <w:rFonts w:ascii="Sylfaen" w:hAnsi="Sylfaen"/>
-                    <w:sz w:val="28"/>
-                    <w:szCs w:val="28"/>
+                    <w:b/>
+                    <w:bCs/>
+                    <w:sz w:val="36"/>
+                    <w:szCs w:val="36"/>
                   </w:rPr>
                   <w:t xml:space="preserve">  </w:t>
                 </w:r>
@@ -3801,14 +3828,21 @@
                 <w:rFonts w:ascii="Sylfaen" w:hAnsi="Sylfaen"/>
                 <w:lang w:val="ka-GE"/>
               </w:rPr>
-              <w:t>ვალდებულების სახე -----</w:t>
-            </w:r>
-            <w:r>
-              <w:rPr>
-                <w:rFonts w:ascii="Sylfaen" w:hAnsi="Sylfaen"/>
-                <w:lang w:val="ka-GE"/>
-              </w:rPr>
-              <w:t>------- სოლიდარული         კი</w:t>
+              <w:t xml:space="preserve">ვალდებულების სახე </w:t>
+            </w:r>
+            <w:r>
+              <w:rPr>
+                <w:rFonts w:ascii="Sylfaen" w:hAnsi="Sylfaen"/>
+                <w:lang w:val="ka-GE"/>
+              </w:rPr>
+              <w:t xml:space="preserve">       </w:t>
+            </w:r>
+            <w:r>
+              <w:rPr>
+                <w:rFonts w:ascii="Sylfaen" w:hAnsi="Sylfaen"/>
+                <w:lang w:val="ka-GE"/>
+              </w:rPr>
+              <w:t xml:space="preserve"> სოლიდარული        კი</w:t>
             </w:r>
             <w:r>
               <w:rPr>
@@ -3820,8 +3854,10 @@
               <w:sdtPr>
                 <w:rPr>
                   <w:rFonts w:ascii="Sylfaen" w:hAnsi="Sylfaen"/>
-                  <w:sz w:val="28"/>
-                  <w:szCs w:val="28"/>
+                  <w:b/>
+                  <w:bCs/>
+                  <w:sz w:val="36"/>
+                  <w:szCs w:val="36"/>
                   <w:lang w:val="ka-GE"/>
                 </w:rPr>
                 <w:alias w:val="severalLiabilityYes"/>
@@ -3836,24 +3872,30 @@
                 <w:r>
                   <w:rPr>
                     <w:rFonts w:ascii="Sylfaen" w:hAnsi="Sylfaen"/>
-                    <w:sz w:val="28"/>
-                    <w:szCs w:val="28"/>
+                    <w:b/>
+                    <w:bCs/>
+                    <w:sz w:val="36"/>
+                    <w:szCs w:val="36"/>
                   </w:rPr>
                   <w:t xml:space="preserve"> </w:t>
                 </w:r>
                 <w:r>
                   <w:rPr>
                     <w:rFonts w:ascii="Sylfaen" w:hAnsi="Sylfaen"/>
-                    <w:sz w:val="28"/>
-                    <w:szCs w:val="28"/>
+                    <w:b/>
+                    <w:bCs/>
+                    <w:sz w:val="36"/>
+                    <w:szCs w:val="36"/>
                   </w:rPr>
                   <w:t xml:space="preserve"> </w:t>
                 </w:r>
                 <w:r>
                   <w:rPr>
                     <w:rFonts w:ascii="Sylfaen" w:hAnsi="Sylfaen"/>
-                    <w:sz w:val="28"/>
-                    <w:szCs w:val="28"/>
+                    <w:b/>
+                    <w:bCs/>
+                    <w:sz w:val="36"/>
+                    <w:szCs w:val="36"/>
                     <w:lang w:val="ka-GE"/>
                   </w:rPr>
                   <w:t xml:space="preserve">   </w:t>
@@ -3890,8 +3932,10 @@
               <w:sdtPr>
                 <w:rPr>
                   <w:rFonts w:ascii="Sylfaen" w:hAnsi="Sylfaen"/>
-                  <w:sz w:val="28"/>
-                  <w:szCs w:val="28"/>
+                  <w:b/>
+                  <w:bCs/>
+                  <w:sz w:val="36"/>
+                  <w:szCs w:val="36"/>
                 </w:rPr>
                 <w:alias w:val="severalLiabilityNo"/>
                 <w:tag w:val="text"/>
@@ -3905,24 +3949,30 @@
                 <w:r>
                   <w:rPr>
                     <w:rFonts w:ascii="Sylfaen" w:hAnsi="Sylfaen"/>
-                    <w:sz w:val="28"/>
-                    <w:szCs w:val="28"/>
+                    <w:b/>
+                    <w:bCs/>
+                    <w:sz w:val="36"/>
+                    <w:szCs w:val="36"/>
                   </w:rPr>
                   <w:t xml:space="preserve"> </w:t>
                 </w:r>
                 <w:r>
                   <w:rPr>
                     <w:rFonts w:ascii="Sylfaen" w:hAnsi="Sylfaen"/>
-                    <w:sz w:val="28"/>
-                    <w:szCs w:val="28"/>
+                    <w:b/>
+                    <w:bCs/>
+                    <w:sz w:val="36"/>
+                    <w:szCs w:val="36"/>
                   </w:rPr>
                   <w:t xml:space="preserve"> </w:t>
                 </w:r>
                 <w:r>
                   <w:rPr>
                     <w:rFonts w:ascii="Sylfaen" w:hAnsi="Sylfaen"/>
-                    <w:sz w:val="28"/>
-                    <w:szCs w:val="28"/>
+                    <w:b/>
+                    <w:bCs/>
+                    <w:sz w:val="36"/>
+                    <w:szCs w:val="36"/>
                   </w:rPr>
                   <w:t xml:space="preserve">   </w:t>
                 </w:r>
@@ -4117,6 +4167,7 @@
                 <w:rPr>
                   <w:rFonts w:ascii="Sylfaen" w:hAnsi="Sylfaen"/>
                   <w:i/>
+                  <w:color w:val="000000" w:themeColor="text1"/>
                   <w:sz w:val="20"/>
                   <w:szCs w:val="20"/>
                   <w:lang w:val="ka-GE"/>
@@ -4133,6 +4184,7 @@
                 <w:r>
                   <w:rPr>
                     <w:rStyle w:val="PlaceholderText"/>
+                    <w:color w:val="000000" w:themeColor="text1"/>
                   </w:rPr>
                   <w:t>Click or tap here to enter text.</w:t>
                 </w:r>
@@ -4240,6 +4292,7 @@
               <w:sdtPr>
                 <w:rPr>
                   <w:rFonts w:ascii="Sylfaen" w:hAnsi="Sylfaen"/>
+                  <w:color w:val="000000" w:themeColor="text1"/>
                   <w:lang w:val="ka-GE"/>
                 </w:rPr>
                 <w:alias w:val="loanPrincipal"/>
@@ -4261,6 +4314,7 @@
                 <w:r>
                   <w:rPr>
                     <w:rStyle w:val="PlaceholderText"/>
+                    <w:color w:val="000000" w:themeColor="text1"/>
                   </w:rPr>
                   <w:t>Click or tap here to enter text.</w:t>
                 </w:r>
@@ -4365,6 +4419,7 @@
                 <w:rPr>
                   <w:rFonts w:ascii="Sylfaen" w:hAnsi="Sylfaen"/>
                   <w:i/>
+                  <w:color w:val="000000" w:themeColor="text1"/>
                   <w:sz w:val="16"/>
                   <w:szCs w:val="16"/>
                   <w:lang w:val="ka-GE"/>
@@ -4381,6 +4436,7 @@
                 <w:r>
                   <w:rPr>
                     <w:rStyle w:val="PlaceholderText"/>
+                    <w:color w:val="000000" w:themeColor="text1"/>
                   </w:rPr>
                   <w:t>Click or tap here to enter text.</w:t>
                 </w:r>
@@ -4418,6 +4474,7 @@
                 <w:rPr>
                   <w:rFonts w:ascii="Sylfaen" w:hAnsi="Sylfaen"/>
                   <w:i/>
+                  <w:color w:val="000000" w:themeColor="text1"/>
                   <w:sz w:val="16"/>
                   <w:szCs w:val="16"/>
                   <w:lang w:val="ka-GE"/>
@@ -4434,6 +4491,7 @@
                 <w:r>
                   <w:rPr>
                     <w:rStyle w:val="PlaceholderText"/>
+                    <w:color w:val="000000" w:themeColor="text1"/>
                   </w:rPr>
                   <w:t>Click or tap here to enter text.</w:t>
                 </w:r>
@@ -4556,6 +4614,7 @@
                 <w:rPr>
                   <w:rFonts w:ascii="Sylfaen" w:hAnsi="Sylfaen"/>
                   <w:i/>
+                  <w:color w:val="000000" w:themeColor="text1"/>
                   <w:sz w:val="16"/>
                   <w:szCs w:val="16"/>
                   <w:lang w:val="ka-GE"/>
@@ -4572,6 +4631,7 @@
                 <w:r>
                   <w:rPr>
                     <w:rStyle w:val="PlaceholderText"/>
+                    <w:color w:val="000000" w:themeColor="text1"/>
                   </w:rPr>
                   <w:t>Click or tap here to enter text.</w:t>
                 </w:r>
@@ -4611,6 +4671,7 @@
                 <w:rPr>
                   <w:rFonts w:ascii="Sylfaen" w:hAnsi="Sylfaen"/>
                   <w:i/>
+                  <w:color w:val="000000" w:themeColor="text1"/>
                   <w:sz w:val="16"/>
                   <w:szCs w:val="16"/>
                   <w:lang w:val="ka-GE"/>
@@ -4627,6 +4688,7 @@
                 <w:r>
                   <w:rPr>
                     <w:rStyle w:val="PlaceholderText"/>
+                    <w:color w:val="000000" w:themeColor="text1"/>
                   </w:rPr>
                   <w:t>Click or tap here to enter text.</w:t>
                 </w:r>
@@ -4713,6 +4775,7 @@
                 <w:b/>
                 <w:lang w:val="ka-GE"/>
               </w:rPr>
+              <w:lastRenderedPageBreak/>
               <w:t>სხვა ხარჯი</w:t>
             </w:r>
           </w:p>
@@ -4778,6 +4841,7 @@
                 <w:rPr>
                   <w:rFonts w:ascii="Sylfaen" w:hAnsi="Sylfaen"/>
                   <w:i/>
+                  <w:color w:val="000000" w:themeColor="text1"/>
                   <w:sz w:val="16"/>
                   <w:szCs w:val="16"/>
                   <w:lang w:val="ka-GE"/>
@@ -4794,6 +4858,7 @@
                 <w:r>
                   <w:rPr>
                     <w:rStyle w:val="PlaceholderText"/>
+                    <w:color w:val="000000" w:themeColor="text1"/>
                   </w:rPr>
                   <w:t>Click or tap here to enter text.</w:t>
                 </w:r>
@@ -4826,6 +4891,7 @@
                 <w:rPr>
                   <w:rFonts w:ascii="Sylfaen" w:hAnsi="Sylfaen"/>
                   <w:i/>
+                  <w:color w:val="000000" w:themeColor="text1"/>
                   <w:sz w:val="16"/>
                   <w:szCs w:val="16"/>
                   <w:lang w:val="ka-GE"/>
@@ -4842,6 +4908,7 @@
                 <w:r>
                   <w:rPr>
                     <w:rStyle w:val="PlaceholderText"/>
+                    <w:color w:val="000000" w:themeColor="text1"/>
                   </w:rPr>
                   <w:t>Click or tap here to enter text.</w:t>
                 </w:r>
@@ -4878,7 +4945,6 @@
                 <w:b/>
                 <w:lang w:val="ka-GE"/>
               </w:rPr>
-              <w:lastRenderedPageBreak/>
               <w:t>მოთხოვნის დასაბუთება</w:t>
             </w:r>
           </w:p>
@@ -5177,7 +5243,7 @@
               <w:rPr>
                 <w:rFonts w:ascii="Sylfaen" w:hAnsi="Sylfaen"/>
               </w:rPr>
-              <w:t xml:space="preserve">                    </w:t>
+              <w:t xml:space="preserve">                </w:t>
             </w:r>
             <w:r>
               <w:rPr>
@@ -5213,8 +5279,8 @@
                 <w:rPr>
                   <w:rFonts w:ascii="Sylfaen" w:hAnsi="Sylfaen"/>
                   <w:b/>
-                  <w:sz w:val="28"/>
-                  <w:szCs w:val="28"/>
+                  <w:sz w:val="36"/>
+                  <w:szCs w:val="36"/>
                   <w:lang w:val="ka-GE"/>
                 </w:rPr>
                 <w:alias w:val="reciprocalbligationYes"/>
@@ -5225,19 +5291,13 @@
                 </w:placeholder>
                 <w15:color w:val="000000"/>
               </w:sdtPr>
-              <w:sdtEndPr>
-                <w:rPr>
-                  <w:sz w:val="32"/>
-                  <w:szCs w:val="32"/>
-                </w:rPr>
-              </w:sdtEndPr>
               <w:sdtContent>
                 <w:r>
                   <w:rPr>
                     <w:rFonts w:ascii="Sylfaen" w:hAnsi="Sylfaen"/>
                     <w:b/>
-                    <w:sz w:val="28"/>
-                    <w:szCs w:val="28"/>
+                    <w:sz w:val="36"/>
+                    <w:szCs w:val="36"/>
                     <w:lang w:val="ka-GE"/>
                   </w:rPr>
                   <w:t xml:space="preserve"> </w:t>
@@ -5246,8 +5306,8 @@
                   <w:rPr>
                     <w:rFonts w:ascii="Sylfaen" w:hAnsi="Sylfaen"/>
                     <w:b/>
-                    <w:sz w:val="28"/>
-                    <w:szCs w:val="28"/>
+                    <w:sz w:val="36"/>
+                    <w:szCs w:val="36"/>
                   </w:rPr>
                   <w:t xml:space="preserve"> </w:t>
                 </w:r>
@@ -5255,8 +5315,8 @@
                   <w:rPr>
                     <w:rFonts w:ascii="Sylfaen" w:hAnsi="Sylfaen"/>
                     <w:b/>
-                    <w:sz w:val="28"/>
-                    <w:szCs w:val="28"/>
+                    <w:sz w:val="36"/>
+                    <w:szCs w:val="36"/>
                     <w:lang w:val="ka-GE"/>
                   </w:rPr>
                   <w:t xml:space="preserve"> </w:t>
@@ -5265,8 +5325,8 @@
                   <w:rPr>
                     <w:rFonts w:ascii="Sylfaen" w:hAnsi="Sylfaen"/>
                     <w:b/>
-                    <w:sz w:val="28"/>
-                    <w:szCs w:val="28"/>
+                    <w:sz w:val="36"/>
+                    <w:szCs w:val="36"/>
                   </w:rPr>
                   <w:t xml:space="preserve">  </w:t>
                 </w:r>
@@ -5290,7 +5350,27 @@
                 <w:szCs w:val="32"/>
                 <w:lang w:val="ka-GE"/>
               </w:rPr>
-              <w:t xml:space="preserve">    </w:t>
+              <w:t xml:space="preserve">   </w:t>
+            </w:r>
+            <w:r>
+              <w:rPr>
+                <w:rFonts w:ascii="Sylfaen" w:hAnsi="Sylfaen"/>
+                <w:b/>
+                <w:sz w:val="32"/>
+                <w:szCs w:val="32"/>
+                <w:lang w:val="ka-GE"/>
+              </w:rPr>
+              <w:t xml:space="preserve">   </w:t>
+            </w:r>
+            <w:r>
+              <w:rPr>
+                <w:rFonts w:ascii="Sylfaen" w:hAnsi="Sylfaen"/>
+                <w:b/>
+                <w:sz w:val="32"/>
+                <w:szCs w:val="32"/>
+                <w:lang w:val="ka-GE"/>
+              </w:rPr>
+              <w:t xml:space="preserve"> </w:t>
             </w:r>
             <w:r>
               <w:rPr>
@@ -5336,8 +5416,8 @@
                 <w:rPr>
                   <w:rFonts w:ascii="Sylfaen" w:hAnsi="Sylfaen"/>
                   <w:b/>
-                  <w:sz w:val="28"/>
-                  <w:szCs w:val="28"/>
+                  <w:sz w:val="36"/>
+                  <w:szCs w:val="36"/>
                   <w:lang w:val="ka-GE"/>
                 </w:rPr>
                 <w:alias w:val="reciprocalbligationNo"/>
@@ -5353,8 +5433,8 @@
                   <w:rPr>
                     <w:rFonts w:ascii="Sylfaen" w:hAnsi="Sylfaen"/>
                     <w:b/>
-                    <w:sz w:val="28"/>
-                    <w:szCs w:val="28"/>
+                    <w:sz w:val="36"/>
+                    <w:szCs w:val="36"/>
                     <w:lang w:val="ka-GE"/>
                   </w:rPr>
                   <w:t xml:space="preserve">    </w:t>
@@ -5363,18 +5443,8 @@
                   <w:rPr>
                     <w:rFonts w:ascii="Sylfaen" w:hAnsi="Sylfaen"/>
                     <w:b/>
-                    <w:sz w:val="28"/>
-                    <w:szCs w:val="28"/>
-                    <w:lang w:val="ka-GE"/>
-                  </w:rPr>
-                  <w:t xml:space="preserve"> </w:t>
-                </w:r>
-                <w:r>
-                  <w:rPr>
-                    <w:rFonts w:ascii="Sylfaen" w:hAnsi="Sylfaen"/>
-                    <w:b/>
-                    <w:sz w:val="28"/>
-                    <w:szCs w:val="28"/>
+                    <w:sz w:val="36"/>
+                    <w:szCs w:val="36"/>
                     <w:lang w:val="ka-GE"/>
                   </w:rPr>
                   <w:t xml:space="preserve"> </w:t>
@@ -5385,6 +5455,9 @@
         </w:tc>
       </w:tr>
       <w:tr>
+        <w:trPr>
+          <w:trHeight w:val="1051"/>
+        </w:trPr>
         <w:tc>
           <w:tcPr>
             <w:tcW w:w="2106" w:type="dxa"/>
@@ -5456,7 +5529,7 @@
                 <w:rFonts w:ascii="Sylfaen" w:hAnsi="Sylfaen"/>
                 <w:lang w:val="ka-GE"/>
               </w:rPr>
-              <w:t xml:space="preserve">                                                               </w:t>
+              <w:t xml:space="preserve">                                                           </w:t>
             </w:r>
             <w:r>
               <w:rPr>
@@ -5473,8 +5546,8 @@
                 <w:rPr>
                   <w:rFonts w:ascii="Sylfaen" w:hAnsi="Sylfaen"/>
                   <w:b/>
-                  <w:sz w:val="28"/>
-                  <w:szCs w:val="28"/>
+                  <w:sz w:val="36"/>
+                  <w:szCs w:val="36"/>
                   <w:lang w:val="ka-GE"/>
                 </w:rPr>
                 <w:alias w:val="tobeenforcedYes"/>
@@ -5489,8 +5562,8 @@
                   <w:rPr>
                     <w:rFonts w:ascii="Sylfaen" w:hAnsi="Sylfaen"/>
                     <w:b/>
-                    <w:sz w:val="28"/>
-                    <w:szCs w:val="28"/>
+                    <w:sz w:val="36"/>
+                    <w:szCs w:val="36"/>
                     <w:lang w:val="ka-GE"/>
                   </w:rPr>
                   <w:t xml:space="preserve">     </w:t>
@@ -5513,8 +5586,9 @@
                 <w:b/>
                 <w:sz w:val="32"/>
                 <w:szCs w:val="32"/>
-              </w:rPr>
-              <w:t xml:space="preserve"> </w:t>
+                <w:lang w:val="ka-GE"/>
+              </w:rPr>
+              <w:t xml:space="preserve">   </w:t>
             </w:r>
             <w:r>
               <w:rPr>
@@ -5522,9 +5596,8 @@
                 <w:b/>
                 <w:sz w:val="32"/>
                 <w:szCs w:val="32"/>
-                <w:lang w:val="ka-GE"/>
-              </w:rPr>
-              <w:t>არა</w:t>
+              </w:rPr>
+              <w:t xml:space="preserve"> </w:t>
             </w:r>
             <w:r>
               <w:rPr>
@@ -5532,37 +5605,52 @@
                 <w:b/>
                 <w:sz w:val="32"/>
                 <w:szCs w:val="32"/>
-              </w:rPr>
-              <w:t xml:space="preserve">  </w:t>
+                <w:lang w:val="ka-GE"/>
+              </w:rPr>
+              <w:t>არა</w:t>
+            </w:r>
+            <w:r>
+              <w:rPr>
+                <w:rFonts w:ascii="Sylfaen" w:hAnsi="Sylfaen"/>
+                <w:b/>
+                <w:sz w:val="32"/>
+                <w:szCs w:val="32"/>
+              </w:rPr>
+              <w:t xml:space="preserve"> </w:t>
+            </w:r>
+            <w:r>
+              <w:rPr>
+                <w:rFonts w:ascii="Sylfaen" w:hAnsi="Sylfaen"/>
+                <w:b/>
+                <w:sz w:val="36"/>
+                <w:szCs w:val="36"/>
+                <w:lang w:val="ka-GE"/>
+              </w:rPr>
+              <w:t xml:space="preserve"> </w:t>
             </w:r>
             <w:sdt>
               <w:sdtPr>
                 <w:rPr>
                   <w:rFonts w:ascii="Sylfaen" w:hAnsi="Sylfaen"/>
                   <w:b/>
-                  <w:sz w:val="28"/>
-                  <w:szCs w:val="28"/>
+                  <w:sz w:val="36"/>
+                  <w:szCs w:val="36"/>
                   <w:lang w:val="ka-GE"/>
                 </w:rPr>
                 <w:alias w:val="tobeenforcedNo"/>
                 <w:tag w:val="text"/>
-                <w:id w:val="1823309724"/>
+                <w:id w:val="-736707696"/>
                 <w:placeholder>
-                  <w:docPart w:val="4DB0B3FC257D4914B292508102C2992E"/>
+                  <w:docPart w:val="349C6B1365114010830BE059D276D1B6"/>
                 </w:placeholder>
               </w:sdtPr>
-              <w:sdtEndPr>
-                <w:rPr>
-                  <w:bdr w:val="single" w:sz="4" w:space="0" w:color="auto"/>
-                </w:rPr>
-              </w:sdtEndPr>
               <w:sdtContent>
                 <w:r>
                   <w:rPr>
                     <w:rFonts w:ascii="Sylfaen" w:hAnsi="Sylfaen"/>
                     <w:b/>
-                    <w:sz w:val="28"/>
-                    <w:szCs w:val="28"/>
+                    <w:sz w:val="36"/>
+                    <w:szCs w:val="36"/>
                     <w:lang w:val="ka-GE"/>
                   </w:rPr>
                   <w:t xml:space="preserve">     </w:t>
@@ -5575,7 +5663,6 @@
                 <w:b/>
                 <w:sz w:val="32"/>
                 <w:szCs w:val="32"/>
-                <w:lang w:val="ka-GE"/>
               </w:rPr>
               <w:t xml:space="preserve"> </w:t>
             </w:r>
@@ -5585,16 +5672,26 @@
                 <w:b/>
                 <w:sz w:val="32"/>
                 <w:szCs w:val="32"/>
-                <w:lang w:val="ka-GE"/>
-              </w:rPr>
-              <w:t xml:space="preserve">  </w:t>
+              </w:rPr>
+              <w:t xml:space="preserve"> </w:t>
+            </w:r>
+            <w:r>
+              <w:rPr>
+                <w:rFonts w:ascii="Sylfaen" w:hAnsi="Sylfaen"/>
+                <w:b/>
+                <w:sz w:val="36"/>
+                <w:szCs w:val="36"/>
+                <w:bdr w:val="single" w:sz="4" w:space="0" w:color="auto"/>
+                <w:lang w:val="ka-GE"/>
+              </w:rPr>
+              <w:t xml:space="preserve">    </w:t>
             </w:r>
           </w:p>
         </w:tc>
       </w:tr>
       <w:tr>
         <w:trPr>
-          <w:trHeight w:val="891"/>
+          <w:trHeight w:val="1051"/>
         </w:trPr>
         <w:tc>
           <w:tcPr>
@@ -5725,7 +5822,7 @@
                 <w:szCs w:val="32"/>
                 <w:lang w:val="ka-GE"/>
               </w:rPr>
-              <w:t xml:space="preserve">         </w:t>
+              <w:t xml:space="preserve">      </w:t>
             </w:r>
             <w:r>
               <w:rPr>
@@ -5752,8 +5849,8 @@
                 <w:rPr>
                   <w:rFonts w:ascii="Sylfaen" w:hAnsi="Sylfaen"/>
                   <w:b/>
-                  <w:sz w:val="28"/>
-                  <w:szCs w:val="28"/>
+                  <w:sz w:val="36"/>
+                  <w:szCs w:val="36"/>
                   <w:lang w:val="ka-GE"/>
                 </w:rPr>
                 <w:alias w:val="foreclosureYes"/>
@@ -5764,16 +5861,32 @@
                 </w:placeholder>
                 <w15:color w:val="000000"/>
               </w:sdtPr>
+              <w:sdtEndPr>
+                <w:rPr>
+                  <w:sz w:val="32"/>
+                  <w:szCs w:val="32"/>
+                </w:rPr>
+              </w:sdtEndPr>
               <w:sdtContent>
                 <w:r>
                   <w:rPr>
                     <w:rFonts w:ascii="Sylfaen" w:hAnsi="Sylfaen"/>
                     <w:b/>
-                    <w:sz w:val="28"/>
-                    <w:szCs w:val="28"/>
+                    <w:sz w:val="36"/>
+                    <w:szCs w:val="36"/>
                     <w:lang w:val="ka-GE"/>
                   </w:rPr>
-                  <w:t xml:space="preserve">     </w:t>
+                  <w:t xml:space="preserve">   </w:t>
+                </w:r>
+                <w:r>
+                  <w:rPr>
+                    <w:rFonts w:ascii="Sylfaen" w:hAnsi="Sylfaen"/>
+                    <w:b/>
+                    <w:sz w:val="32"/>
+                    <w:szCs w:val="32"/>
+                    <w:lang w:val="ka-GE"/>
+                  </w:rPr>
+                  <w:t xml:space="preserve">  </w:t>
                 </w:r>
               </w:sdtContent>
             </w:sdt>
@@ -5786,6 +5899,16 @@
                 <w:lang w:val="ka-GE"/>
               </w:rPr>
               <w:t xml:space="preserve">         </w:t>
+            </w:r>
+            <w:r>
+              <w:rPr>
+                <w:rFonts w:ascii="Sylfaen" w:hAnsi="Sylfaen"/>
+                <w:b/>
+                <w:sz w:val="32"/>
+                <w:szCs w:val="32"/>
+                <w:lang w:val="ka-GE"/>
+              </w:rPr>
+              <w:t xml:space="preserve">   </w:t>
             </w:r>
             <w:r>
               <w:rPr>
@@ -5820,8 +5943,8 @@
                 <w:rPr>
                   <w:rFonts w:ascii="Sylfaen" w:hAnsi="Sylfaen"/>
                   <w:b/>
-                  <w:sz w:val="28"/>
-                  <w:szCs w:val="28"/>
+                  <w:sz w:val="36"/>
+                  <w:szCs w:val="36"/>
                   <w:lang w:val="ka-GE"/>
                 </w:rPr>
                 <w:alias w:val="foreclosureNo"/>
@@ -5836,8 +5959,8 @@
                   <w:rPr>
                     <w:rFonts w:ascii="Sylfaen" w:hAnsi="Sylfaen"/>
                     <w:b/>
-                    <w:sz w:val="28"/>
-                    <w:szCs w:val="28"/>
+                    <w:sz w:val="36"/>
+                    <w:szCs w:val="36"/>
                     <w:lang w:val="ka-GE"/>
                   </w:rPr>
                   <w:t xml:space="preserve">     </w:t>
@@ -6573,6 +6696,7 @@
           <w:i/>
           <w:lang w:val="ka-GE"/>
         </w:rPr>
+        <w:lastRenderedPageBreak/>
         <w:t xml:space="preserve">ითხოვთ </w:t>
       </w:r>
       <w:r>
@@ -6781,7 +6905,6 @@
         <w:ind w:left="270" w:hanging="270"/>
       </w:pPr>
       <w:r>
-        <w:lastRenderedPageBreak/>
         <w:t xml:space="preserve">აღსრულების ეროვნული ბიუროს უარი დავალიანების გადახდევინების შესახებ ბრძანების გამოცემაზე არ </w:t>
       </w:r>
       <w:r>
@@ -8820,35 +8943,6 @@
     </w:docPart>
     <w:docPart>
       <w:docPartPr>
-        <w:name w:val="4DB0B3FC257D4914B292508102C2992E"/>
-        <w:category>
-          <w:name w:val="General"/>
-          <w:gallery w:val="placeholder"/>
-        </w:category>
-        <w:types>
-          <w:type w:val="bbPlcHdr"/>
-        </w:types>
-        <w:behaviors>
-          <w:behavior w:val="content"/>
-        </w:behaviors>
-        <w:guid w:val="{BD62B6CA-B361-4AEB-A8BB-EE1FBB0C1DD5}"/>
-      </w:docPartPr>
-      <w:docPartBody>
-        <w:p>
-          <w:pPr>
-            <w:pStyle w:val="4DB0B3FC257D4914B292508102C2992E"/>
-          </w:pPr>
-          <w:r>
-            <w:rPr>
-              <w:rStyle w:val="PlaceholderText"/>
-            </w:rPr>
-            <w:t>Click or tap here to enter text.</w:t>
-          </w:r>
-        </w:p>
-      </w:docPartBody>
-    </w:docPart>
-    <w:docPart>
-      <w:docPartPr>
         <w:name w:val="F3F57D3652D241D9B1C388CEC862432E"/>
         <w:category>
           <w:name w:val="General"/>
@@ -8981,11 +9075,12 @@
       <w:docPartBody>
         <w:p>
           <w:pPr>
-            <w:pStyle w:val="0219449E08BC4186BA89EAD52B413037"/>
+            <w:pStyle w:val="0219449E08BC4186BA89EAD52B4130373"/>
           </w:pPr>
           <w:r>
             <w:rPr>
               <w:rStyle w:val="PlaceholderText"/>
+              <w:color w:val="000000" w:themeColor="text1"/>
             </w:rPr>
             <w:t>Click or tap here to enter text.</w:t>
           </w:r>
@@ -9010,11 +9105,12 @@
       <w:docPartBody>
         <w:p>
           <w:pPr>
-            <w:pStyle w:val="A9C14F2C31C64F81AA85B7AF27D38063"/>
+            <w:pStyle w:val="A9C14F2C31C64F81AA85B7AF27D380633"/>
           </w:pPr>
           <w:r>
             <w:rPr>
               <w:rStyle w:val="PlaceholderText"/>
+              <w:color w:val="000000" w:themeColor="text1"/>
             </w:rPr>
             <w:t>Click or tap here to enter text.</w:t>
           </w:r>
@@ -9039,11 +9135,12 @@
       <w:docPartBody>
         <w:p>
           <w:pPr>
-            <w:pStyle w:val="F36BDB1DAC4C4A8087C594716B54EBD6"/>
+            <w:pStyle w:val="F36BDB1DAC4C4A8087C594716B54EBD63"/>
           </w:pPr>
           <w:r>
             <w:rPr>
               <w:rStyle w:val="PlaceholderText"/>
+              <w:color w:val="000000" w:themeColor="text1"/>
             </w:rPr>
             <w:t>Click or tap here to enter text.</w:t>
           </w:r>
@@ -9068,11 +9165,12 @@
       <w:docPartBody>
         <w:p>
           <w:pPr>
-            <w:pStyle w:val="1CCFF3E365EC4D79AEAA6346AA8FC7DB"/>
+            <w:pStyle w:val="1CCFF3E365EC4D79AEAA6346AA8FC7DB3"/>
           </w:pPr>
           <w:r>
             <w:rPr>
               <w:rStyle w:val="PlaceholderText"/>
+              <w:color w:val="000000" w:themeColor="text1"/>
             </w:rPr>
             <w:t>Click or tap here to enter text.</w:t>
           </w:r>
@@ -9097,11 +9195,12 @@
       <w:docPartBody>
         <w:p>
           <w:pPr>
-            <w:pStyle w:val="2680BF6866384574809B7A78EA333528"/>
+            <w:pStyle w:val="2680BF6866384574809B7A78EA3335283"/>
           </w:pPr>
           <w:r>
             <w:rPr>
               <w:rStyle w:val="PlaceholderText"/>
+              <w:color w:val="000000" w:themeColor="text1"/>
             </w:rPr>
             <w:t>Click or tap here to enter text.</w:t>
           </w:r>
@@ -9126,11 +9225,12 @@
       <w:docPartBody>
         <w:p>
           <w:pPr>
-            <w:pStyle w:val="4BF433D17A7E432D9C149B77B2959286"/>
+            <w:pStyle w:val="4BF433D17A7E432D9C149B77B29592863"/>
           </w:pPr>
           <w:r>
             <w:rPr>
               <w:rStyle w:val="PlaceholderText"/>
+              <w:color w:val="000000" w:themeColor="text1"/>
             </w:rPr>
             <w:t>Click or tap here to enter text.</w:t>
           </w:r>
@@ -9155,11 +9255,12 @@
       <w:docPartBody>
         <w:p>
           <w:pPr>
-            <w:pStyle w:val="CF4010652BB44863B4D737A73D984208"/>
+            <w:pStyle w:val="CF4010652BB44863B4D737A73D9842083"/>
           </w:pPr>
           <w:r>
             <w:rPr>
               <w:rStyle w:val="PlaceholderText"/>
+              <w:color w:val="000000" w:themeColor="text1"/>
             </w:rPr>
             <w:t>Click or tap here to enter text.</w:t>
           </w:r>
@@ -9184,11 +9285,12 @@
       <w:docPartBody>
         <w:p>
           <w:pPr>
-            <w:pStyle w:val="C0FADF242AB242E38D2596977F001ABC"/>
+            <w:pStyle w:val="C0FADF242AB242E38D2596977F001ABC3"/>
           </w:pPr>
           <w:r>
             <w:rPr>
               <w:rStyle w:val="PlaceholderText"/>
+              <w:color w:val="000000" w:themeColor="text1"/>
             </w:rPr>
             <w:t>Click or tap here to enter text.</w:t>
           </w:r>
@@ -9213,11 +9315,12 @@
       <w:docPartBody>
         <w:p>
           <w:pPr>
-            <w:pStyle w:val="38F4FEDAF3ED468AAF3D529D497BD576"/>
+            <w:pStyle w:val="38F4FEDAF3ED468AAF3D529D497BD5763"/>
           </w:pPr>
           <w:r>
             <w:rPr>
               <w:rStyle w:val="PlaceholderText"/>
+              <w:color w:val="000000" w:themeColor="text1"/>
             </w:rPr>
             <w:t>Click or tap here to enter text.</w:t>
           </w:r>
@@ -9242,11 +9345,12 @@
       <w:docPartBody>
         <w:p>
           <w:pPr>
-            <w:pStyle w:val="77A4A5CA498B4BE5883AFFD7CB170C39"/>
+            <w:pStyle w:val="77A4A5CA498B4BE5883AFFD7CB170C393"/>
           </w:pPr>
           <w:r>
             <w:rPr>
               <w:rStyle w:val="PlaceholderText"/>
+              <w:color w:val="000000" w:themeColor="text1"/>
             </w:rPr>
             <w:t>Click or tap here to enter text.</w:t>
           </w:r>
@@ -9271,11 +9375,12 @@
       <w:docPartBody>
         <w:p>
           <w:pPr>
-            <w:pStyle w:val="D25A0D7272F84C4B9969AFAAA5403A8A"/>
+            <w:pStyle w:val="D25A0D7272F84C4B9969AFAAA5403A8A3"/>
           </w:pPr>
           <w:r>
             <w:rPr>
               <w:rStyle w:val="PlaceholderText"/>
+              <w:color w:val="000000" w:themeColor="text1"/>
             </w:rPr>
             <w:t>Click or tap here to enter text.</w:t>
           </w:r>
@@ -9300,11 +9405,12 @@
       <w:docPartBody>
         <w:p>
           <w:pPr>
-            <w:pStyle w:val="ADDFFA024DAA49B4AA235C0A40C97B04"/>
+            <w:pStyle w:val="ADDFFA024DAA49B4AA235C0A40C97B043"/>
           </w:pPr>
           <w:r>
             <w:rPr>
               <w:rStyle w:val="PlaceholderText"/>
+              <w:color w:val="000000" w:themeColor="text1"/>
             </w:rPr>
             <w:t>Click or tap here to enter text.</w:t>
           </w:r>
@@ -9329,11 +9435,12 @@
       <w:docPartBody>
         <w:p>
           <w:pPr>
-            <w:pStyle w:val="DD37E381F8F3467C80F0A670C29179FC"/>
+            <w:pStyle w:val="DD37E381F8F3467C80F0A670C29179FC3"/>
           </w:pPr>
           <w:r>
             <w:rPr>
               <w:rStyle w:val="PlaceholderText"/>
+              <w:color w:val="000000" w:themeColor="text1"/>
             </w:rPr>
             <w:t>Click or tap here to enter text.</w:t>
           </w:r>
@@ -9358,11 +9465,12 @@
       <w:docPartBody>
         <w:p>
           <w:pPr>
-            <w:pStyle w:val="761A691845B54B74A35A55A251415226"/>
+            <w:pStyle w:val="761A691845B54B74A35A55A2514152263"/>
           </w:pPr>
           <w:r>
             <w:rPr>
               <w:rStyle w:val="PlaceholderText"/>
+              <w:color w:val="000000" w:themeColor="text1"/>
             </w:rPr>
             <w:t>Click or tap here to enter text.</w:t>
           </w:r>
@@ -9387,7 +9495,7 @@
       <w:docPartBody>
         <w:p>
           <w:pPr>
-            <w:pStyle w:val="D120CE40C6BA456AAAF87358B495000C"/>
+            <w:pStyle w:val="D120CE40C6BA456AAAF87358B495000C3"/>
           </w:pPr>
           <w:r>
             <w:rPr>
@@ -9396,6 +9504,35 @@
               <w:szCs w:val="24"/>
             </w:rPr>
             <w:t xml:space="preserve">     </w:t>
+          </w:r>
+        </w:p>
+      </w:docPartBody>
+    </w:docPart>
+    <w:docPart>
+      <w:docPartPr>
+        <w:name w:val="349C6B1365114010830BE059D276D1B6"/>
+        <w:category>
+          <w:name w:val="General"/>
+          <w:gallery w:val="placeholder"/>
+        </w:category>
+        <w:types>
+          <w:type w:val="bbPlcHdr"/>
+        </w:types>
+        <w:behaviors>
+          <w:behavior w:val="content"/>
+        </w:behaviors>
+        <w:guid w:val="{14B8720A-2042-42B3-B1BA-3249BE0FCF4E}"/>
+      </w:docPartPr>
+      <w:docPartBody>
+        <w:p>
+          <w:pPr>
+            <w:pStyle w:val="349C6B1365114010830BE059D276D1B6"/>
+          </w:pPr>
+          <w:r>
+            <w:rPr>
+              <w:rStyle w:val="PlaceholderText"/>
+            </w:rPr>
+            <w:t>Click or tap here to enter text.</w:t>
           </w:r>
         </w:p>
       </w:docPartBody>
@@ -9506,10 +9643,12 @@
     <w:rsid w:val="004A7F0B"/>
     <w:rsid w:val="004C0BF9"/>
     <w:rsid w:val="00510CB0"/>
+    <w:rsid w:val="0053336E"/>
     <w:rsid w:val="00542B03"/>
     <w:rsid w:val="00616CED"/>
     <w:rsid w:val="006A01B9"/>
     <w:rsid w:val="007231C8"/>
+    <w:rsid w:val="00750FEF"/>
     <w:rsid w:val="00762884"/>
     <w:rsid w:val="0076373F"/>
     <w:rsid w:val="00794490"/>
@@ -9979,7 +10118,7 @@
     <w:basedOn w:val="DefaultParagraphFont"/>
     <w:uiPriority w:val="99"/>
     <w:semiHidden/>
-    <w:rsid w:val="000E321A"/>
+    <w:rsid w:val="00750FEF"/>
     <w:rPr>
       <w:color w:val="808080"/>
     </w:rPr>
@@ -10168,6 +10307,464 @@
     </w:pPr>
     <w:rPr>
       <w:rFonts w:ascii="Calibri" w:eastAsia="Times New Roman" w:hAnsi="Calibri" w:cs="Times New Roman"/>
+    </w:rPr>
+  </w:style>
+  <w:style w:type="paragraph" w:customStyle="1" w:styleId="0219449E08BC4186BA89EAD52B4130371">
+    <w:name w:val="0219449E08BC4186BA89EAD52B4130371"/>
+    <w:rsid w:val="00750FEF"/>
+    <w:pPr>
+      <w:spacing w:after="200" w:line="276" w:lineRule="auto"/>
+    </w:pPr>
+    <w:rPr>
+      <w:rFonts w:ascii="Calibri" w:eastAsia="Times New Roman" w:hAnsi="Calibri" w:cs="Times New Roman"/>
+    </w:rPr>
+  </w:style>
+  <w:style w:type="paragraph" w:customStyle="1" w:styleId="A9C14F2C31C64F81AA85B7AF27D380631">
+    <w:name w:val="A9C14F2C31C64F81AA85B7AF27D380631"/>
+    <w:rsid w:val="00750FEF"/>
+    <w:pPr>
+      <w:spacing w:after="200" w:line="276" w:lineRule="auto"/>
+    </w:pPr>
+    <w:rPr>
+      <w:rFonts w:ascii="Calibri" w:eastAsia="Times New Roman" w:hAnsi="Calibri" w:cs="Times New Roman"/>
+    </w:rPr>
+  </w:style>
+  <w:style w:type="paragraph" w:customStyle="1" w:styleId="F36BDB1DAC4C4A8087C594716B54EBD61">
+    <w:name w:val="F36BDB1DAC4C4A8087C594716B54EBD61"/>
+    <w:rsid w:val="00750FEF"/>
+    <w:pPr>
+      <w:spacing w:after="200" w:line="276" w:lineRule="auto"/>
+    </w:pPr>
+    <w:rPr>
+      <w:rFonts w:ascii="Calibri" w:eastAsia="Times New Roman" w:hAnsi="Calibri" w:cs="Times New Roman"/>
+    </w:rPr>
+  </w:style>
+  <w:style w:type="paragraph" w:customStyle="1" w:styleId="1CCFF3E365EC4D79AEAA6346AA8FC7DB1">
+    <w:name w:val="1CCFF3E365EC4D79AEAA6346AA8FC7DB1"/>
+    <w:rsid w:val="00750FEF"/>
+    <w:pPr>
+      <w:spacing w:after="200" w:line="276" w:lineRule="auto"/>
+    </w:pPr>
+    <w:rPr>
+      <w:rFonts w:ascii="Calibri" w:eastAsia="Times New Roman" w:hAnsi="Calibri" w:cs="Times New Roman"/>
+    </w:rPr>
+  </w:style>
+  <w:style w:type="paragraph" w:customStyle="1" w:styleId="2680BF6866384574809B7A78EA3335281">
+    <w:name w:val="2680BF6866384574809B7A78EA3335281"/>
+    <w:rsid w:val="00750FEF"/>
+    <w:pPr>
+      <w:spacing w:after="200" w:line="276" w:lineRule="auto"/>
+    </w:pPr>
+    <w:rPr>
+      <w:rFonts w:ascii="Calibri" w:eastAsia="Times New Roman" w:hAnsi="Calibri" w:cs="Times New Roman"/>
+    </w:rPr>
+  </w:style>
+  <w:style w:type="paragraph" w:customStyle="1" w:styleId="4BF433D17A7E432D9C149B77B29592861">
+    <w:name w:val="4BF433D17A7E432D9C149B77B29592861"/>
+    <w:rsid w:val="00750FEF"/>
+    <w:pPr>
+      <w:spacing w:after="200" w:line="276" w:lineRule="auto"/>
+    </w:pPr>
+    <w:rPr>
+      <w:rFonts w:ascii="Calibri" w:eastAsia="Times New Roman" w:hAnsi="Calibri" w:cs="Times New Roman"/>
+    </w:rPr>
+  </w:style>
+  <w:style w:type="paragraph" w:customStyle="1" w:styleId="CF4010652BB44863B4D737A73D9842081">
+    <w:name w:val="CF4010652BB44863B4D737A73D9842081"/>
+    <w:rsid w:val="00750FEF"/>
+    <w:pPr>
+      <w:spacing w:after="200" w:line="276" w:lineRule="auto"/>
+    </w:pPr>
+    <w:rPr>
+      <w:rFonts w:ascii="Calibri" w:eastAsia="Times New Roman" w:hAnsi="Calibri" w:cs="Times New Roman"/>
+    </w:rPr>
+  </w:style>
+  <w:style w:type="paragraph" w:customStyle="1" w:styleId="C0FADF242AB242E38D2596977F001ABC1">
+    <w:name w:val="C0FADF242AB242E38D2596977F001ABC1"/>
+    <w:rsid w:val="00750FEF"/>
+    <w:pPr>
+      <w:spacing w:after="200" w:line="276" w:lineRule="auto"/>
+    </w:pPr>
+    <w:rPr>
+      <w:rFonts w:ascii="Calibri" w:eastAsia="Times New Roman" w:hAnsi="Calibri" w:cs="Times New Roman"/>
+    </w:rPr>
+  </w:style>
+  <w:style w:type="paragraph" w:customStyle="1" w:styleId="38F4FEDAF3ED468AAF3D529D497BD5761">
+    <w:name w:val="38F4FEDAF3ED468AAF3D529D497BD5761"/>
+    <w:rsid w:val="00750FEF"/>
+    <w:pPr>
+      <w:spacing w:after="200" w:line="276" w:lineRule="auto"/>
+    </w:pPr>
+    <w:rPr>
+      <w:rFonts w:ascii="Calibri" w:eastAsia="Times New Roman" w:hAnsi="Calibri" w:cs="Times New Roman"/>
+    </w:rPr>
+  </w:style>
+  <w:style w:type="paragraph" w:customStyle="1" w:styleId="77A4A5CA498B4BE5883AFFD7CB170C391">
+    <w:name w:val="77A4A5CA498B4BE5883AFFD7CB170C391"/>
+    <w:rsid w:val="00750FEF"/>
+    <w:pPr>
+      <w:spacing w:after="200" w:line="276" w:lineRule="auto"/>
+    </w:pPr>
+    <w:rPr>
+      <w:rFonts w:ascii="Calibri" w:eastAsia="Times New Roman" w:hAnsi="Calibri" w:cs="Times New Roman"/>
+    </w:rPr>
+  </w:style>
+  <w:style w:type="paragraph" w:customStyle="1" w:styleId="D25A0D7272F84C4B9969AFAAA5403A8A1">
+    <w:name w:val="D25A0D7272F84C4B9969AFAAA5403A8A1"/>
+    <w:rsid w:val="00750FEF"/>
+    <w:pPr>
+      <w:spacing w:after="200" w:line="276" w:lineRule="auto"/>
+    </w:pPr>
+    <w:rPr>
+      <w:rFonts w:ascii="Calibri" w:eastAsia="Times New Roman" w:hAnsi="Calibri" w:cs="Times New Roman"/>
+    </w:rPr>
+  </w:style>
+  <w:style w:type="paragraph" w:customStyle="1" w:styleId="ADDFFA024DAA49B4AA235C0A40C97B041">
+    <w:name w:val="ADDFFA024DAA49B4AA235C0A40C97B041"/>
+    <w:rsid w:val="00750FEF"/>
+    <w:pPr>
+      <w:spacing w:after="200" w:line="276" w:lineRule="auto"/>
+    </w:pPr>
+    <w:rPr>
+      <w:rFonts w:ascii="Calibri" w:eastAsia="Times New Roman" w:hAnsi="Calibri" w:cs="Times New Roman"/>
+    </w:rPr>
+  </w:style>
+  <w:style w:type="paragraph" w:customStyle="1" w:styleId="DD37E381F8F3467C80F0A670C29179FC1">
+    <w:name w:val="DD37E381F8F3467C80F0A670C29179FC1"/>
+    <w:rsid w:val="00750FEF"/>
+    <w:pPr>
+      <w:spacing w:after="200" w:line="276" w:lineRule="auto"/>
+    </w:pPr>
+    <w:rPr>
+      <w:rFonts w:ascii="Calibri" w:eastAsia="Times New Roman" w:hAnsi="Calibri" w:cs="Times New Roman"/>
+    </w:rPr>
+  </w:style>
+  <w:style w:type="paragraph" w:customStyle="1" w:styleId="761A691845B54B74A35A55A2514152261">
+    <w:name w:val="761A691845B54B74A35A55A2514152261"/>
+    <w:rsid w:val="00750FEF"/>
+    <w:pPr>
+      <w:spacing w:after="200" w:line="276" w:lineRule="auto"/>
+    </w:pPr>
+    <w:rPr>
+      <w:rFonts w:ascii="Calibri" w:eastAsia="Times New Roman" w:hAnsi="Calibri" w:cs="Times New Roman"/>
+    </w:rPr>
+  </w:style>
+  <w:style w:type="paragraph" w:customStyle="1" w:styleId="D120CE40C6BA456AAAF87358B495000C1">
+    <w:name w:val="D120CE40C6BA456AAAF87358B495000C1"/>
+    <w:rsid w:val="00750FEF"/>
+    <w:pPr>
+      <w:spacing w:after="200" w:line="276" w:lineRule="auto"/>
+    </w:pPr>
+    <w:rPr>
+      <w:rFonts w:ascii="Calibri" w:eastAsia="Times New Roman" w:hAnsi="Calibri" w:cs="Times New Roman"/>
+    </w:rPr>
+  </w:style>
+  <w:style w:type="paragraph" w:customStyle="1" w:styleId="0219449E08BC4186BA89EAD52B4130372">
+    <w:name w:val="0219449E08BC4186BA89EAD52B4130372"/>
+    <w:rsid w:val="00750FEF"/>
+    <w:pPr>
+      <w:spacing w:after="200" w:line="276" w:lineRule="auto"/>
+    </w:pPr>
+    <w:rPr>
+      <w:rFonts w:ascii="Calibri" w:eastAsia="Times New Roman" w:hAnsi="Calibri" w:cs="Times New Roman"/>
+    </w:rPr>
+  </w:style>
+  <w:style w:type="paragraph" w:customStyle="1" w:styleId="A9C14F2C31C64F81AA85B7AF27D380632">
+    <w:name w:val="A9C14F2C31C64F81AA85B7AF27D380632"/>
+    <w:rsid w:val="00750FEF"/>
+    <w:pPr>
+      <w:spacing w:after="200" w:line="276" w:lineRule="auto"/>
+    </w:pPr>
+    <w:rPr>
+      <w:rFonts w:ascii="Calibri" w:eastAsia="Times New Roman" w:hAnsi="Calibri" w:cs="Times New Roman"/>
+    </w:rPr>
+  </w:style>
+  <w:style w:type="paragraph" w:customStyle="1" w:styleId="F36BDB1DAC4C4A8087C594716B54EBD62">
+    <w:name w:val="F36BDB1DAC4C4A8087C594716B54EBD62"/>
+    <w:rsid w:val="00750FEF"/>
+    <w:pPr>
+      <w:spacing w:after="200" w:line="276" w:lineRule="auto"/>
+    </w:pPr>
+    <w:rPr>
+      <w:rFonts w:ascii="Calibri" w:eastAsia="Times New Roman" w:hAnsi="Calibri" w:cs="Times New Roman"/>
+    </w:rPr>
+  </w:style>
+  <w:style w:type="paragraph" w:customStyle="1" w:styleId="1CCFF3E365EC4D79AEAA6346AA8FC7DB2">
+    <w:name w:val="1CCFF3E365EC4D79AEAA6346AA8FC7DB2"/>
+    <w:rsid w:val="00750FEF"/>
+    <w:pPr>
+      <w:spacing w:after="200" w:line="276" w:lineRule="auto"/>
+    </w:pPr>
+    <w:rPr>
+      <w:rFonts w:ascii="Calibri" w:eastAsia="Times New Roman" w:hAnsi="Calibri" w:cs="Times New Roman"/>
+    </w:rPr>
+  </w:style>
+  <w:style w:type="paragraph" w:customStyle="1" w:styleId="2680BF6866384574809B7A78EA3335282">
+    <w:name w:val="2680BF6866384574809B7A78EA3335282"/>
+    <w:rsid w:val="00750FEF"/>
+    <w:pPr>
+      <w:spacing w:after="200" w:line="276" w:lineRule="auto"/>
+    </w:pPr>
+    <w:rPr>
+      <w:rFonts w:ascii="Calibri" w:eastAsia="Times New Roman" w:hAnsi="Calibri" w:cs="Times New Roman"/>
+    </w:rPr>
+  </w:style>
+  <w:style w:type="paragraph" w:customStyle="1" w:styleId="4BF433D17A7E432D9C149B77B29592862">
+    <w:name w:val="4BF433D17A7E432D9C149B77B29592862"/>
+    <w:rsid w:val="00750FEF"/>
+    <w:pPr>
+      <w:spacing w:after="200" w:line="276" w:lineRule="auto"/>
+    </w:pPr>
+    <w:rPr>
+      <w:rFonts w:ascii="Calibri" w:eastAsia="Times New Roman" w:hAnsi="Calibri" w:cs="Times New Roman"/>
+    </w:rPr>
+  </w:style>
+  <w:style w:type="paragraph" w:customStyle="1" w:styleId="CF4010652BB44863B4D737A73D9842082">
+    <w:name w:val="CF4010652BB44863B4D737A73D9842082"/>
+    <w:rsid w:val="00750FEF"/>
+    <w:pPr>
+      <w:spacing w:after="200" w:line="276" w:lineRule="auto"/>
+    </w:pPr>
+    <w:rPr>
+      <w:rFonts w:ascii="Calibri" w:eastAsia="Times New Roman" w:hAnsi="Calibri" w:cs="Times New Roman"/>
+    </w:rPr>
+  </w:style>
+  <w:style w:type="paragraph" w:customStyle="1" w:styleId="C0FADF242AB242E38D2596977F001ABC2">
+    <w:name w:val="C0FADF242AB242E38D2596977F001ABC2"/>
+    <w:rsid w:val="00750FEF"/>
+    <w:pPr>
+      <w:spacing w:after="200" w:line="276" w:lineRule="auto"/>
+    </w:pPr>
+    <w:rPr>
+      <w:rFonts w:ascii="Calibri" w:eastAsia="Times New Roman" w:hAnsi="Calibri" w:cs="Times New Roman"/>
+    </w:rPr>
+  </w:style>
+  <w:style w:type="paragraph" w:customStyle="1" w:styleId="38F4FEDAF3ED468AAF3D529D497BD5762">
+    <w:name w:val="38F4FEDAF3ED468AAF3D529D497BD5762"/>
+    <w:rsid w:val="00750FEF"/>
+    <w:pPr>
+      <w:spacing w:after="200" w:line="276" w:lineRule="auto"/>
+    </w:pPr>
+    <w:rPr>
+      <w:rFonts w:ascii="Calibri" w:eastAsia="Times New Roman" w:hAnsi="Calibri" w:cs="Times New Roman"/>
+    </w:rPr>
+  </w:style>
+  <w:style w:type="paragraph" w:customStyle="1" w:styleId="77A4A5CA498B4BE5883AFFD7CB170C392">
+    <w:name w:val="77A4A5CA498B4BE5883AFFD7CB170C392"/>
+    <w:rsid w:val="00750FEF"/>
+    <w:pPr>
+      <w:spacing w:after="200" w:line="276" w:lineRule="auto"/>
+    </w:pPr>
+    <w:rPr>
+      <w:rFonts w:ascii="Calibri" w:eastAsia="Times New Roman" w:hAnsi="Calibri" w:cs="Times New Roman"/>
+    </w:rPr>
+  </w:style>
+  <w:style w:type="paragraph" w:customStyle="1" w:styleId="D25A0D7272F84C4B9969AFAAA5403A8A2">
+    <w:name w:val="D25A0D7272F84C4B9969AFAAA5403A8A2"/>
+    <w:rsid w:val="00750FEF"/>
+    <w:pPr>
+      <w:spacing w:after="200" w:line="276" w:lineRule="auto"/>
+    </w:pPr>
+    <w:rPr>
+      <w:rFonts w:ascii="Calibri" w:eastAsia="Times New Roman" w:hAnsi="Calibri" w:cs="Times New Roman"/>
+    </w:rPr>
+  </w:style>
+  <w:style w:type="paragraph" w:customStyle="1" w:styleId="ADDFFA024DAA49B4AA235C0A40C97B042">
+    <w:name w:val="ADDFFA024DAA49B4AA235C0A40C97B042"/>
+    <w:rsid w:val="00750FEF"/>
+    <w:pPr>
+      <w:spacing w:after="200" w:line="276" w:lineRule="auto"/>
+    </w:pPr>
+    <w:rPr>
+      <w:rFonts w:ascii="Calibri" w:eastAsia="Times New Roman" w:hAnsi="Calibri" w:cs="Times New Roman"/>
+    </w:rPr>
+  </w:style>
+  <w:style w:type="paragraph" w:customStyle="1" w:styleId="DD37E381F8F3467C80F0A670C29179FC2">
+    <w:name w:val="DD37E381F8F3467C80F0A670C29179FC2"/>
+    <w:rsid w:val="00750FEF"/>
+    <w:pPr>
+      <w:spacing w:after="200" w:line="276" w:lineRule="auto"/>
+    </w:pPr>
+    <w:rPr>
+      <w:rFonts w:ascii="Calibri" w:eastAsia="Times New Roman" w:hAnsi="Calibri" w:cs="Times New Roman"/>
+    </w:rPr>
+  </w:style>
+  <w:style w:type="paragraph" w:customStyle="1" w:styleId="761A691845B54B74A35A55A2514152262">
+    <w:name w:val="761A691845B54B74A35A55A2514152262"/>
+    <w:rsid w:val="00750FEF"/>
+    <w:pPr>
+      <w:spacing w:after="200" w:line="276" w:lineRule="auto"/>
+    </w:pPr>
+    <w:rPr>
+      <w:rFonts w:ascii="Calibri" w:eastAsia="Times New Roman" w:hAnsi="Calibri" w:cs="Times New Roman"/>
+    </w:rPr>
+  </w:style>
+  <w:style w:type="paragraph" w:customStyle="1" w:styleId="D120CE40C6BA456AAAF87358B495000C2">
+    <w:name w:val="D120CE40C6BA456AAAF87358B495000C2"/>
+    <w:rsid w:val="00750FEF"/>
+    <w:pPr>
+      <w:spacing w:after="200" w:line="276" w:lineRule="auto"/>
+    </w:pPr>
+    <w:rPr>
+      <w:rFonts w:ascii="Calibri" w:eastAsia="Times New Roman" w:hAnsi="Calibri" w:cs="Times New Roman"/>
+    </w:rPr>
+  </w:style>
+  <w:style w:type="paragraph" w:customStyle="1" w:styleId="0219449E08BC4186BA89EAD52B4130373">
+    <w:name w:val="0219449E08BC4186BA89EAD52B4130373"/>
+    <w:rsid w:val="00750FEF"/>
+    <w:pPr>
+      <w:spacing w:after="200" w:line="276" w:lineRule="auto"/>
+    </w:pPr>
+    <w:rPr>
+      <w:rFonts w:ascii="Calibri" w:eastAsia="Times New Roman" w:hAnsi="Calibri" w:cs="Times New Roman"/>
+    </w:rPr>
+  </w:style>
+  <w:style w:type="paragraph" w:customStyle="1" w:styleId="A9C14F2C31C64F81AA85B7AF27D380633">
+    <w:name w:val="A9C14F2C31C64F81AA85B7AF27D380633"/>
+    <w:rsid w:val="00750FEF"/>
+    <w:pPr>
+      <w:spacing w:after="200" w:line="276" w:lineRule="auto"/>
+    </w:pPr>
+    <w:rPr>
+      <w:rFonts w:ascii="Calibri" w:eastAsia="Times New Roman" w:hAnsi="Calibri" w:cs="Times New Roman"/>
+    </w:rPr>
+  </w:style>
+  <w:style w:type="paragraph" w:customStyle="1" w:styleId="F36BDB1DAC4C4A8087C594716B54EBD63">
+    <w:name w:val="F36BDB1DAC4C4A8087C594716B54EBD63"/>
+    <w:rsid w:val="00750FEF"/>
+    <w:pPr>
+      <w:spacing w:after="200" w:line="276" w:lineRule="auto"/>
+    </w:pPr>
+    <w:rPr>
+      <w:rFonts w:ascii="Calibri" w:eastAsia="Times New Roman" w:hAnsi="Calibri" w:cs="Times New Roman"/>
+    </w:rPr>
+  </w:style>
+  <w:style w:type="paragraph" w:customStyle="1" w:styleId="1CCFF3E365EC4D79AEAA6346AA8FC7DB3">
+    <w:name w:val="1CCFF3E365EC4D79AEAA6346AA8FC7DB3"/>
+    <w:rsid w:val="00750FEF"/>
+    <w:pPr>
+      <w:spacing w:after="200" w:line="276" w:lineRule="auto"/>
+    </w:pPr>
+    <w:rPr>
+      <w:rFonts w:ascii="Calibri" w:eastAsia="Times New Roman" w:hAnsi="Calibri" w:cs="Times New Roman"/>
+    </w:rPr>
+  </w:style>
+  <w:style w:type="paragraph" w:customStyle="1" w:styleId="2680BF6866384574809B7A78EA3335283">
+    <w:name w:val="2680BF6866384574809B7A78EA3335283"/>
+    <w:rsid w:val="00750FEF"/>
+    <w:pPr>
+      <w:spacing w:after="200" w:line="276" w:lineRule="auto"/>
+    </w:pPr>
+    <w:rPr>
+      <w:rFonts w:ascii="Calibri" w:eastAsia="Times New Roman" w:hAnsi="Calibri" w:cs="Times New Roman"/>
+    </w:rPr>
+  </w:style>
+  <w:style w:type="paragraph" w:customStyle="1" w:styleId="4BF433D17A7E432D9C149B77B29592863">
+    <w:name w:val="4BF433D17A7E432D9C149B77B29592863"/>
+    <w:rsid w:val="00750FEF"/>
+    <w:pPr>
+      <w:spacing w:after="200" w:line="276" w:lineRule="auto"/>
+    </w:pPr>
+    <w:rPr>
+      <w:rFonts w:ascii="Calibri" w:eastAsia="Times New Roman" w:hAnsi="Calibri" w:cs="Times New Roman"/>
+    </w:rPr>
+  </w:style>
+  <w:style w:type="paragraph" w:customStyle="1" w:styleId="CF4010652BB44863B4D737A73D9842083">
+    <w:name w:val="CF4010652BB44863B4D737A73D9842083"/>
+    <w:rsid w:val="00750FEF"/>
+    <w:pPr>
+      <w:spacing w:after="200" w:line="276" w:lineRule="auto"/>
+    </w:pPr>
+    <w:rPr>
+      <w:rFonts w:ascii="Calibri" w:eastAsia="Times New Roman" w:hAnsi="Calibri" w:cs="Times New Roman"/>
+    </w:rPr>
+  </w:style>
+  <w:style w:type="paragraph" w:customStyle="1" w:styleId="C0FADF242AB242E38D2596977F001ABC3">
+    <w:name w:val="C0FADF242AB242E38D2596977F001ABC3"/>
+    <w:rsid w:val="00750FEF"/>
+    <w:pPr>
+      <w:spacing w:after="200" w:line="276" w:lineRule="auto"/>
+    </w:pPr>
+    <w:rPr>
+      <w:rFonts w:ascii="Calibri" w:eastAsia="Times New Roman" w:hAnsi="Calibri" w:cs="Times New Roman"/>
+    </w:rPr>
+  </w:style>
+  <w:style w:type="paragraph" w:customStyle="1" w:styleId="38F4FEDAF3ED468AAF3D529D497BD5763">
+    <w:name w:val="38F4FEDAF3ED468AAF3D529D497BD5763"/>
+    <w:rsid w:val="00750FEF"/>
+    <w:pPr>
+      <w:spacing w:after="200" w:line="276" w:lineRule="auto"/>
+    </w:pPr>
+    <w:rPr>
+      <w:rFonts w:ascii="Calibri" w:eastAsia="Times New Roman" w:hAnsi="Calibri" w:cs="Times New Roman"/>
+    </w:rPr>
+  </w:style>
+  <w:style w:type="paragraph" w:customStyle="1" w:styleId="77A4A5CA498B4BE5883AFFD7CB170C393">
+    <w:name w:val="77A4A5CA498B4BE5883AFFD7CB170C393"/>
+    <w:rsid w:val="00750FEF"/>
+    <w:pPr>
+      <w:spacing w:after="200" w:line="276" w:lineRule="auto"/>
+    </w:pPr>
+    <w:rPr>
+      <w:rFonts w:ascii="Calibri" w:eastAsia="Times New Roman" w:hAnsi="Calibri" w:cs="Times New Roman"/>
+    </w:rPr>
+  </w:style>
+  <w:style w:type="paragraph" w:customStyle="1" w:styleId="D25A0D7272F84C4B9969AFAAA5403A8A3">
+    <w:name w:val="D25A0D7272F84C4B9969AFAAA5403A8A3"/>
+    <w:rsid w:val="00750FEF"/>
+    <w:pPr>
+      <w:spacing w:after="200" w:line="276" w:lineRule="auto"/>
+    </w:pPr>
+    <w:rPr>
+      <w:rFonts w:ascii="Calibri" w:eastAsia="Times New Roman" w:hAnsi="Calibri" w:cs="Times New Roman"/>
+    </w:rPr>
+  </w:style>
+  <w:style w:type="paragraph" w:customStyle="1" w:styleId="ADDFFA024DAA49B4AA235C0A40C97B043">
+    <w:name w:val="ADDFFA024DAA49B4AA235C0A40C97B043"/>
+    <w:rsid w:val="00750FEF"/>
+    <w:pPr>
+      <w:spacing w:after="200" w:line="276" w:lineRule="auto"/>
+    </w:pPr>
+    <w:rPr>
+      <w:rFonts w:ascii="Calibri" w:eastAsia="Times New Roman" w:hAnsi="Calibri" w:cs="Times New Roman"/>
+    </w:rPr>
+  </w:style>
+  <w:style w:type="paragraph" w:customStyle="1" w:styleId="DD37E381F8F3467C80F0A670C29179FC3">
+    <w:name w:val="DD37E381F8F3467C80F0A670C29179FC3"/>
+    <w:rsid w:val="00750FEF"/>
+    <w:pPr>
+      <w:spacing w:after="200" w:line="276" w:lineRule="auto"/>
+    </w:pPr>
+    <w:rPr>
+      <w:rFonts w:ascii="Calibri" w:eastAsia="Times New Roman" w:hAnsi="Calibri" w:cs="Times New Roman"/>
+    </w:rPr>
+  </w:style>
+  <w:style w:type="paragraph" w:customStyle="1" w:styleId="761A691845B54B74A35A55A2514152263">
+    <w:name w:val="761A691845B54B74A35A55A2514152263"/>
+    <w:rsid w:val="00750FEF"/>
+    <w:pPr>
+      <w:spacing w:after="200" w:line="276" w:lineRule="auto"/>
+    </w:pPr>
+    <w:rPr>
+      <w:rFonts w:ascii="Calibri" w:eastAsia="Times New Roman" w:hAnsi="Calibri" w:cs="Times New Roman"/>
+    </w:rPr>
+  </w:style>
+  <w:style w:type="paragraph" w:customStyle="1" w:styleId="D120CE40C6BA456AAAF87358B495000C3">
+    <w:name w:val="D120CE40C6BA456AAAF87358B495000C3"/>
+    <w:rsid w:val="00750FEF"/>
+    <w:pPr>
+      <w:spacing w:after="200" w:line="276" w:lineRule="auto"/>
+    </w:pPr>
+    <w:rPr>
+      <w:rFonts w:ascii="Calibri" w:eastAsia="Times New Roman" w:hAnsi="Calibri" w:cs="Times New Roman"/>
+    </w:rPr>
+  </w:style>
+  <w:style w:type="paragraph" w:customStyle="1" w:styleId="349C6B1365114010830BE059D276D1B6">
+    <w:name w:val="349C6B1365114010830BE059D276D1B6"/>
+    <w:rsid w:val="00750FEF"/>
+    <w:rPr>
+      <w:kern w:val="2"/>
+      <w14:ligatures w14:val="standardContextual"/>
     </w:rPr>
   </w:style>
 </w:styles>

</xml_diff>